<commit_message>
Ajout de captures d'écrans
J'ai ajouté le MCD et le MLD dans la documentation.
</commit_message>
<xml_diff>
--- a/Documentation/Documentation/V2.docx
+++ b/Documentation/Documentation/V2.docx
@@ -171,7 +171,7 @@
       <w:r>
         <w:fldChar w:fldCharType="separate"/>
       </w:r>
-      <w:hyperlink w:anchor="_Toc513637831" w:history="1">
+      <w:hyperlink w:anchor="_Toc514143257" w:history="1">
         <w:r>
           <w:rPr>
             <w:rStyle w:val="Lienhypertexte"/>
@@ -209,7 +209,7 @@
           <w:rPr>
             <w:webHidden/>
           </w:rPr>
-          <w:instrText xml:space="preserve"> PAGEREF _Toc513637831 \h </w:instrText>
+          <w:instrText xml:space="preserve"> PAGEREF _Toc514143257 \h </w:instrText>
         </w:r>
         <w:r>
           <w:rPr>
@@ -251,7 +251,7 @@
           <w:lang w:val="fr-CH" w:eastAsia="fr-CH"/>
         </w:rPr>
       </w:pPr>
-      <w:hyperlink w:anchor="_Toc513637832" w:history="1">
+      <w:hyperlink w:anchor="_Toc514143258" w:history="1">
         <w:r>
           <w:rPr>
             <w:rStyle w:val="Lienhypertexte"/>
@@ -298,7 +298,7 @@
             <w:noProof/>
             <w:webHidden/>
           </w:rPr>
-          <w:instrText xml:space="preserve"> PAGEREF _Toc513637832 \h </w:instrText>
+          <w:instrText xml:space="preserve"> PAGEREF _Toc514143258 \h </w:instrText>
         </w:r>
         <w:r>
           <w:rPr>
@@ -344,7 +344,7 @@
           <w:lang w:val="fr-CH" w:eastAsia="fr-CH"/>
         </w:rPr>
       </w:pPr>
-      <w:hyperlink w:anchor="_Toc513637833" w:history="1">
+      <w:hyperlink w:anchor="_Toc514143259" w:history="1">
         <w:r>
           <w:rPr>
             <w:rStyle w:val="Lienhypertexte"/>
@@ -391,7 +391,7 @@
             <w:noProof/>
             <w:webHidden/>
           </w:rPr>
-          <w:instrText xml:space="preserve"> PAGEREF _Toc513637833 \h </w:instrText>
+          <w:instrText xml:space="preserve"> PAGEREF _Toc514143259 \h </w:instrText>
         </w:r>
         <w:r>
           <w:rPr>
@@ -437,7 +437,7 @@
           <w:lang w:val="fr-CH" w:eastAsia="fr-CH"/>
         </w:rPr>
       </w:pPr>
-      <w:hyperlink w:anchor="_Toc513637834" w:history="1">
+      <w:hyperlink w:anchor="_Toc514143260" w:history="1">
         <w:r>
           <w:rPr>
             <w:rStyle w:val="Lienhypertexte"/>
@@ -484,7 +484,7 @@
             <w:noProof/>
             <w:webHidden/>
           </w:rPr>
-          <w:instrText xml:space="preserve"> PAGEREF _Toc513637834 \h </w:instrText>
+          <w:instrText xml:space="preserve"> PAGEREF _Toc514143260 \h </w:instrText>
         </w:r>
         <w:r>
           <w:rPr>
@@ -525,7 +525,7 @@
           <w:lang w:val="fr-CH" w:eastAsia="fr-CH"/>
         </w:rPr>
       </w:pPr>
-      <w:hyperlink w:anchor="_Toc513637835" w:history="1">
+      <w:hyperlink w:anchor="_Toc514143261" w:history="1">
         <w:r>
           <w:rPr>
             <w:rStyle w:val="Lienhypertexte"/>
@@ -563,7 +563,7 @@
           <w:rPr>
             <w:webHidden/>
           </w:rPr>
-          <w:instrText xml:space="preserve"> PAGEREF _Toc513637835 \h </w:instrText>
+          <w:instrText xml:space="preserve"> PAGEREF _Toc514143261 \h </w:instrText>
         </w:r>
         <w:r>
           <w:rPr>
@@ -605,7 +605,7 @@
           <w:lang w:val="fr-CH" w:eastAsia="fr-CH"/>
         </w:rPr>
       </w:pPr>
-      <w:hyperlink w:anchor="_Toc513637836" w:history="1">
+      <w:hyperlink w:anchor="_Toc514143262" w:history="1">
         <w:r>
           <w:rPr>
             <w:rStyle w:val="Lienhypertexte"/>
@@ -652,7 +652,7 @@
             <w:noProof/>
             <w:webHidden/>
           </w:rPr>
-          <w:instrText xml:space="preserve"> PAGEREF _Toc513637836 \h </w:instrText>
+          <w:instrText xml:space="preserve"> PAGEREF _Toc514143262 \h </w:instrText>
         </w:r>
         <w:r>
           <w:rPr>
@@ -698,7 +698,7 @@
           <w:lang w:val="fr-CH" w:eastAsia="fr-CH"/>
         </w:rPr>
       </w:pPr>
-      <w:hyperlink w:anchor="_Toc513637837" w:history="1">
+      <w:hyperlink w:anchor="_Toc514143263" w:history="1">
         <w:r>
           <w:rPr>
             <w:rStyle w:val="Lienhypertexte"/>
@@ -744,7 +744,7 @@
             <w:noProof/>
             <w:webHidden/>
           </w:rPr>
-          <w:instrText xml:space="preserve"> PAGEREF _Toc513637837 \h </w:instrText>
+          <w:instrText xml:space="preserve"> PAGEREF _Toc514143263 \h </w:instrText>
         </w:r>
         <w:r>
           <w:rPr>
@@ -764,7 +764,7 @@
             <w:noProof/>
             <w:webHidden/>
           </w:rPr>
-          <w:t>5</w:t>
+          <w:t>6</w:t>
         </w:r>
         <w:r>
           <w:rPr>
@@ -790,12 +790,11 @@
           <w:lang w:val="fr-CH" w:eastAsia="fr-CH"/>
         </w:rPr>
       </w:pPr>
-      <w:hyperlink w:anchor="_Toc513637838" w:history="1">
+      <w:hyperlink w:anchor="_Toc514143264" w:history="1">
         <w:r>
           <w:rPr>
             <w:rStyle w:val="Lienhypertexte"/>
             <w:noProof/>
-            <w:highlight w:val="yellow"/>
           </w:rPr>
           <w:t>2.1.2</w:t>
         </w:r>
@@ -813,7 +812,6 @@
           <w:rPr>
             <w:rStyle w:val="Lienhypertexte"/>
             <w:noProof/>
-            <w:highlight w:val="yellow"/>
           </w:rPr>
           <w:t>MCD</w:t>
         </w:r>
@@ -836,7 +834,7 @@
             <w:noProof/>
             <w:webHidden/>
           </w:rPr>
-          <w:instrText xml:space="preserve"> PAGEREF _Toc513637838 \h </w:instrText>
+          <w:instrText xml:space="preserve"> PAGEREF _Toc514143264 \h </w:instrText>
         </w:r>
         <w:r>
           <w:rPr>
@@ -856,7 +854,7 @@
             <w:noProof/>
             <w:webHidden/>
           </w:rPr>
-          <w:t>5</w:t>
+          <w:t>6</w:t>
         </w:r>
         <w:r>
           <w:rPr>
@@ -882,7 +880,7 @@
           <w:lang w:val="fr-CH" w:eastAsia="fr-CH"/>
         </w:rPr>
       </w:pPr>
-      <w:hyperlink w:anchor="_Toc513637839" w:history="1">
+      <w:hyperlink w:anchor="_Toc514143265" w:history="1">
         <w:r>
           <w:rPr>
             <w:rStyle w:val="Lienhypertexte"/>
@@ -929,7 +927,7 @@
             <w:noProof/>
             <w:webHidden/>
           </w:rPr>
-          <w:instrText xml:space="preserve"> PAGEREF _Toc513637839 \h </w:instrText>
+          <w:instrText xml:space="preserve"> PAGEREF _Toc514143265 \h </w:instrText>
         </w:r>
         <w:r>
           <w:rPr>
@@ -949,7 +947,7 @@
             <w:noProof/>
             <w:webHidden/>
           </w:rPr>
-          <w:t>5</w:t>
+          <w:t>6</w:t>
         </w:r>
         <w:r>
           <w:rPr>
@@ -975,7 +973,7 @@
           <w:lang w:val="fr-CH" w:eastAsia="fr-CH"/>
         </w:rPr>
       </w:pPr>
-      <w:hyperlink w:anchor="_Toc513637840" w:history="1">
+      <w:hyperlink w:anchor="_Toc514143266" w:history="1">
         <w:r>
           <w:rPr>
             <w:rStyle w:val="Lienhypertexte"/>
@@ -1022,7 +1020,7 @@
             <w:noProof/>
             <w:webHidden/>
           </w:rPr>
-          <w:instrText xml:space="preserve"> PAGEREF _Toc513637840 \h </w:instrText>
+          <w:instrText xml:space="preserve"> PAGEREF _Toc514143266 \h </w:instrText>
         </w:r>
         <w:r>
           <w:rPr>
@@ -1068,7 +1066,7 @@
           <w:lang w:val="fr-CH" w:eastAsia="fr-CH"/>
         </w:rPr>
       </w:pPr>
-      <w:hyperlink w:anchor="_Toc513637841" w:history="1">
+      <w:hyperlink w:anchor="_Toc514143267" w:history="1">
         <w:r>
           <w:rPr>
             <w:rStyle w:val="Lienhypertexte"/>
@@ -1115,7 +1113,7 @@
             <w:noProof/>
             <w:webHidden/>
           </w:rPr>
-          <w:instrText xml:space="preserve"> PAGEREF _Toc513637841 \h </w:instrText>
+          <w:instrText xml:space="preserve"> PAGEREF _Toc514143267 \h </w:instrText>
         </w:r>
         <w:r>
           <w:rPr>
@@ -1135,7 +1133,7 @@
             <w:noProof/>
             <w:webHidden/>
           </w:rPr>
-          <w:t>6</w:t>
+          <w:t>7</w:t>
         </w:r>
         <w:r>
           <w:rPr>
@@ -1161,7 +1159,7 @@
           <w:lang w:val="fr-CH" w:eastAsia="fr-CH"/>
         </w:rPr>
       </w:pPr>
-      <w:hyperlink w:anchor="_Toc513637842" w:history="1">
+      <w:hyperlink w:anchor="_Toc514143268" w:history="1">
         <w:r>
           <w:rPr>
             <w:rStyle w:val="Lienhypertexte"/>
@@ -1208,7 +1206,7 @@
             <w:noProof/>
             <w:webHidden/>
           </w:rPr>
-          <w:instrText xml:space="preserve"> PAGEREF _Toc513637842 \h </w:instrText>
+          <w:instrText xml:space="preserve"> PAGEREF _Toc514143268 \h </w:instrText>
         </w:r>
         <w:r>
           <w:rPr>
@@ -1228,7 +1226,7 @@
             <w:noProof/>
             <w:webHidden/>
           </w:rPr>
-          <w:t>6</w:t>
+          <w:t>7</w:t>
         </w:r>
         <w:r>
           <w:rPr>
@@ -1238,6 +1236,8 @@
           <w:fldChar w:fldCharType="end"/>
         </w:r>
       </w:hyperlink>
+      <w:bookmarkStart w:id="0" w:name="_GoBack"/>
+      <w:bookmarkEnd w:id="0"/>
     </w:p>
     <w:p>
       <w:pPr>
@@ -1254,7 +1254,7 @@
           <w:lang w:val="fr-CH" w:eastAsia="fr-CH"/>
         </w:rPr>
       </w:pPr>
-      <w:hyperlink w:anchor="_Toc513637843" w:history="1">
+      <w:hyperlink w:anchor="_Toc514143269" w:history="1">
         <w:r>
           <w:rPr>
             <w:rStyle w:val="Lienhypertexte"/>
@@ -1300,7 +1300,7 @@
             <w:noProof/>
             <w:webHidden/>
           </w:rPr>
-          <w:instrText xml:space="preserve"> PAGEREF _Toc513637843 \h </w:instrText>
+          <w:instrText xml:space="preserve"> PAGEREF _Toc514143269 \h </w:instrText>
         </w:r>
         <w:r>
           <w:rPr>
@@ -1346,12 +1346,11 @@
           <w:lang w:val="fr-CH" w:eastAsia="fr-CH"/>
         </w:rPr>
       </w:pPr>
-      <w:hyperlink w:anchor="_Toc513637844" w:history="1">
+      <w:hyperlink w:anchor="_Toc514143270" w:history="1">
         <w:r>
           <w:rPr>
             <w:rStyle w:val="Lienhypertexte"/>
             <w:noProof/>
-            <w:highlight w:val="yellow"/>
           </w:rPr>
           <w:t>2.5.2</w:t>
         </w:r>
@@ -1369,7 +1368,6 @@
           <w:rPr>
             <w:rStyle w:val="Lienhypertexte"/>
             <w:noProof/>
-            <w:highlight w:val="yellow"/>
           </w:rPr>
           <w:t>MLD</w:t>
         </w:r>
@@ -1392,7 +1390,7 @@
             <w:noProof/>
             <w:webHidden/>
           </w:rPr>
-          <w:instrText xml:space="preserve"> PAGEREF _Toc513637844 \h </w:instrText>
+          <w:instrText xml:space="preserve"> PAGEREF _Toc514143270 \h </w:instrText>
         </w:r>
         <w:r>
           <w:rPr>
@@ -1412,7 +1410,7 @@
             <w:noProof/>
             <w:webHidden/>
           </w:rPr>
-          <w:t>7</w:t>
+          <w:t>8</w:t>
         </w:r>
         <w:r>
           <w:rPr>
@@ -1438,7 +1436,7 @@
           <w:lang w:val="fr-CH" w:eastAsia="fr-CH"/>
         </w:rPr>
       </w:pPr>
-      <w:hyperlink w:anchor="_Toc513637845" w:history="1">
+      <w:hyperlink w:anchor="_Toc514143271" w:history="1">
         <w:r>
           <w:rPr>
             <w:rStyle w:val="Lienhypertexte"/>
@@ -1482,7 +1480,7 @@
             <w:noProof/>
             <w:webHidden/>
           </w:rPr>
-          <w:instrText xml:space="preserve"> PAGEREF _Toc513637845 \h </w:instrText>
+          <w:instrText xml:space="preserve"> PAGEREF _Toc514143271 \h </w:instrText>
         </w:r>
         <w:r>
           <w:rPr>
@@ -1502,7 +1500,7 @@
             <w:noProof/>
             <w:webHidden/>
           </w:rPr>
-          <w:t>7</w:t>
+          <w:t>8</w:t>
         </w:r>
         <w:r>
           <w:rPr>
@@ -1528,7 +1526,7 @@
           <w:lang w:val="fr-CH" w:eastAsia="fr-CH"/>
         </w:rPr>
       </w:pPr>
-      <w:hyperlink w:anchor="_Toc513637846" w:history="1">
+      <w:hyperlink w:anchor="_Toc514143272" w:history="1">
         <w:r>
           <w:rPr>
             <w:rStyle w:val="Lienhypertexte"/>
@@ -1572,7 +1570,7 @@
             <w:noProof/>
             <w:webHidden/>
           </w:rPr>
-          <w:instrText xml:space="preserve"> PAGEREF _Toc513637846 \h </w:instrText>
+          <w:instrText xml:space="preserve"> PAGEREF _Toc514143272 \h </w:instrText>
         </w:r>
         <w:r>
           <w:rPr>
@@ -1592,7 +1590,7 @@
             <w:noProof/>
             <w:webHidden/>
           </w:rPr>
-          <w:t>7</w:t>
+          <w:t>8</w:t>
         </w:r>
         <w:r>
           <w:rPr>
@@ -1613,7 +1611,7 @@
           <w:lang w:val="fr-CH" w:eastAsia="fr-CH"/>
         </w:rPr>
       </w:pPr>
-      <w:hyperlink w:anchor="_Toc513637847" w:history="1">
+      <w:hyperlink w:anchor="_Toc514143273" w:history="1">
         <w:r>
           <w:rPr>
             <w:rStyle w:val="Lienhypertexte"/>
@@ -1651,7 +1649,7 @@
           <w:rPr>
             <w:webHidden/>
           </w:rPr>
-          <w:instrText xml:space="preserve"> PAGEREF _Toc513637847 \h </w:instrText>
+          <w:instrText xml:space="preserve"> PAGEREF _Toc514143273 \h </w:instrText>
         </w:r>
         <w:r>
           <w:rPr>
@@ -1668,7 +1666,7 @@
           <w:rPr>
             <w:webHidden/>
           </w:rPr>
-          <w:t>7</w:t>
+          <w:t>8</w:t>
         </w:r>
         <w:r>
           <w:rPr>
@@ -1693,7 +1691,7 @@
           <w:lang w:val="fr-CH" w:eastAsia="fr-CH"/>
         </w:rPr>
       </w:pPr>
-      <w:hyperlink w:anchor="_Toc513637848" w:history="1">
+      <w:hyperlink w:anchor="_Toc514143274" w:history="1">
         <w:r>
           <w:rPr>
             <w:rStyle w:val="Lienhypertexte"/>
@@ -1740,7 +1738,7 @@
             <w:noProof/>
             <w:webHidden/>
           </w:rPr>
-          <w:instrText xml:space="preserve"> PAGEREF _Toc513637848 \h </w:instrText>
+          <w:instrText xml:space="preserve"> PAGEREF _Toc514143274 \h </w:instrText>
         </w:r>
         <w:r>
           <w:rPr>
@@ -1760,7 +1758,7 @@
             <w:noProof/>
             <w:webHidden/>
           </w:rPr>
-          <w:t>7</w:t>
+          <w:t>8</w:t>
         </w:r>
         <w:r>
           <w:rPr>
@@ -1786,7 +1784,7 @@
           <w:lang w:val="fr-CH" w:eastAsia="fr-CH"/>
         </w:rPr>
       </w:pPr>
-      <w:hyperlink w:anchor="_Toc513637849" w:history="1">
+      <w:hyperlink w:anchor="_Toc514143275" w:history="1">
         <w:r>
           <w:rPr>
             <w:rStyle w:val="Lienhypertexte"/>
@@ -1833,7 +1831,7 @@
             <w:noProof/>
             <w:webHidden/>
           </w:rPr>
-          <w:instrText xml:space="preserve"> PAGEREF _Toc513637849 \h </w:instrText>
+          <w:instrText xml:space="preserve"> PAGEREF _Toc514143275 \h </w:instrText>
         </w:r>
         <w:r>
           <w:rPr>
@@ -1853,7 +1851,7 @@
             <w:noProof/>
             <w:webHidden/>
           </w:rPr>
-          <w:t>8</w:t>
+          <w:t>9</w:t>
         </w:r>
         <w:r>
           <w:rPr>
@@ -1879,7 +1877,7 @@
           <w:lang w:val="fr-CH" w:eastAsia="fr-CH"/>
         </w:rPr>
       </w:pPr>
-      <w:hyperlink w:anchor="_Toc513637850" w:history="1">
+      <w:hyperlink w:anchor="_Toc514143276" w:history="1">
         <w:r>
           <w:rPr>
             <w:rStyle w:val="Lienhypertexte"/>
@@ -1926,7 +1924,7 @@
             <w:noProof/>
             <w:webHidden/>
           </w:rPr>
-          <w:instrText xml:space="preserve"> PAGEREF _Toc513637850 \h </w:instrText>
+          <w:instrText xml:space="preserve"> PAGEREF _Toc514143276 \h </w:instrText>
         </w:r>
         <w:r>
           <w:rPr>
@@ -1946,7 +1944,7 @@
             <w:noProof/>
             <w:webHidden/>
           </w:rPr>
-          <w:t>8</w:t>
+          <w:t>9</w:t>
         </w:r>
         <w:r>
           <w:rPr>
@@ -1972,7 +1970,7 @@
           <w:lang w:val="fr-CH" w:eastAsia="fr-CH"/>
         </w:rPr>
       </w:pPr>
-      <w:hyperlink w:anchor="_Toc513637851" w:history="1">
+      <w:hyperlink w:anchor="_Toc514143277" w:history="1">
         <w:r>
           <w:rPr>
             <w:rStyle w:val="Lienhypertexte"/>
@@ -2019,7 +2017,7 @@
             <w:noProof/>
             <w:webHidden/>
           </w:rPr>
-          <w:instrText xml:space="preserve"> PAGEREF _Toc513637851 \h </w:instrText>
+          <w:instrText xml:space="preserve"> PAGEREF _Toc514143277 \h </w:instrText>
         </w:r>
         <w:r>
           <w:rPr>
@@ -2039,7 +2037,7 @@
             <w:noProof/>
             <w:webHidden/>
           </w:rPr>
-          <w:t>8</w:t>
+          <w:t>10</w:t>
         </w:r>
         <w:r>
           <w:rPr>
@@ -2060,7 +2058,7 @@
           <w:lang w:val="fr-CH" w:eastAsia="fr-CH"/>
         </w:rPr>
       </w:pPr>
-      <w:hyperlink w:anchor="_Toc513637852" w:history="1">
+      <w:hyperlink w:anchor="_Toc514143278" w:history="1">
         <w:r>
           <w:rPr>
             <w:rStyle w:val="Lienhypertexte"/>
@@ -2098,7 +2096,7 @@
           <w:rPr>
             <w:webHidden/>
           </w:rPr>
-          <w:instrText xml:space="preserve"> PAGEREF _Toc513637852 \h </w:instrText>
+          <w:instrText xml:space="preserve"> PAGEREF _Toc514143278 \h </w:instrText>
         </w:r>
         <w:r>
           <w:rPr>
@@ -2115,7 +2113,7 @@
           <w:rPr>
             <w:webHidden/>
           </w:rPr>
-          <w:t>9</w:t>
+          <w:t>10</w:t>
         </w:r>
         <w:r>
           <w:rPr>
@@ -2135,7 +2133,7 @@
           <w:lang w:val="fr-CH" w:eastAsia="fr-CH"/>
         </w:rPr>
       </w:pPr>
-      <w:hyperlink w:anchor="_Toc513637853" w:history="1">
+      <w:hyperlink w:anchor="_Toc514143279" w:history="1">
         <w:r>
           <w:rPr>
             <w:rStyle w:val="Lienhypertexte"/>
@@ -2173,7 +2171,7 @@
           <w:rPr>
             <w:webHidden/>
           </w:rPr>
-          <w:instrText xml:space="preserve"> PAGEREF _Toc513637853 \h </w:instrText>
+          <w:instrText xml:space="preserve"> PAGEREF _Toc514143279 \h </w:instrText>
         </w:r>
         <w:r>
           <w:rPr>
@@ -2190,7 +2188,7 @@
           <w:rPr>
             <w:webHidden/>
           </w:rPr>
-          <w:t>10</w:t>
+          <w:t>11</w:t>
         </w:r>
         <w:r>
           <w:rPr>
@@ -2215,7 +2213,7 @@
           <w:lang w:val="fr-CH" w:eastAsia="fr-CH"/>
         </w:rPr>
       </w:pPr>
-      <w:hyperlink w:anchor="_Toc513637854" w:history="1">
+      <w:hyperlink w:anchor="_Toc514143280" w:history="1">
         <w:r>
           <w:rPr>
             <w:rStyle w:val="Lienhypertexte"/>
@@ -2262,7 +2260,7 @@
             <w:noProof/>
             <w:webHidden/>
           </w:rPr>
-          <w:instrText xml:space="preserve"> PAGEREF _Toc513637854 \h </w:instrText>
+          <w:instrText xml:space="preserve"> PAGEREF _Toc514143280 \h </w:instrText>
         </w:r>
         <w:r>
           <w:rPr>
@@ -2282,7 +2280,7 @@
             <w:noProof/>
             <w:webHidden/>
           </w:rPr>
-          <w:t>10</w:t>
+          <w:t>11</w:t>
         </w:r>
         <w:r>
           <w:rPr>
@@ -2308,7 +2306,7 @@
           <w:lang w:val="fr-CH" w:eastAsia="fr-CH"/>
         </w:rPr>
       </w:pPr>
-      <w:hyperlink w:anchor="_Toc513637855" w:history="1">
+      <w:hyperlink w:anchor="_Toc514143281" w:history="1">
         <w:r>
           <w:rPr>
             <w:rStyle w:val="Lienhypertexte"/>
@@ -2355,7 +2353,7 @@
             <w:noProof/>
             <w:webHidden/>
           </w:rPr>
-          <w:instrText xml:space="preserve"> PAGEREF _Toc513637855 \h </w:instrText>
+          <w:instrText xml:space="preserve"> PAGEREF _Toc514143281 \h </w:instrText>
         </w:r>
         <w:r>
           <w:rPr>
@@ -2375,7 +2373,7 @@
             <w:noProof/>
             <w:webHidden/>
           </w:rPr>
-          <w:t>10</w:t>
+          <w:t>11</w:t>
         </w:r>
         <w:r>
           <w:rPr>
@@ -2401,7 +2399,7 @@
           <w:lang w:val="fr-CH" w:eastAsia="fr-CH"/>
         </w:rPr>
       </w:pPr>
-      <w:hyperlink w:anchor="_Toc513637856" w:history="1">
+      <w:hyperlink w:anchor="_Toc514143282" w:history="1">
         <w:r>
           <w:rPr>
             <w:rStyle w:val="Lienhypertexte"/>
@@ -2450,7 +2448,7 @@
             <w:noProof/>
             <w:webHidden/>
           </w:rPr>
-          <w:instrText xml:space="preserve"> PAGEREF _Toc513637856 \h </w:instrText>
+          <w:instrText xml:space="preserve"> PAGEREF _Toc514143282 \h </w:instrText>
         </w:r>
         <w:r>
           <w:rPr>
@@ -2470,7 +2468,7 @@
             <w:noProof/>
             <w:webHidden/>
           </w:rPr>
-          <w:t>10</w:t>
+          <w:t>11</w:t>
         </w:r>
         <w:r>
           <w:rPr>
@@ -2496,7 +2494,7 @@
           <w:lang w:val="fr-CH" w:eastAsia="fr-CH"/>
         </w:rPr>
       </w:pPr>
-      <w:hyperlink w:anchor="_Toc513637857" w:history="1">
+      <w:hyperlink w:anchor="_Toc514143283" w:history="1">
         <w:r>
           <w:rPr>
             <w:rStyle w:val="Lienhypertexte"/>
@@ -2543,7 +2541,7 @@
             <w:noProof/>
             <w:webHidden/>
           </w:rPr>
-          <w:instrText xml:space="preserve"> PAGEREF _Toc513637857 \h </w:instrText>
+          <w:instrText xml:space="preserve"> PAGEREF _Toc514143283 \h </w:instrText>
         </w:r>
         <w:r>
           <w:rPr>
@@ -2563,7 +2561,7 @@
             <w:noProof/>
             <w:webHidden/>
           </w:rPr>
-          <w:t>10</w:t>
+          <w:t>11</w:t>
         </w:r>
         <w:r>
           <w:rPr>
@@ -2589,7 +2587,7 @@
           <w:lang w:val="fr-CH" w:eastAsia="fr-CH"/>
         </w:rPr>
       </w:pPr>
-      <w:hyperlink w:anchor="_Toc513637858" w:history="1">
+      <w:hyperlink w:anchor="_Toc514143284" w:history="1">
         <w:r>
           <w:rPr>
             <w:rStyle w:val="Lienhypertexte"/>
@@ -2636,7 +2634,7 @@
             <w:noProof/>
             <w:webHidden/>
           </w:rPr>
-          <w:instrText xml:space="preserve"> PAGEREF _Toc513637858 \h </w:instrText>
+          <w:instrText xml:space="preserve"> PAGEREF _Toc514143284 \h </w:instrText>
         </w:r>
         <w:r>
           <w:rPr>
@@ -2656,7 +2654,7 @@
             <w:noProof/>
             <w:webHidden/>
           </w:rPr>
-          <w:t>10</w:t>
+          <w:t>11</w:t>
         </w:r>
         <w:r>
           <w:rPr>
@@ -2682,7 +2680,7 @@
           <w:lang w:val="fr-CH" w:eastAsia="fr-CH"/>
         </w:rPr>
       </w:pPr>
-      <w:hyperlink w:anchor="_Toc513637859" w:history="1">
+      <w:hyperlink w:anchor="_Toc514143285" w:history="1">
         <w:r>
           <w:rPr>
             <w:rStyle w:val="Lienhypertexte"/>
@@ -2729,7 +2727,7 @@
             <w:noProof/>
             <w:webHidden/>
           </w:rPr>
-          <w:instrText xml:space="preserve"> PAGEREF _Toc513637859 \h </w:instrText>
+          <w:instrText xml:space="preserve"> PAGEREF _Toc514143285 \h </w:instrText>
         </w:r>
         <w:r>
           <w:rPr>
@@ -2749,7 +2747,7 @@
             <w:noProof/>
             <w:webHidden/>
           </w:rPr>
-          <w:t>10</w:t>
+          <w:t>11</w:t>
         </w:r>
         <w:r>
           <w:rPr>
@@ -2775,7 +2773,7 @@
           <w:lang w:val="fr-CH" w:eastAsia="fr-CH"/>
         </w:rPr>
       </w:pPr>
-      <w:hyperlink w:anchor="_Toc513637860" w:history="1">
+      <w:hyperlink w:anchor="_Toc514143286" w:history="1">
         <w:r>
           <w:rPr>
             <w:rStyle w:val="Lienhypertexte"/>
@@ -2819,7 +2817,7 @@
             <w:noProof/>
             <w:webHidden/>
           </w:rPr>
-          <w:instrText xml:space="preserve"> PAGEREF _Toc513637860 \h </w:instrText>
+          <w:instrText xml:space="preserve"> PAGEREF _Toc514143286 \h </w:instrText>
         </w:r>
         <w:r>
           <w:rPr>
@@ -2839,7 +2837,7 @@
             <w:noProof/>
             <w:webHidden/>
           </w:rPr>
-          <w:t>10</w:t>
+          <w:t>11</w:t>
         </w:r>
         <w:r>
           <w:rPr>
@@ -2944,7 +2942,7 @@
       <w:pPr>
         <w:pStyle w:val="Titre1"/>
       </w:pPr>
-      <w:bookmarkStart w:id="0" w:name="_Toc513637831"/>
+      <w:bookmarkStart w:id="1" w:name="_Toc514143257"/>
       <w:r>
         <w:lastRenderedPageBreak/>
         <w:t>Analyse prél</w:t>
@@ -2955,7 +2953,7 @@
       <w:r>
         <w:t>minaire</w:t>
       </w:r>
-      <w:bookmarkEnd w:id="0"/>
+      <w:bookmarkEnd w:id="1"/>
     </w:p>
     <w:p>
       <w:pPr>
@@ -2965,14 +2963,14 @@
           <w:iCs/>
         </w:rPr>
       </w:pPr>
-      <w:bookmarkStart w:id="1" w:name="_Toc513637832"/>
+      <w:bookmarkStart w:id="2" w:name="_Toc514143258"/>
       <w:r>
         <w:rPr>
           <w:iCs/>
         </w:rPr>
         <w:t>Introduction</w:t>
       </w:r>
-      <w:bookmarkEnd w:id="1"/>
+      <w:bookmarkEnd w:id="2"/>
       <w:r>
         <w:rPr>
           <w:iCs/>
@@ -3251,14 +3249,14 @@
           <w:iCs/>
         </w:rPr>
       </w:pPr>
-      <w:bookmarkStart w:id="2" w:name="_Toc513637833"/>
+      <w:bookmarkStart w:id="3" w:name="_Toc514143259"/>
       <w:r>
         <w:rPr>
           <w:iCs/>
         </w:rPr>
         <w:t>Objectifs</w:t>
       </w:r>
-      <w:bookmarkEnd w:id="2"/>
+      <w:bookmarkEnd w:id="3"/>
     </w:p>
     <w:p>
       <w:pPr>
@@ -3692,7 +3690,7 @@
         </w:rPr>
         <w:br w:type="page"/>
       </w:r>
-      <w:bookmarkStart w:id="3" w:name="_Toc513637834"/>
+      <w:bookmarkStart w:id="4" w:name="_Toc514143260"/>
       <w:r>
         <w:rPr>
           <w:iCs/>
@@ -3706,7 +3704,7 @@
         </w:rPr>
         <w:t xml:space="preserve"> initiale</w:t>
       </w:r>
-      <w:bookmarkEnd w:id="3"/>
+      <w:bookmarkEnd w:id="4"/>
     </w:p>
     <w:p>
       <w:pPr>
@@ -3727,8 +3725,6 @@
         </w:rPr>
         <w:t xml:space="preserve">Le projet a commencé le 08 mai 2018 à 08h55. La fin du TPI est </w:t>
       </w:r>
-      <w:bookmarkStart w:id="4" w:name="_GoBack"/>
-      <w:bookmarkEnd w:id="4"/>
       <w:r>
         <w:rPr>
           <w:szCs w:val="14"/>
@@ -3961,7 +3957,7 @@
       <w:pPr>
         <w:pStyle w:val="Titre1"/>
       </w:pPr>
-      <w:bookmarkStart w:id="5" w:name="_Toc513637835"/>
+      <w:bookmarkStart w:id="5" w:name="_Toc514143261"/>
       <w:r>
         <w:t>Analyse</w:t>
       </w:r>
@@ -3978,7 +3974,7 @@
           <w:iCs/>
         </w:rPr>
       </w:pPr>
-      <w:bookmarkStart w:id="6" w:name="_Toc513637836"/>
+      <w:bookmarkStart w:id="6" w:name="_Toc514143262"/>
       <w:r>
         <w:rPr>
           <w:iCs/>
@@ -4350,6 +4346,72 @@
           <w:lang w:eastAsia="fr-FR"/>
         </w:rPr>
       </w:pPr>
+      <w:r>
+        <w:rPr>
+          <w:rFonts w:ascii="Arial" w:hAnsi="Arial"/>
+          <w:noProof/>
+          <w:sz w:val="24"/>
+          <w:szCs w:val="14"/>
+          <w:lang w:val="fr-CH"/>
+        </w:rPr>
+        <w:lastRenderedPageBreak/>
+        <w:drawing>
+          <wp:anchor distT="0" distB="0" distL="114300" distR="114300" simplePos="0" relativeHeight="251658240" behindDoc="0" locked="0" layoutInCell="1" allowOverlap="1" wp14:anchorId="1DF5C227" wp14:editId="5A990CE7">
+            <wp:simplePos x="0" y="0"/>
+            <wp:positionH relativeFrom="margin">
+              <wp:posOffset>1254125</wp:posOffset>
+            </wp:positionH>
+            <wp:positionV relativeFrom="paragraph">
+              <wp:posOffset>46990</wp:posOffset>
+            </wp:positionV>
+            <wp:extent cx="3155950" cy="5609590"/>
+            <wp:effectExtent l="0" t="7620" r="0" b="0"/>
+            <wp:wrapSquare wrapText="bothSides"/>
+            <wp:docPr id="1" name="Image 1"/>
+            <wp:cNvGraphicFramePr>
+              <a:graphicFrameLocks xmlns:a="http://schemas.openxmlformats.org/drawingml/2006/main" noChangeAspect="1"/>
+            </wp:cNvGraphicFramePr>
+            <a:graphic xmlns:a="http://schemas.openxmlformats.org/drawingml/2006/main">
+              <a:graphicData uri="http://schemas.openxmlformats.org/drawingml/2006/picture">
+                <pic:pic xmlns:pic="http://schemas.openxmlformats.org/drawingml/2006/picture">
+                  <pic:nvPicPr>
+                    <pic:cNvPr id="1" name="MCD.JPG"/>
+                    <pic:cNvPicPr/>
+                  </pic:nvPicPr>
+                  <pic:blipFill rotWithShape="1">
+                    <a:blip r:embed="rId9" cstate="print">
+                      <a:extLst>
+                        <a:ext uri="{28A0092B-C50C-407E-A947-70E740481C1C}">
+                          <a14:useLocalDpi xmlns:a14="http://schemas.microsoft.com/office/drawing/2010/main" val="0"/>
+                        </a:ext>
+                      </a:extLst>
+                    </a:blip>
+                    <a:srcRect l="21182" r="37712" b="2582"/>
+                    <a:stretch/>
+                  </pic:blipFill>
+                  <pic:spPr bwMode="auto">
+                    <a:xfrm rot="5400000">
+                      <a:off x="0" y="0"/>
+                      <a:ext cx="3155950" cy="5609590"/>
+                    </a:xfrm>
+                    <a:prstGeom prst="rect">
+                      <a:avLst/>
+                    </a:prstGeom>
+                    <a:ln>
+                      <a:noFill/>
+                    </a:ln>
+                    <a:extLst>
+                      <a:ext uri="{53640926-AAD7-44D8-BBD7-CCE9431645EC}">
+                        <a14:shadowObscured xmlns:a14="http://schemas.microsoft.com/office/drawing/2010/main"/>
+                      </a:ext>
+                    </a:extLst>
+                  </pic:spPr>
+                </pic:pic>
+              </a:graphicData>
+            </a:graphic>
+          </wp:anchor>
+        </w:drawing>
+      </w:r>
     </w:p>
     <w:p>
       <w:pPr>
@@ -4358,7 +4420,7 @@
           <w:highlight w:val="yellow"/>
         </w:rPr>
       </w:pPr>
-      <w:bookmarkStart w:id="7" w:name="_Toc513637837"/>
+      <w:bookmarkStart w:id="7" w:name="_Toc514143263"/>
       <w:r>
         <w:rPr>
           <w:highlight w:val="yellow"/>
@@ -4391,32 +4453,12 @@
     <w:p>
       <w:pPr>
         <w:pStyle w:val="Titre3"/>
-        <w:rPr>
-          <w:highlight w:val="yellow"/>
-        </w:rPr>
-      </w:pPr>
-      <w:bookmarkStart w:id="8" w:name="_Toc513637838"/>
-      <w:r>
-        <w:rPr>
-          <w:highlight w:val="yellow"/>
-        </w:rPr>
+      </w:pPr>
+      <w:bookmarkStart w:id="8" w:name="_Toc514143264"/>
+      <w:r>
         <w:t>MCD</w:t>
       </w:r>
       <w:bookmarkEnd w:id="8"/>
-    </w:p>
-    <w:p>
-      <w:r>
-        <w:rPr>
-          <w:highlight w:val="yellow"/>
-        </w:rPr>
-        <w:t>Eché</w:t>
-      </w:r>
-      <w:r>
-        <w:rPr>
-          <w:highlight w:val="yellow"/>
-        </w:rPr>
-        <w:t>ance 2</w:t>
-      </w:r>
     </w:p>
     <w:p>
       <w:pPr>
@@ -4425,7 +4467,6 @@
           <w:ilvl w:val="0"/>
           <w:numId w:val="0"/>
         </w:numPr>
-        <w:ind w:left="720"/>
         <w:rPr>
           <w:rFonts w:ascii="Arial" w:hAnsi="Arial"/>
           <w:sz w:val="24"/>
@@ -4436,6 +4477,30 @@
     </w:p>
     <w:p>
       <w:pPr>
+        <w:pStyle w:val="Retraitnormal1"/>
+        <w:numPr>
+          <w:ilvl w:val="0"/>
+          <w:numId w:val="0"/>
+        </w:numPr>
+        <w:rPr>
+          <w:rFonts w:ascii="Arial" w:hAnsi="Arial"/>
+          <w:sz w:val="24"/>
+          <w:szCs w:val="14"/>
+          <w:lang w:eastAsia="fr-FR"/>
+        </w:rPr>
+      </w:pPr>
+      <w:r>
+        <w:rPr>
+          <w:rFonts w:ascii="Arial" w:hAnsi="Arial"/>
+          <w:sz w:val="24"/>
+          <w:szCs w:val="14"/>
+          <w:lang w:eastAsia="fr-FR"/>
+        </w:rPr>
+        <w:t xml:space="preserve">Voici le MCD de ma base de données </w:t>
+      </w:r>
+    </w:p>
+    <w:p>
+      <w:pPr>
         <w:pStyle w:val="Titre2"/>
         <w:rPr>
           <w:i/>
@@ -4443,7 +4508,7 @@
         </w:rPr>
       </w:pPr>
       <w:bookmarkStart w:id="9" w:name="_Toc71691012"/>
-      <w:bookmarkStart w:id="10" w:name="_Toc513637839"/>
+      <w:bookmarkStart w:id="10" w:name="_Toc514143265"/>
       <w:r>
         <w:rPr>
           <w:iCs/>
@@ -4756,7 +4821,6 @@
         <w:rPr>
           <w:highlight w:val="yellow"/>
         </w:rPr>
-        <w:lastRenderedPageBreak/>
         <w:t>Eché</w:t>
       </w:r>
       <w:r>
@@ -4792,7 +4856,7 @@
       </w:pPr>
       <w:bookmarkStart w:id="11" w:name="_Toc25553310"/>
       <w:bookmarkStart w:id="12" w:name="_Toc71691015"/>
-      <w:bookmarkStart w:id="13" w:name="_Toc513637840"/>
+      <w:bookmarkStart w:id="13" w:name="_Toc514143266"/>
       <w:r>
         <w:rPr>
           <w:rFonts w:cs="Arial"/>
@@ -4947,11 +5011,12 @@
           <w:iCs/>
         </w:rPr>
       </w:pPr>
-      <w:bookmarkStart w:id="14" w:name="_Toc513637841"/>
-      <w:r>
-        <w:rPr>
-          <w:iCs/>
-        </w:rPr>
+      <w:bookmarkStart w:id="14" w:name="_Toc514143267"/>
+      <w:r>
+        <w:rPr>
+          <w:iCs/>
+        </w:rPr>
+        <w:lastRenderedPageBreak/>
         <w:t>Planification</w:t>
       </w:r>
       <w:bookmarkEnd w:id="14"/>
@@ -5491,7 +5556,7 @@
       </w:pPr>
       <w:bookmarkStart w:id="15" w:name="_Toc25553314"/>
       <w:bookmarkStart w:id="16" w:name="_Toc71691019"/>
-      <w:bookmarkStart w:id="17" w:name="_Toc513637842"/>
+      <w:bookmarkStart w:id="17" w:name="_Toc514143268"/>
       <w:r>
         <w:rPr>
           <w:iCs/>
@@ -5786,7 +5851,6 @@
           <w:i/>
           <w:sz w:val="24"/>
         </w:rPr>
-        <w:lastRenderedPageBreak/>
         <w:t>programmation</w:t>
       </w:r>
       <w:proofErr w:type="gramEnd"/>
@@ -5917,7 +5981,7 @@
           <w:highlight w:val="yellow"/>
         </w:rPr>
       </w:pPr>
-      <w:bookmarkStart w:id="18" w:name="_Toc513637843"/>
+      <w:bookmarkStart w:id="18" w:name="_Toc514143269"/>
       <w:r>
         <w:rPr>
           <w:highlight w:val="yellow"/>
@@ -6066,9 +6130,10 @@
               <w:rPr>
                 <w:highlight w:val="yellow"/>
               </w:rPr>
+              <w:lastRenderedPageBreak/>
               <w:t xml:space="preserve">Va à l’URL </w:t>
             </w:r>
-            <w:hyperlink r:id="rId9" w:history="1">
+            <w:hyperlink r:id="rId10" w:history="1">
               <w:r>
                 <w:rPr>
                   <w:rStyle w:val="Lienhypertexte"/>
@@ -6175,115 +6240,158 @@
     <w:p>
       <w:pPr>
         <w:pStyle w:val="Titre3"/>
+      </w:pPr>
+      <w:bookmarkStart w:id="19" w:name="_Toc514143270"/>
+      <w:r>
+        <w:t>MLD</w:t>
+      </w:r>
+      <w:bookmarkEnd w:id="19"/>
+    </w:p>
+    <w:p/>
+    <w:p>
+      <w:r>
+        <w:t>Voici le MLD de la base de données.</w:t>
+      </w:r>
+    </w:p>
+    <w:p>
+      <w:r>
+        <w:rPr>
+          <w:noProof/>
+          <w:lang w:val="fr-CH" w:eastAsia="fr-CH"/>
+        </w:rPr>
+        <w:drawing>
+          <wp:anchor distT="0" distB="0" distL="114300" distR="114300" simplePos="0" relativeHeight="251659264" behindDoc="0" locked="0" layoutInCell="1" allowOverlap="1" wp14:anchorId="580ABCDB" wp14:editId="5A62A90C">
+            <wp:simplePos x="0" y="0"/>
+            <wp:positionH relativeFrom="column">
+              <wp:posOffset>452120</wp:posOffset>
+            </wp:positionH>
+            <wp:positionV relativeFrom="paragraph">
+              <wp:posOffset>165735</wp:posOffset>
+            </wp:positionV>
+            <wp:extent cx="4514850" cy="3886200"/>
+            <wp:effectExtent l="0" t="0" r="0" b="0"/>
+            <wp:wrapSquare wrapText="bothSides"/>
+            <wp:docPr id="4" name="Image 4"/>
+            <wp:cNvGraphicFramePr>
+              <a:graphicFrameLocks xmlns:a="http://schemas.openxmlformats.org/drawingml/2006/main" noChangeAspect="1"/>
+            </wp:cNvGraphicFramePr>
+            <a:graphic xmlns:a="http://schemas.openxmlformats.org/drawingml/2006/main">
+              <a:graphicData uri="http://schemas.openxmlformats.org/drawingml/2006/picture">
+                <pic:pic xmlns:pic="http://schemas.openxmlformats.org/drawingml/2006/picture">
+                  <pic:nvPicPr>
+                    <pic:cNvPr id="4" name="MLD.PNG"/>
+                    <pic:cNvPicPr/>
+                  </pic:nvPicPr>
+                  <pic:blipFill>
+                    <a:blip r:embed="rId11">
+                      <a:extLst>
+                        <a:ext uri="{28A0092B-C50C-407E-A947-70E740481C1C}">
+                          <a14:useLocalDpi xmlns:a14="http://schemas.microsoft.com/office/drawing/2010/main" val="0"/>
+                        </a:ext>
+                      </a:extLst>
+                    </a:blip>
+                    <a:stretch>
+                      <a:fillRect/>
+                    </a:stretch>
+                  </pic:blipFill>
+                  <pic:spPr>
+                    <a:xfrm>
+                      <a:off x="0" y="0"/>
+                      <a:ext cx="4514850" cy="3886200"/>
+                    </a:xfrm>
+                    <a:prstGeom prst="rect">
+                      <a:avLst/>
+                    </a:prstGeom>
+                  </pic:spPr>
+                </pic:pic>
+              </a:graphicData>
+            </a:graphic>
+          </wp:anchor>
+        </w:drawing>
+      </w:r>
+    </w:p>
+    <w:p/>
+    <w:p/>
+    <w:p/>
+    <w:p/>
+    <w:p/>
+    <w:p/>
+    <w:p/>
+    <w:p/>
+    <w:p/>
+    <w:p/>
+    <w:p/>
+    <w:p/>
+    <w:p/>
+    <w:p/>
+    <w:p/>
+    <w:p/>
+    <w:p/>
+    <w:p/>
+    <w:p/>
+    <w:p/>
+    <w:p/>
+    <w:p/>
+    <w:p/>
+    <w:p>
+      <w:pPr>
+        <w:pStyle w:val="Titre3"/>
+      </w:pPr>
+      <w:bookmarkStart w:id="20" w:name="_Toc71703259"/>
+      <w:bookmarkStart w:id="21" w:name="_Toc514143271"/>
+      <w:r>
+        <w:t>(Particularité 1)</w:t>
+      </w:r>
+      <w:bookmarkEnd w:id="21"/>
+    </w:p>
+    <w:p>
+      <w:r>
         <w:rPr>
           <w:highlight w:val="yellow"/>
         </w:rPr>
-      </w:pPr>
-      <w:bookmarkStart w:id="19" w:name="_Toc513637844"/>
+        <w:t>Eché</w:t>
+      </w:r>
       <w:r>
         <w:rPr>
           <w:highlight w:val="yellow"/>
         </w:rPr>
-        <w:t>MLD</w:t>
-      </w:r>
-      <w:bookmarkEnd w:id="19"/>
-    </w:p>
-    <w:p>
-      <w:pPr>
+        <w:t>ance 3</w:t>
+      </w:r>
+    </w:p>
+    <w:p/>
+    <w:p>
+      <w:pPr>
+        <w:pStyle w:val="Titre3"/>
+      </w:pPr>
+      <w:bookmarkStart w:id="22" w:name="_Toc514143272"/>
+      <w:r>
+        <w:t>(Particularité 2)</w:t>
+      </w:r>
+      <w:bookmarkEnd w:id="22"/>
+    </w:p>
+    <w:p>
+      <w:r>
         <w:rPr>
           <w:highlight w:val="yellow"/>
         </w:rPr>
-      </w:pPr>
-      <w:proofErr w:type="spellStart"/>
-      <w:proofErr w:type="gramStart"/>
+        <w:t>Eché</w:t>
+      </w:r>
       <w:r>
         <w:rPr>
           <w:highlight w:val="yellow"/>
         </w:rPr>
-        <w:t>mwb</w:t>
-      </w:r>
-      <w:proofErr w:type="spellEnd"/>
-      <w:proofErr w:type="gramEnd"/>
-      <w:r>
-        <w:rPr>
-          <w:highlight w:val="yellow"/>
-        </w:rPr>
-        <w:t xml:space="preserve"> ou diagramme de classe</w:t>
-      </w:r>
-    </w:p>
-    <w:p>
-      <w:r>
-        <w:rPr>
-          <w:highlight w:val="yellow"/>
-        </w:rPr>
-        <w:t>Eché</w:t>
-      </w:r>
-      <w:r>
-        <w:rPr>
-          <w:highlight w:val="yellow"/>
-        </w:rPr>
-        <w:t>ance 3</w:t>
-      </w:r>
-    </w:p>
-    <w:p>
-      <w:pPr>
-        <w:pStyle w:val="Titre3"/>
-      </w:pPr>
-      <w:bookmarkStart w:id="20" w:name="_Toc71703259"/>
-      <w:bookmarkStart w:id="21" w:name="_Toc513637845"/>
-      <w:r>
-        <w:t>(Particularité 1)</w:t>
-      </w:r>
-      <w:bookmarkEnd w:id="21"/>
-    </w:p>
-    <w:p>
-      <w:r>
-        <w:rPr>
-          <w:highlight w:val="yellow"/>
-        </w:rPr>
-        <w:t>Eché</w:t>
-      </w:r>
-      <w:r>
-        <w:rPr>
-          <w:highlight w:val="yellow"/>
-        </w:rPr>
-        <w:t>ance 3</w:t>
+        <w:t>ance 4</w:t>
       </w:r>
     </w:p>
     <w:p/>
     <w:p>
       <w:pPr>
-        <w:pStyle w:val="Titre3"/>
-      </w:pPr>
-      <w:bookmarkStart w:id="22" w:name="_Toc513637846"/>
-      <w:r>
-        <w:t>(Particularité 2)</w:t>
-      </w:r>
-      <w:bookmarkEnd w:id="22"/>
-    </w:p>
-    <w:p>
-      <w:r>
-        <w:rPr>
-          <w:highlight w:val="yellow"/>
-        </w:rPr>
-        <w:t>Eché</w:t>
-      </w:r>
-      <w:r>
-        <w:rPr>
-          <w:highlight w:val="yellow"/>
-        </w:rPr>
-        <w:t>ance 4</w:t>
-      </w:r>
-    </w:p>
-    <w:p/>
-    <w:p>
-      <w:pPr>
         <w:pStyle w:val="Titre1"/>
         <w:tabs>
           <w:tab w:val="num" w:pos="360"/>
         </w:tabs>
       </w:pPr>
-      <w:bookmarkStart w:id="23" w:name="_Toc513637847"/>
+      <w:bookmarkStart w:id="23" w:name="_Toc514143273"/>
       <w:r>
         <w:t>R</w:t>
       </w:r>
@@ -6303,7 +6411,7 @@
       </w:pPr>
       <w:bookmarkStart w:id="24" w:name="_Toc25553317"/>
       <w:bookmarkStart w:id="25" w:name="_Toc71691022"/>
-      <w:bookmarkStart w:id="26" w:name="_Toc513637848"/>
+      <w:bookmarkStart w:id="26" w:name="_Toc514143274"/>
       <w:r>
         <w:rPr>
           <w:iCs/>
@@ -6471,6 +6579,7 @@
           <w:i/>
           <w:iCs/>
         </w:rPr>
+        <w:lastRenderedPageBreak/>
         <w:t>la</w:t>
       </w:r>
       <w:proofErr w:type="gramEnd"/>
@@ -6708,7 +6817,7 @@
       </w:pPr>
       <w:bookmarkStart w:id="28" w:name="_Toc25553321"/>
       <w:bookmarkStart w:id="29" w:name="_Toc71691025"/>
-      <w:bookmarkStart w:id="30" w:name="_Toc513637849"/>
+      <w:bookmarkStart w:id="30" w:name="_Toc514143275"/>
       <w:r>
         <w:rPr>
           <w:iCs/>
@@ -7886,7 +7995,7 @@
           <w:iCs/>
         </w:rPr>
       </w:pPr>
-      <w:bookmarkStart w:id="33" w:name="_Toc513637850"/>
+      <w:bookmarkStart w:id="33" w:name="_Toc514143276"/>
       <w:r>
         <w:rPr>
           <w:iCs/>
@@ -8048,11 +8157,12 @@
       </w:pPr>
       <w:bookmarkStart w:id="35" w:name="_Toc25553326"/>
       <w:bookmarkStart w:id="36" w:name="_Toc71691029"/>
-      <w:bookmarkStart w:id="37" w:name="_Toc513637851"/>
-      <w:r>
-        <w:rPr>
-          <w:iCs/>
-        </w:rPr>
+      <w:bookmarkStart w:id="37" w:name="_Toc514143277"/>
+      <w:r>
+        <w:rPr>
+          <w:iCs/>
+        </w:rPr>
+        <w:lastRenderedPageBreak/>
         <w:t>Liste des documents</w:t>
       </w:r>
       <w:bookmarkEnd w:id="35"/>
@@ -8237,7 +8347,6 @@
         <w:rPr>
           <w:highlight w:val="yellow"/>
         </w:rPr>
-        <w:lastRenderedPageBreak/>
         <w:t>Eché</w:t>
       </w:r>
       <w:r>
@@ -8263,7 +8372,7 @@
       </w:pPr>
       <w:bookmarkStart w:id="38" w:name="_Toc25553328"/>
       <w:bookmarkStart w:id="39" w:name="_Toc71703263"/>
-      <w:bookmarkStart w:id="40" w:name="_Toc513637852"/>
+      <w:bookmarkStart w:id="40" w:name="_Toc514143278"/>
       <w:r>
         <w:t>C</w:t>
       </w:r>
@@ -8447,7 +8556,7 @@
         </w:tabs>
       </w:pPr>
       <w:bookmarkStart w:id="41" w:name="_Toc71703264"/>
-      <w:bookmarkStart w:id="42" w:name="_Toc513637853"/>
+      <w:bookmarkStart w:id="42" w:name="_Toc514143279"/>
       <w:r>
         <w:t>A</w:t>
       </w:r>
@@ -8466,7 +8575,7 @@
           <w:iCs/>
         </w:rPr>
       </w:pPr>
-      <w:bookmarkStart w:id="43" w:name="_Toc513637854"/>
+      <w:bookmarkStart w:id="43" w:name="_Toc514143280"/>
       <w:r>
         <w:rPr>
           <w:iCs/>
@@ -8485,7 +8594,7 @@
         </w:rPr>
       </w:pPr>
       <w:bookmarkStart w:id="44" w:name="_Toc71703265"/>
-      <w:bookmarkStart w:id="45" w:name="_Toc513637855"/>
+      <w:bookmarkStart w:id="45" w:name="_Toc514143281"/>
       <w:r>
         <w:rPr>
           <w:iCs/>
@@ -8554,7 +8663,7 @@
       </w:pPr>
       <w:bookmarkStart w:id="46" w:name="_Toc25553330"/>
       <w:bookmarkStart w:id="47" w:name="_Toc71703266"/>
-      <w:bookmarkStart w:id="48" w:name="_Toc513637856"/>
+      <w:bookmarkStart w:id="48" w:name="_Toc514143282"/>
       <w:r>
         <w:rPr>
           <w:iCs/>
@@ -8812,7 +8921,7 @@
         </w:rPr>
       </w:pPr>
       <w:bookmarkStart w:id="50" w:name="_Toc71703267"/>
-      <w:bookmarkStart w:id="51" w:name="_Toc513637857"/>
+      <w:bookmarkStart w:id="51" w:name="_Toc514143283"/>
       <w:r>
         <w:rPr>
           <w:iCs/>
@@ -8879,7 +8988,7 @@
       </w:pPr>
       <w:bookmarkStart w:id="52" w:name="_Toc25553332"/>
       <w:bookmarkStart w:id="53" w:name="_Toc71703268"/>
-      <w:bookmarkStart w:id="54" w:name="_Toc513637858"/>
+      <w:bookmarkStart w:id="54" w:name="_Toc514143284"/>
       <w:r>
         <w:rPr>
           <w:iCs/>
@@ -8909,7 +9018,7 @@
       </w:pPr>
       <w:bookmarkStart w:id="55" w:name="_Toc71703270"/>
       <w:bookmarkStart w:id="56" w:name="_Toc25553334"/>
-      <w:bookmarkStart w:id="57" w:name="_Toc513637859"/>
+      <w:bookmarkStart w:id="57" w:name="_Toc514143285"/>
       <w:r>
         <w:rPr>
           <w:iCs/>
@@ -8958,7 +9067,7 @@
       <w:pPr>
         <w:pStyle w:val="Titre2"/>
       </w:pPr>
-      <w:bookmarkStart w:id="58" w:name="_Toc513637860"/>
+      <w:bookmarkStart w:id="58" w:name="_Toc514143286"/>
       <w:r>
         <w:t>Journal de bord</w:t>
       </w:r>
@@ -8986,8 +9095,8 @@
     </w:p>
     <w:p/>
     <w:sectPr>
-      <w:headerReference w:type="default" r:id="rId10"/>
-      <w:footerReference w:type="default" r:id="rId11"/>
+      <w:headerReference w:type="default" r:id="rId12"/>
+      <w:footerReference w:type="default" r:id="rId13"/>
       <w:pgSz w:w="11906" w:h="16838" w:code="9"/>
       <w:pgMar w:top="1418" w:right="1418" w:bottom="1418" w:left="1418" w:header="720" w:footer="720" w:gutter="0"/>
       <w:cols w:space="720"/>
@@ -9074,7 +9183,7 @@
         <w:sz w:val="16"/>
         <w:szCs w:val="16"/>
       </w:rPr>
-      <w:t>6</w:t>
+      <w:t>12</w:t>
     </w:r>
     <w:r>
       <w:rPr>
@@ -12424,7 +12533,7 @@
 </file>
 
 <file path=customXml/itemProps1.xml><?xml version="1.0" encoding="utf-8"?>
-<ds:datastoreItem xmlns:ds="http://schemas.openxmlformats.org/officeDocument/2006/customXml" ds:itemID="{A13F34D1-645E-4F31-A27B-D7ECF2C7B2E8}">
+<ds:datastoreItem xmlns:ds="http://schemas.openxmlformats.org/officeDocument/2006/customXml" ds:itemID="{AB085F6C-7D20-4018-9568-D96F2C78C577}">
   <ds:schemaRefs>
     <ds:schemaRef ds:uri="http://schemas.openxmlformats.org/officeDocument/2006/bibliography"/>
   </ds:schemaRefs>

</xml_diff>

<commit_message>
Modif dans le journal de travail et la doc
Ajout d'une nouvelle tâche dans le journal de travail et dans la doc le rdv avec le client dans le journal de bord
</commit_message>
<xml_diff>
--- a/Documentation/Documentation/V2.docx
+++ b/Documentation/Documentation/V2.docx
@@ -9254,18 +9254,16 @@
           <w:highlight w:val="yellow"/>
         </w:rPr>
       </w:pPr>
-      <w:bookmarkStart w:id="19" w:name="_GoBack"/>
+    </w:p>
+    <w:p>
+      <w:pPr>
+        <w:pStyle w:val="Titre3"/>
+      </w:pPr>
+      <w:bookmarkStart w:id="19" w:name="_Toc514336115"/>
+      <w:r>
+        <w:t>MLD</w:t>
+      </w:r>
       <w:bookmarkEnd w:id="19"/>
-    </w:p>
-    <w:p>
-      <w:pPr>
-        <w:pStyle w:val="Titre3"/>
-      </w:pPr>
-      <w:bookmarkStart w:id="20" w:name="_Toc514336115"/>
-      <w:r>
-        <w:t>MLD</w:t>
-      </w:r>
-      <w:bookmarkEnd w:id="20"/>
     </w:p>
     <w:p/>
     <w:p>
@@ -9348,12 +9346,12 @@
       <w:pPr>
         <w:pStyle w:val="Titre3"/>
       </w:pPr>
-      <w:bookmarkStart w:id="21" w:name="_Toc514336116"/>
-      <w:bookmarkStart w:id="22" w:name="_Toc71703259"/>
+      <w:bookmarkStart w:id="20" w:name="_Toc514336116"/>
+      <w:bookmarkStart w:id="21" w:name="_Toc71703259"/>
       <w:r>
         <w:t>(Particularité 1)</w:t>
       </w:r>
-      <w:bookmarkEnd w:id="21"/>
+      <w:bookmarkEnd w:id="20"/>
     </w:p>
     <w:p>
       <w:r>
@@ -9374,11 +9372,11 @@
       <w:pPr>
         <w:pStyle w:val="Titre3"/>
       </w:pPr>
-      <w:bookmarkStart w:id="23" w:name="_Toc514336117"/>
+      <w:bookmarkStart w:id="22" w:name="_Toc514336117"/>
       <w:r>
         <w:t>(Particularité 2)</w:t>
       </w:r>
-      <w:bookmarkEnd w:id="23"/>
+      <w:bookmarkEnd w:id="22"/>
     </w:p>
     <w:p>
       <w:r>
@@ -9402,39 +9400,39 @@
           <w:tab w:val="num" w:pos="360"/>
         </w:tabs>
       </w:pPr>
-      <w:bookmarkStart w:id="24" w:name="_Toc514336118"/>
+      <w:bookmarkStart w:id="23" w:name="_Toc514336118"/>
       <w:r>
         <w:t>R</w:t>
       </w:r>
-      <w:bookmarkEnd w:id="22"/>
+      <w:bookmarkEnd w:id="21"/>
       <w:r>
         <w:t>éalisation</w:t>
       </w:r>
+      <w:bookmarkEnd w:id="23"/>
+    </w:p>
+    <w:p>
+      <w:pPr>
+        <w:pStyle w:val="Titre2"/>
+        <w:rPr>
+          <w:i/>
+          <w:iCs/>
+        </w:rPr>
+      </w:pPr>
+      <w:bookmarkStart w:id="24" w:name="_Toc25553317"/>
+      <w:bookmarkStart w:id="25" w:name="_Toc71691022"/>
+      <w:bookmarkStart w:id="26" w:name="_Toc514336119"/>
+      <w:r>
+        <w:rPr>
+          <w:iCs/>
+        </w:rPr>
+        <w:t>Dossier de réalisation</w:t>
+      </w:r>
+      <w:bookmarkStart w:id="27" w:name="_Toc25553318"/>
       <w:bookmarkEnd w:id="24"/>
-    </w:p>
-    <w:p>
-      <w:pPr>
-        <w:pStyle w:val="Titre2"/>
-        <w:rPr>
-          <w:i/>
-          <w:iCs/>
-        </w:rPr>
-      </w:pPr>
-      <w:bookmarkStart w:id="25" w:name="_Toc25553317"/>
-      <w:bookmarkStart w:id="26" w:name="_Toc71691022"/>
-      <w:bookmarkStart w:id="27" w:name="_Toc514336119"/>
-      <w:r>
-        <w:rPr>
-          <w:iCs/>
-        </w:rPr>
-        <w:t>Dossier de réalisation</w:t>
-      </w:r>
-      <w:bookmarkStart w:id="28" w:name="_Toc25553318"/>
       <w:bookmarkEnd w:id="25"/>
       <w:bookmarkEnd w:id="26"/>
-      <w:bookmarkEnd w:id="27"/>
-    </w:p>
-    <w:bookmarkEnd w:id="28"/>
+    </w:p>
+    <w:bookmarkEnd w:id="27"/>
     <w:p>
       <w:pPr>
         <w:ind w:firstLine="360"/>
@@ -9771,24 +9769,24 @@
           <w:iCs/>
         </w:rPr>
       </w:pPr>
-      <w:bookmarkStart w:id="29" w:name="_Toc25553321"/>
-      <w:bookmarkStart w:id="30" w:name="_Toc71691025"/>
-      <w:bookmarkStart w:id="31" w:name="_Toc514336120"/>
+      <w:bookmarkStart w:id="28" w:name="_Toc25553321"/>
+      <w:bookmarkStart w:id="29" w:name="_Toc71691025"/>
+      <w:bookmarkStart w:id="30" w:name="_Toc514336120"/>
       <w:r>
         <w:rPr>
           <w:iCs/>
         </w:rPr>
         <w:t>Description des test</w:t>
       </w:r>
+      <w:bookmarkEnd w:id="28"/>
+      <w:r>
+        <w:rPr>
+          <w:iCs/>
+        </w:rPr>
+        <w:t>s effectués</w:t>
+      </w:r>
       <w:bookmarkEnd w:id="29"/>
-      <w:r>
-        <w:rPr>
-          <w:iCs/>
-        </w:rPr>
-        <w:t>s effectués</w:t>
-      </w:r>
       <w:bookmarkEnd w:id="30"/>
-      <w:bookmarkEnd w:id="31"/>
     </w:p>
     <w:p>
       <w:pPr>
@@ -10747,8 +10745,8 @@
       </w:tr>
     </w:tbl>
     <w:p>
-      <w:bookmarkStart w:id="32" w:name="_Toc25553322"/>
-      <w:bookmarkStart w:id="33" w:name="_Toc71691026"/>
+      <w:bookmarkStart w:id="31" w:name="_Toc25553322"/>
+      <w:bookmarkStart w:id="32" w:name="_Toc71691026"/>
       <w:r>
         <w:rPr>
           <w:highlight w:val="yellow"/>
@@ -10785,22 +10783,22 @@
           <w:iCs/>
         </w:rPr>
       </w:pPr>
-      <w:bookmarkStart w:id="34" w:name="_Toc514336121"/>
+      <w:bookmarkStart w:id="33" w:name="_Toc514336121"/>
       <w:r>
         <w:rPr>
           <w:iCs/>
         </w:rPr>
         <w:t xml:space="preserve">Erreurs </w:t>
       </w:r>
+      <w:bookmarkEnd w:id="31"/>
+      <w:r>
+        <w:rPr>
+          <w:iCs/>
+        </w:rPr>
+        <w:t>restantes</w:t>
+      </w:r>
       <w:bookmarkEnd w:id="32"/>
-      <w:r>
-        <w:rPr>
-          <w:iCs/>
-        </w:rPr>
-        <w:t>restantes</w:t>
-      </w:r>
       <w:bookmarkEnd w:id="33"/>
-      <w:bookmarkEnd w:id="34"/>
       <w:r>
         <w:rPr>
           <w:iCs/>
@@ -10815,7 +10813,7 @@
           <w:i/>
         </w:rPr>
       </w:pPr>
-      <w:bookmarkStart w:id="35" w:name="_Toc25553323"/>
+      <w:bookmarkStart w:id="34" w:name="_Toc25553323"/>
     </w:p>
     <w:p>
       <w:pPr>
@@ -10872,7 +10870,7 @@
         </w:rPr>
         <w:t>Conséquences sur l'utilisation du produit</w:t>
       </w:r>
-      <w:bookmarkEnd w:id="35"/>
+      <w:bookmarkEnd w:id="34"/>
     </w:p>
     <w:p>
       <w:pPr>
@@ -10931,24 +10929,24 @@
           <w:iCs/>
         </w:rPr>
       </w:pPr>
-      <w:bookmarkStart w:id="36" w:name="_Toc25553326"/>
-      <w:bookmarkStart w:id="37" w:name="_Toc71691029"/>
-      <w:bookmarkStart w:id="38" w:name="_Toc514336122"/>
+      <w:bookmarkStart w:id="35" w:name="_Toc25553326"/>
+      <w:bookmarkStart w:id="36" w:name="_Toc71691029"/>
+      <w:bookmarkStart w:id="37" w:name="_Toc514336122"/>
       <w:r>
         <w:rPr>
           <w:iCs/>
         </w:rPr>
         <w:t>Liste des documents</w:t>
       </w:r>
+      <w:bookmarkEnd w:id="35"/>
+      <w:r>
+        <w:rPr>
+          <w:iCs/>
+        </w:rPr>
+        <w:t xml:space="preserve"> fournis</w:t>
+      </w:r>
       <w:bookmarkEnd w:id="36"/>
-      <w:r>
-        <w:rPr>
-          <w:iCs/>
-        </w:rPr>
-        <w:t xml:space="preserve"> fournis</w:t>
-      </w:r>
       <w:bookmarkEnd w:id="37"/>
-      <w:bookmarkEnd w:id="38"/>
     </w:p>
     <w:p>
       <w:pPr>
@@ -11109,18 +11107,18 @@
           <w:tab w:val="num" w:pos="360"/>
         </w:tabs>
       </w:pPr>
-      <w:bookmarkStart w:id="39" w:name="_Toc25553328"/>
-      <w:bookmarkStart w:id="40" w:name="_Toc71703263"/>
-      <w:bookmarkStart w:id="41" w:name="_Toc514336123"/>
+      <w:bookmarkStart w:id="38" w:name="_Toc25553328"/>
+      <w:bookmarkStart w:id="39" w:name="_Toc71703263"/>
+      <w:bookmarkStart w:id="40" w:name="_Toc514336123"/>
       <w:r>
         <w:t>C</w:t>
       </w:r>
+      <w:bookmarkEnd w:id="38"/>
       <w:bookmarkEnd w:id="39"/>
+      <w:r>
+        <w:t>onclusions</w:t>
+      </w:r>
       <w:bookmarkEnd w:id="40"/>
-      <w:r>
-        <w:t>onclusions</w:t>
-      </w:r>
-      <w:bookmarkEnd w:id="41"/>
     </w:p>
     <w:p>
       <w:pPr>
@@ -11277,16 +11275,16 @@
           <w:tab w:val="num" w:pos="360"/>
         </w:tabs>
       </w:pPr>
-      <w:bookmarkStart w:id="42" w:name="_Toc71703264"/>
-      <w:bookmarkStart w:id="43" w:name="_Toc514336124"/>
+      <w:bookmarkStart w:id="41" w:name="_Toc71703264"/>
+      <w:bookmarkStart w:id="42" w:name="_Toc514336124"/>
       <w:r>
         <w:t>A</w:t>
       </w:r>
+      <w:bookmarkEnd w:id="41"/>
+      <w:r>
+        <w:t>nnexes</w:t>
+      </w:r>
       <w:bookmarkEnd w:id="42"/>
-      <w:r>
-        <w:t>nnexes</w:t>
-      </w:r>
-      <w:bookmarkEnd w:id="43"/>
     </w:p>
     <w:p/>
     <w:p>
@@ -11297,7 +11295,7 @@
           <w:iCs/>
         </w:rPr>
       </w:pPr>
-      <w:bookmarkStart w:id="44" w:name="_Toc514336125"/>
+      <w:bookmarkStart w:id="43" w:name="_Toc514336125"/>
       <w:r>
         <w:rPr>
           <w:iCs/>
@@ -11305,91 +11303,91 @@
         <w:lastRenderedPageBreak/>
         <w:t>Résumé du rapport du TPI / version succincte de la documentation</w:t>
       </w:r>
+      <w:bookmarkEnd w:id="43"/>
+    </w:p>
+    <w:p/>
+    <w:p>
+      <w:pPr>
+        <w:pStyle w:val="Titre2"/>
+        <w:rPr>
+          <w:i/>
+          <w:iCs/>
+        </w:rPr>
+      </w:pPr>
+      <w:bookmarkStart w:id="44" w:name="_Toc71703265"/>
+      <w:bookmarkStart w:id="45" w:name="_Toc514336126"/>
+      <w:r>
+        <w:rPr>
+          <w:iCs/>
+        </w:rPr>
+        <w:t>Sources – Bibliographie</w:t>
+      </w:r>
       <w:bookmarkEnd w:id="44"/>
-    </w:p>
-    <w:p/>
+      <w:bookmarkEnd w:id="45"/>
+    </w:p>
+    <w:p>
+      <w:pPr>
+        <w:ind w:left="426"/>
+        <w:rPr>
+          <w:iCs/>
+        </w:rPr>
+      </w:pPr>
+    </w:p>
+    <w:p>
+      <w:pPr>
+        <w:ind w:left="426"/>
+        <w:rPr>
+          <w:i/>
+        </w:rPr>
+      </w:pPr>
+      <w:r>
+        <w:rPr>
+          <w:i/>
+        </w:rPr>
+        <w:t>Liste des livres utilisé</w:t>
+      </w:r>
+      <w:r>
+        <w:rPr>
+          <w:i/>
+        </w:rPr>
+        <w:t>s</w:t>
+      </w:r>
+      <w:r>
+        <w:rPr>
+          <w:i/>
+        </w:rPr>
+        <w:t xml:space="preserve"> (Titre, auteur, date), des sites Internet (URL) consultés, des articles (Revue, date, titre, auteur)… Et de toutes les aides externes (noms)   </w:t>
+      </w:r>
+    </w:p>
     <w:p>
       <w:pPr>
         <w:pStyle w:val="Titre2"/>
         <w:rPr>
           <w:i/>
           <w:iCs/>
-        </w:rPr>
-      </w:pPr>
-      <w:bookmarkStart w:id="45" w:name="_Toc71703265"/>
-      <w:bookmarkStart w:id="46" w:name="_Toc514336126"/>
-      <w:r>
-        <w:rPr>
-          <w:iCs/>
-        </w:rPr>
-        <w:t>Sources – Bibliographie</w:t>
-      </w:r>
-      <w:bookmarkEnd w:id="45"/>
+          <w:highlight w:val="yellow"/>
+        </w:rPr>
+      </w:pPr>
+      <w:bookmarkStart w:id="46" w:name="_Toc25553330"/>
+      <w:bookmarkStart w:id="47" w:name="_Toc71703266"/>
+      <w:bookmarkStart w:id="48" w:name="_Toc514336127"/>
+      <w:r>
+        <w:rPr>
+          <w:iCs/>
+          <w:highlight w:val="yellow"/>
+        </w:rPr>
+        <w:t xml:space="preserve">Journal de </w:t>
+      </w:r>
       <w:bookmarkEnd w:id="46"/>
-    </w:p>
-    <w:p>
-      <w:pPr>
-        <w:ind w:left="426"/>
-        <w:rPr>
-          <w:iCs/>
-        </w:rPr>
-      </w:pPr>
-    </w:p>
-    <w:p>
-      <w:pPr>
-        <w:ind w:left="426"/>
-        <w:rPr>
-          <w:i/>
-        </w:rPr>
-      </w:pPr>
-      <w:r>
-        <w:rPr>
-          <w:i/>
-        </w:rPr>
-        <w:t>Liste des livres utilisé</w:t>
-      </w:r>
-      <w:r>
-        <w:rPr>
-          <w:i/>
-        </w:rPr>
-        <w:t>s</w:t>
-      </w:r>
-      <w:r>
-        <w:rPr>
-          <w:i/>
-        </w:rPr>
-        <w:t xml:space="preserve"> (Titre, auteur, date), des sites Internet (URL) consultés, des articles (Revue, date, titre, auteur)… Et de toutes les aides externes (noms)   </w:t>
-      </w:r>
-    </w:p>
-    <w:p>
-      <w:pPr>
-        <w:pStyle w:val="Titre2"/>
-        <w:rPr>
-          <w:i/>
-          <w:iCs/>
-          <w:highlight w:val="yellow"/>
-        </w:rPr>
-      </w:pPr>
-      <w:bookmarkStart w:id="47" w:name="_Toc25553330"/>
-      <w:bookmarkStart w:id="48" w:name="_Toc71703266"/>
-      <w:bookmarkStart w:id="49" w:name="_Toc514336127"/>
-      <w:r>
-        <w:rPr>
-          <w:iCs/>
-          <w:highlight w:val="yellow"/>
-        </w:rPr>
-        <w:t xml:space="preserve">Journal de </w:t>
-      </w:r>
       <w:bookmarkEnd w:id="47"/>
+      <w:r>
+        <w:rPr>
+          <w:iCs/>
+          <w:highlight w:val="yellow"/>
+        </w:rPr>
+        <w:t>bord</w:t>
+      </w:r>
       <w:bookmarkEnd w:id="48"/>
-      <w:r>
-        <w:rPr>
-          <w:iCs/>
-          <w:highlight w:val="yellow"/>
-        </w:rPr>
-        <w:t>bord</w:t>
-      </w:r>
-      <w:bookmarkEnd w:id="49"/>
     </w:p>
     <w:p>
       <w:pPr>
@@ -11519,7 +11517,7 @@
           <w:highlight w:val="yellow"/>
         </w:rPr>
       </w:pPr>
-      <w:bookmarkStart w:id="50" w:name="_Toc25553331"/>
+      <w:bookmarkStart w:id="49" w:name="_Toc25553331"/>
     </w:p>
     <w:p>
       <w:pPr>
@@ -11629,163 +11627,172 @@
           <w:iCs/>
         </w:rPr>
       </w:pPr>
-      <w:bookmarkStart w:id="51" w:name="_Toc71703267"/>
-      <w:bookmarkStart w:id="52" w:name="_Toc514336128"/>
+      <w:bookmarkStart w:id="50" w:name="_Toc71703267"/>
+      <w:bookmarkStart w:id="51" w:name="_Toc514336128"/>
       <w:r>
         <w:rPr>
           <w:iCs/>
         </w:rPr>
         <w:t>Manuel d'Installation</w:t>
       </w:r>
+      <w:bookmarkEnd w:id="49"/>
       <w:bookmarkEnd w:id="50"/>
       <w:bookmarkEnd w:id="51"/>
+    </w:p>
+    <w:p>
+      <w:r>
+        <w:rPr>
+          <w:highlight w:val="yellow"/>
+        </w:rPr>
+        <w:t>Important !</w:t>
+      </w:r>
+    </w:p>
+    <w:p>
+      <w:r>
+        <w:rPr>
+          <w:highlight w:val="yellow"/>
+        </w:rPr>
+        <w:t>Eché</w:t>
+      </w:r>
+      <w:r>
+        <w:rPr>
+          <w:highlight w:val="yellow"/>
+        </w:rPr>
+        <w:t>ance 4</w:t>
+      </w:r>
+      <w:r>
+        <w:rPr>
+          <w:highlight w:val="yellow"/>
+        </w:rPr>
+        <w:t xml:space="preserve"> (Readme dans Git</w:t>
+      </w:r>
+      <w:r>
+        <w:t>)</w:t>
+      </w:r>
+    </w:p>
+    <w:p/>
+    <w:p>
+      <w:pPr>
+        <w:pStyle w:val="Titre2"/>
+        <w:rPr>
+          <w:i/>
+          <w:iCs/>
+        </w:rPr>
+      </w:pPr>
+      <w:bookmarkStart w:id="52" w:name="_Toc25553332"/>
+      <w:bookmarkStart w:id="53" w:name="_Toc71703268"/>
+      <w:bookmarkStart w:id="54" w:name="_Toc514336129"/>
+      <w:r>
+        <w:rPr>
+          <w:iCs/>
+        </w:rPr>
+        <w:t>Manuel d'Utilisation</w:t>
+      </w:r>
       <w:bookmarkEnd w:id="52"/>
-    </w:p>
-    <w:p>
-      <w:r>
-        <w:rPr>
-          <w:highlight w:val="yellow"/>
-        </w:rPr>
-        <w:t>Important !</w:t>
-      </w:r>
-    </w:p>
-    <w:p>
-      <w:r>
-        <w:rPr>
-          <w:highlight w:val="yellow"/>
-        </w:rPr>
-        <w:t>Eché</w:t>
-      </w:r>
-      <w:r>
-        <w:rPr>
-          <w:highlight w:val="yellow"/>
-        </w:rPr>
-        <w:t>ance 4</w:t>
-      </w:r>
-      <w:r>
-        <w:rPr>
-          <w:highlight w:val="yellow"/>
-        </w:rPr>
-        <w:t xml:space="preserve"> (Readme dans Git</w:t>
-      </w:r>
-      <w:r>
-        <w:t>)</w:t>
-      </w:r>
-    </w:p>
-    <w:p/>
-    <w:p>
-      <w:pPr>
-        <w:pStyle w:val="Titre2"/>
-        <w:rPr>
-          <w:i/>
-          <w:iCs/>
-        </w:rPr>
-      </w:pPr>
-      <w:bookmarkStart w:id="53" w:name="_Toc25553332"/>
-      <w:bookmarkStart w:id="54" w:name="_Toc71703268"/>
-      <w:bookmarkStart w:id="55" w:name="_Toc514336129"/>
-      <w:r>
-        <w:rPr>
-          <w:iCs/>
-        </w:rPr>
-        <w:t>Manuel d'Utilisation</w:t>
-      </w:r>
       <w:bookmarkEnd w:id="53"/>
       <w:bookmarkEnd w:id="54"/>
+    </w:p>
+    <w:p>
+      <w:r>
+        <w:rPr>
+          <w:highlight w:val="yellow"/>
+        </w:rPr>
+        <w:t>Pas important (pour XCL). Ou plutôt : pas prioritaire</w:t>
+      </w:r>
+    </w:p>
+    <w:p/>
+    <w:p>
+      <w:pPr>
+        <w:pStyle w:val="Titre2"/>
+        <w:rPr>
+          <w:i/>
+          <w:iCs/>
+        </w:rPr>
+      </w:pPr>
+      <w:bookmarkStart w:id="55" w:name="_Toc71703270"/>
+      <w:bookmarkStart w:id="56" w:name="_Toc514336130"/>
+      <w:bookmarkStart w:id="57" w:name="_Toc25553334"/>
+      <w:r>
+        <w:rPr>
+          <w:iCs/>
+        </w:rPr>
+        <w:t>A</w:t>
+      </w:r>
+      <w:r>
+        <w:rPr>
+          <w:iCs/>
+        </w:rPr>
+        <w:t>rchives du projet</w:t>
+      </w:r>
       <w:bookmarkEnd w:id="55"/>
-    </w:p>
-    <w:p>
-      <w:r>
-        <w:rPr>
-          <w:highlight w:val="yellow"/>
-        </w:rPr>
-        <w:t>Pas important (pour XCL). Ou plutôt : pas prioritaire</w:t>
-      </w:r>
+      <w:bookmarkEnd w:id="56"/>
+      <w:r>
+        <w:rPr>
+          <w:iCs/>
+        </w:rPr>
+        <w:t xml:space="preserve"> </w:t>
+      </w:r>
+      <w:bookmarkEnd w:id="57"/>
     </w:p>
     <w:p/>
     <w:p>
       <w:pPr>
+        <w:ind w:left="426"/>
+        <w:rPr>
+          <w:i/>
+        </w:rPr>
+      </w:pPr>
+      <w:r>
+        <w:rPr>
+          <w:i/>
+        </w:rPr>
+        <w:t>Media</w:t>
+      </w:r>
+      <w:r>
+        <w:rPr>
+          <w:i/>
+        </w:rPr>
+        <w:t xml:space="preserve">, … dans une fourre en plastique </w:t>
+      </w:r>
+    </w:p>
+    <w:p/>
+    <w:p>
+      <w:pPr>
         <w:pStyle w:val="Titre2"/>
-        <w:rPr>
-          <w:i/>
-          <w:iCs/>
-        </w:rPr>
-      </w:pPr>
-      <w:bookmarkStart w:id="56" w:name="_Toc71703270"/>
-      <w:bookmarkStart w:id="57" w:name="_Toc514336130"/>
-      <w:bookmarkStart w:id="58" w:name="_Toc25553334"/>
-      <w:r>
-        <w:rPr>
-          <w:iCs/>
-        </w:rPr>
-        <w:t>A</w:t>
-      </w:r>
-      <w:r>
-        <w:rPr>
-          <w:iCs/>
-        </w:rPr>
-        <w:t>rchives du projet</w:t>
-      </w:r>
-      <w:bookmarkEnd w:id="56"/>
-      <w:bookmarkEnd w:id="57"/>
-      <w:r>
-        <w:rPr>
-          <w:iCs/>
-        </w:rPr>
+      </w:pPr>
+      <w:bookmarkStart w:id="58" w:name="_Toc514336131"/>
+      <w:r>
+        <w:t>Journal de bord</w:t>
+      </w:r>
+      <w:bookmarkEnd w:id="58"/>
+      <w:r>
         <w:t xml:space="preserve"> </w:t>
       </w:r>
-      <w:bookmarkEnd w:id="58"/>
     </w:p>
     <w:p/>
     <w:p>
-      <w:pPr>
-        <w:ind w:left="426"/>
-        <w:rPr>
-          <w:i/>
-        </w:rPr>
-      </w:pPr>
-      <w:r>
-        <w:rPr>
-          <w:i/>
-        </w:rPr>
-        <w:t>Media</w:t>
-      </w:r>
-      <w:r>
-        <w:rPr>
-          <w:i/>
-        </w:rPr>
-        <w:t xml:space="preserve">, … dans une fourre en plastique </w:t>
+      <w:r>
+        <w:t>09.05.2018 : Faire le point avec M. Chavey pour la partie analyse, je lui ai montré mes maquettes ainsi que mon MLD et mon MCD.</w:t>
+      </w:r>
+      <w:r>
+        <w:t xml:space="preserve"> On a fait quelques modifications pour la base de données.</w:t>
       </w:r>
     </w:p>
     <w:p/>
     <w:p>
+      <w:r>
+        <w:t>14.05.2018 : J’ai pris rendez-vous avec le client pour lui montrer les maquettes que j’avais créé pour voir avec lui si elles lui convenaient. Dans l’ensemble, il était content, il m’a quand même suggéré de faire quelques modifications.</w:t>
+      </w:r>
+      <w:bookmarkStart w:id="59" w:name="_GoBack"/>
+      <w:bookmarkEnd w:id="59"/>
+    </w:p>
+    <w:p>
       <w:pPr>
         <w:pStyle w:val="Titre2"/>
       </w:pPr>
-      <w:bookmarkStart w:id="59" w:name="_Toc514336131"/>
-      <w:r>
-        <w:t>Journal de bord</w:t>
-      </w:r>
-      <w:bookmarkEnd w:id="59"/>
-      <w:r>
-        <w:t xml:space="preserve"> </w:t>
-      </w:r>
-    </w:p>
-    <w:p/>
-    <w:p>
-      <w:r>
-        <w:t>09.05.2018 : Faire le point avec M. Chavey pour la partie analyse, je lui ai montré mes maquettes ainsi que mon MLD et mon MCD.</w:t>
-      </w:r>
-      <w:r>
-        <w:t xml:space="preserve"> On a fait quelques modifications pour la base de données.</w:t>
-      </w:r>
-    </w:p>
-    <w:p>
-      <w:pPr>
-        <w:pStyle w:val="Titre2"/>
-      </w:pPr>
       <w:bookmarkStart w:id="60" w:name="_Toc514336132"/>
       <w:r>
+        <w:lastRenderedPageBreak/>
         <w:t>Bibliographie</w:t>
       </w:r>
       <w:bookmarkEnd w:id="60"/>
@@ -11905,7 +11912,7 @@
         <w:sz w:val="16"/>
         <w:szCs w:val="16"/>
       </w:rPr>
-      <w:t>17</w:t>
+      <w:t>20</w:t>
     </w:r>
     <w:r>
       <w:rPr>
@@ -15540,7 +15547,7 @@
 </file>
 
 <file path=customXml/itemProps1.xml><?xml version="1.0" encoding="utf-8"?>
-<ds:datastoreItem xmlns:ds="http://schemas.openxmlformats.org/officeDocument/2006/customXml" ds:itemID="{0882B80C-F510-43A4-95B5-00C5DAA74B23}">
+<ds:datastoreItem xmlns:ds="http://schemas.openxmlformats.org/officeDocument/2006/customXml" ds:itemID="{23D1C717-E566-48F3-B9DA-8BA34FDEF68C}">
   <ds:schemaRefs>
     <ds:schemaRef ds:uri="http://schemas.openxmlformats.org/officeDocument/2006/bibliography"/>
   </ds:schemaRefs>

</xml_diff>

<commit_message>
Ajout de chose dans la doc
</commit_message>
<xml_diff>
--- a/Documentation/Documentation/V2.docx
+++ b/Documentation/Documentation/V2.docx
@@ -1,6 +1,6 @@
 
 <file path=word/document.xml><?xml version="1.0" encoding="utf-8"?>
-<w:document xmlns:wpc="http://schemas.microsoft.com/office/word/2010/wordprocessingCanvas" xmlns:cx="http://schemas.microsoft.com/office/drawing/2014/chartex" xmlns:cx1="http://schemas.microsoft.com/office/drawing/2015/9/8/chartex" xmlns:mc="http://schemas.openxmlformats.org/markup-compatibility/2006" xmlns:o="urn:schemas-microsoft-com:office:office" xmlns:r="http://schemas.openxmlformats.org/officeDocument/2006/relationships" xmlns:m="http://schemas.openxmlformats.org/officeDocument/2006/math" xmlns:v="urn:schemas-microsoft-com:vml" xmlns:wp14="http://schemas.microsoft.com/office/word/2010/wordprocessingDrawing" xmlns:wp="http://schemas.openxmlformats.org/drawingml/2006/wordprocessingDrawing" xmlns:w10="urn:schemas-microsoft-com:office:word" xmlns:w="http://schemas.openxmlformats.org/wordprocessingml/2006/main" xmlns:w14="http://schemas.microsoft.com/office/word/2010/wordml" xmlns:w15="http://schemas.microsoft.com/office/word/2012/wordml" xmlns:w16se="http://schemas.microsoft.com/office/word/2015/wordml/symex" xmlns:wpg="http://schemas.microsoft.com/office/word/2010/wordprocessingGroup" xmlns:wpi="http://schemas.microsoft.com/office/word/2010/wordprocessingInk" xmlns:wne="http://schemas.microsoft.com/office/word/2006/wordml" xmlns:wps="http://schemas.microsoft.com/office/word/2010/wordprocessingShape" mc:Ignorable="w14 w15 w16se wp14">
+<w:document xmlns:wpc="http://schemas.microsoft.com/office/word/2010/wordprocessingCanvas" xmlns:cx="http://schemas.microsoft.com/office/drawing/2014/chartex" xmlns:cx1="http://schemas.microsoft.com/office/drawing/2015/9/8/chartex" xmlns:cx2="http://schemas.microsoft.com/office/drawing/2015/10/21/chartex" xmlns:cx3="http://schemas.microsoft.com/office/drawing/2016/5/9/chartex" xmlns:cx4="http://schemas.microsoft.com/office/drawing/2016/5/10/chartex" xmlns:cx5="http://schemas.microsoft.com/office/drawing/2016/5/11/chartex" xmlns:cx6="http://schemas.microsoft.com/office/drawing/2016/5/12/chartex" xmlns:cx7="http://schemas.microsoft.com/office/drawing/2016/5/13/chartex" xmlns:cx8="http://schemas.microsoft.com/office/drawing/2016/5/14/chartex" xmlns:mc="http://schemas.openxmlformats.org/markup-compatibility/2006" xmlns:aink="http://schemas.microsoft.com/office/drawing/2016/ink" xmlns:am3d="http://schemas.microsoft.com/office/drawing/2017/model3d" xmlns:o="urn:schemas-microsoft-com:office:office" xmlns:r="http://schemas.openxmlformats.org/officeDocument/2006/relationships" xmlns:m="http://schemas.openxmlformats.org/officeDocument/2006/math" xmlns:v="urn:schemas-microsoft-com:vml" xmlns:wp14="http://schemas.microsoft.com/office/word/2010/wordprocessingDrawing" xmlns:wp="http://schemas.openxmlformats.org/drawingml/2006/wordprocessingDrawing" xmlns:w10="urn:schemas-microsoft-com:office:word" xmlns:w="http://schemas.openxmlformats.org/wordprocessingml/2006/main" xmlns:w14="http://schemas.microsoft.com/office/word/2010/wordml" xmlns:w15="http://schemas.microsoft.com/office/word/2012/wordml" xmlns:w16cid="http://schemas.microsoft.com/office/word/2016/wordml/cid" xmlns:w16se="http://schemas.microsoft.com/office/word/2015/wordml/symex" xmlns:wpg="http://schemas.microsoft.com/office/word/2010/wordprocessingGroup" xmlns:wpi="http://schemas.microsoft.com/office/word/2010/wordprocessingInk" xmlns:wne="http://schemas.microsoft.com/office/word/2006/wordml" xmlns:wps="http://schemas.microsoft.com/office/word/2010/wordprocessingShape" mc:Ignorable="w14 w15 w16se w16cid wp14">
   <w:body>
     <w:p>
       <w:pPr>
@@ -4511,6 +4511,72 @@
     </w:p>
     <w:p>
       <w:pPr>
+        <w:pStyle w:val="Retraitnormal1"/>
+        <w:numPr>
+          <w:ilvl w:val="0"/>
+          <w:numId w:val="0"/>
+        </w:numPr>
+        <w:rPr>
+          <w:rFonts w:ascii="Arial" w:hAnsi="Arial"/>
+          <w:sz w:val="24"/>
+          <w:szCs w:val="14"/>
+          <w:lang w:eastAsia="fr-FR"/>
+        </w:rPr>
+      </w:pPr>
+    </w:p>
+    <w:p>
+      <w:pPr>
+        <w:pStyle w:val="Retraitnormal1"/>
+        <w:numPr>
+          <w:ilvl w:val="0"/>
+          <w:numId w:val="0"/>
+        </w:numPr>
+        <w:rPr>
+          <w:rFonts w:ascii="Arial" w:hAnsi="Arial"/>
+          <w:sz w:val="24"/>
+          <w:szCs w:val="14"/>
+          <w:lang w:eastAsia="fr-FR"/>
+        </w:rPr>
+      </w:pPr>
+      <w:r>
+        <w:rPr>
+          <w:rFonts w:ascii="Arial" w:hAnsi="Arial"/>
+          <w:sz w:val="24"/>
+          <w:szCs w:val="14"/>
+          <w:lang w:eastAsia="fr-FR"/>
+        </w:rPr>
+        <w:t>Suite à ce MCD ma base de données comprendra cinq tables en tout. Il y aura une table en plus entre la table util</w:t>
+      </w:r>
+      <w:r>
+        <w:rPr>
+          <w:rFonts w:ascii="Arial" w:hAnsi="Arial"/>
+          <w:sz w:val="24"/>
+          <w:szCs w:val="14"/>
+          <w:lang w:eastAsia="fr-FR"/>
+        </w:rPr>
+        <w:t xml:space="preserve">isateurs et la table millésime, qui sera </w:t>
+      </w:r>
+      <w:r>
+        <w:rPr>
+          <w:rFonts w:ascii="Arial" w:hAnsi="Arial"/>
+          <w:sz w:val="24"/>
+          <w:szCs w:val="14"/>
+          <w:lang w:eastAsia="fr-FR"/>
+        </w:rPr>
+        <w:t xml:space="preserve">la table </w:t>
+      </w:r>
+      <w:r>
+        <w:rPr>
+          <w:rFonts w:ascii="Arial" w:hAnsi="Arial"/>
+          <w:sz w:val="24"/>
+          <w:szCs w:val="14"/>
+          <w:lang w:eastAsia="fr-FR"/>
+        </w:rPr>
+        <w:t xml:space="preserve">mouvement. </w:t>
+      </w:r>
+    </w:p>
+    <w:p>
+      <w:pPr>
         <w:pStyle w:val="Titre2"/>
         <w:rPr>
           <w:i/>
@@ -4895,6 +4961,7 @@
           <w:i/>
           <w:sz w:val="24"/>
         </w:rPr>
+        <w:lastRenderedPageBreak/>
         <w:t>Décrire aussi quelles solutions ont été appliquées pour réduire les risques (priorités, formation, actions, …)</w:t>
       </w:r>
       <w:r>
@@ -4948,7 +5015,6 @@
         <w:rPr>
           <w:iCs/>
         </w:rPr>
-        <w:lastRenderedPageBreak/>
         <w:t>Planification</w:t>
       </w:r>
       <w:bookmarkEnd w:id="13"/>
@@ -5466,12 +5532,230 @@
           <w:ilvl w:val="0"/>
           <w:numId w:val="0"/>
         </w:numPr>
-        <w:ind w:left="360"/>
-        <w:rPr>
-          <w:i/>
+        <w:ind w:left="360" w:hanging="360"/>
+        <w:rPr>
+          <w:rFonts w:ascii="Arial" w:hAnsi="Arial" w:cs="Arial"/>
           <w:sz w:val="24"/>
         </w:rPr>
       </w:pPr>
+    </w:p>
+    <w:p>
+      <w:pPr>
+        <w:pStyle w:val="Retraitnormal1"/>
+        <w:numPr>
+          <w:ilvl w:val="0"/>
+          <w:numId w:val="0"/>
+        </w:numPr>
+        <w:ind w:left="360" w:hanging="360"/>
+        <w:rPr>
+          <w:rFonts w:ascii="Arial" w:hAnsi="Arial" w:cs="Arial"/>
+          <w:sz w:val="24"/>
+        </w:rPr>
+      </w:pPr>
+      <w:r>
+        <w:rPr>
+          <w:rFonts w:ascii="Arial" w:hAnsi="Arial" w:cs="Arial"/>
+          <w:sz w:val="24"/>
+        </w:rPr>
+        <w:t>Pour le dossier de conception voici la liste des logiciels utilisés pendant ce TPI :</w:t>
+      </w:r>
+    </w:p>
+    <w:p>
+      <w:pPr>
+        <w:pStyle w:val="Retraitnormal1"/>
+        <w:numPr>
+          <w:ilvl w:val="0"/>
+          <w:numId w:val="0"/>
+        </w:numPr>
+        <w:ind w:left="360" w:hanging="360"/>
+        <w:rPr>
+          <w:rFonts w:ascii="Arial" w:hAnsi="Arial" w:cs="Arial"/>
+          <w:sz w:val="24"/>
+        </w:rPr>
+      </w:pPr>
+    </w:p>
+    <w:p>
+      <w:pPr>
+        <w:pStyle w:val="Retraitnormal1"/>
+        <w:numPr>
+          <w:ilvl w:val="0"/>
+          <w:numId w:val="21"/>
+        </w:numPr>
+        <w:rPr>
+          <w:rFonts w:ascii="Arial" w:hAnsi="Arial" w:cs="Arial"/>
+          <w:sz w:val="24"/>
+        </w:rPr>
+      </w:pPr>
+      <w:r>
+        <w:rPr>
+          <w:rFonts w:ascii="Arial" w:hAnsi="Arial" w:cs="Arial"/>
+          <w:sz w:val="24"/>
+        </w:rPr>
+        <w:t>Cmder, c’est une version amélioré du cmd qui est de base sur les machines Windows.</w:t>
+      </w:r>
+    </w:p>
+    <w:p>
+      <w:pPr>
+        <w:pStyle w:val="Retraitnormal1"/>
+        <w:numPr>
+          <w:ilvl w:val="0"/>
+          <w:numId w:val="21"/>
+        </w:numPr>
+        <w:rPr>
+          <w:rFonts w:ascii="Arial" w:hAnsi="Arial" w:cs="Arial"/>
+          <w:sz w:val="24"/>
+        </w:rPr>
+      </w:pPr>
+      <w:r>
+        <w:rPr>
+          <w:rFonts w:ascii="Arial" w:hAnsi="Arial" w:cs="Arial"/>
+          <w:sz w:val="24"/>
+        </w:rPr>
+        <w:t>Word, pour rédiger des documents comme la documentation du projet ou encore les uses cases et scénarios.</w:t>
+      </w:r>
+    </w:p>
+    <w:p>
+      <w:pPr>
+        <w:pStyle w:val="Retraitnormal1"/>
+        <w:numPr>
+          <w:ilvl w:val="0"/>
+          <w:numId w:val="21"/>
+        </w:numPr>
+        <w:rPr>
+          <w:rFonts w:ascii="Arial" w:hAnsi="Arial" w:cs="Arial"/>
+          <w:sz w:val="24"/>
+        </w:rPr>
+      </w:pPr>
+      <w:r>
+        <w:rPr>
+          <w:rFonts w:ascii="Arial" w:hAnsi="Arial" w:cs="Arial"/>
+          <w:sz w:val="24"/>
+        </w:rPr>
+        <w:t>Excel, pour faire mon journal de travail</w:t>
+      </w:r>
+      <w:r>
+        <w:rPr>
+          <w:rFonts w:ascii="Arial" w:hAnsi="Arial" w:cs="Arial"/>
+          <w:sz w:val="24"/>
+        </w:rPr>
+        <w:t>.</w:t>
+      </w:r>
+    </w:p>
+    <w:p>
+      <w:pPr>
+        <w:pStyle w:val="Retraitnormal1"/>
+        <w:numPr>
+          <w:ilvl w:val="0"/>
+          <w:numId w:val="21"/>
+        </w:numPr>
+        <w:rPr>
+          <w:rFonts w:ascii="Arial" w:hAnsi="Arial" w:cs="Arial"/>
+          <w:sz w:val="24"/>
+        </w:rPr>
+      </w:pPr>
+      <w:r>
+        <w:rPr>
+          <w:rFonts w:ascii="Arial" w:hAnsi="Arial" w:cs="Arial"/>
+          <w:sz w:val="24"/>
+        </w:rPr>
+        <w:t>Visual Studio Code, qui me permet de coder les pages du site et de l’application mobile.</w:t>
+      </w:r>
+    </w:p>
+    <w:p>
+      <w:pPr>
+        <w:pStyle w:val="Retraitnormal1"/>
+        <w:numPr>
+          <w:ilvl w:val="0"/>
+          <w:numId w:val="21"/>
+        </w:numPr>
+        <w:rPr>
+          <w:rFonts w:ascii="Arial" w:hAnsi="Arial" w:cs="Arial"/>
+          <w:sz w:val="24"/>
+        </w:rPr>
+      </w:pPr>
+      <w:r>
+        <w:rPr>
+          <w:rFonts w:ascii="Arial" w:hAnsi="Arial" w:cs="Arial"/>
+          <w:sz w:val="24"/>
+        </w:rPr>
+        <w:t xml:space="preserve">GitHub desktop, cette application permet de synchroniser mes fichiers modifiés sur mon répertoire GitHub. Git est un système de </w:t>
+      </w:r>
+      <w:r>
+        <w:rPr>
+          <w:rFonts w:ascii="Arial" w:hAnsi="Arial" w:cs="Arial"/>
+          <w:sz w:val="24"/>
+        </w:rPr>
+        <w:t>versioning</w:t>
+      </w:r>
+      <w:r>
+        <w:rPr>
+          <w:rFonts w:ascii="Arial" w:hAnsi="Arial" w:cs="Arial"/>
+          <w:sz w:val="24"/>
+        </w:rPr>
+        <w:t xml:space="preserve"> de code, ce qui me permet de voir les modifications faites dans tous mes fichiers. </w:t>
+      </w:r>
+    </w:p>
+    <w:p>
+      <w:pPr>
+        <w:pStyle w:val="Retraitnormal1"/>
+        <w:numPr>
+          <w:ilvl w:val="0"/>
+          <w:numId w:val="21"/>
+        </w:numPr>
+        <w:rPr>
+          <w:rFonts w:ascii="Arial" w:hAnsi="Arial" w:cs="Arial"/>
+          <w:sz w:val="24"/>
+        </w:rPr>
+      </w:pPr>
+      <w:r>
+        <w:rPr>
+          <w:rFonts w:ascii="Arial" w:hAnsi="Arial" w:cs="Arial"/>
+          <w:sz w:val="24"/>
+        </w:rPr>
+        <w:t>MySQL Workbench, il me permet de gérer ma base de données.</w:t>
+      </w:r>
+    </w:p>
+    <w:p>
+      <w:pPr>
+        <w:pStyle w:val="Retraitnormal1"/>
+        <w:numPr>
+          <w:ilvl w:val="0"/>
+          <w:numId w:val="21"/>
+        </w:numPr>
+        <w:rPr>
+          <w:rFonts w:ascii="Arial" w:hAnsi="Arial" w:cs="Arial"/>
+          <w:sz w:val="24"/>
+        </w:rPr>
+      </w:pPr>
+      <w:r>
+        <w:rPr>
+          <w:rFonts w:ascii="Arial" w:hAnsi="Arial" w:cs="Arial"/>
+          <w:sz w:val="24"/>
+        </w:rPr>
+        <w:t xml:space="preserve">Firefox, navigateur par défaut pour aller sur internet. </w:t>
+      </w:r>
+    </w:p>
+    <w:p>
+      <w:pPr>
+        <w:pStyle w:val="Retraitnormal1"/>
+        <w:numPr>
+          <w:ilvl w:val="0"/>
+          <w:numId w:val="21"/>
+        </w:numPr>
+        <w:rPr>
+          <w:rFonts w:ascii="Arial" w:hAnsi="Arial" w:cs="Arial"/>
+          <w:sz w:val="24"/>
+        </w:rPr>
+      </w:pPr>
+      <w:r>
+        <w:rPr>
+          <w:rFonts w:ascii="Arial" w:hAnsi="Arial" w:cs="Arial"/>
+          <w:sz w:val="24"/>
+        </w:rPr>
+        <w:t>Explorateur de fichier de Windows, me permettant d’aller chercher, de déplacer ou de télécharger des fichiers.</w:t>
+      </w:r>
+      <w:bookmarkStart w:id="17" w:name="_GoBack"/>
+      <w:bookmarkEnd w:id="17"/>
     </w:p>
     <w:p>
       <w:pPr>
@@ -5487,14 +5771,6 @@
           <w:sz w:val="24"/>
         </w:rPr>
       </w:pPr>
-      <w:r>
-        <w:rPr>
-          <w:rFonts w:ascii="Arial" w:hAnsi="Arial" w:cs="Arial"/>
-          <w:i/>
-          <w:sz w:val="24"/>
-        </w:rPr>
-        <w:t>Fournir tous les document de conception:</w:t>
-      </w:r>
     </w:p>
     <w:p>
       <w:pPr>
@@ -5510,6 +5786,29 @@
           <w:sz w:val="24"/>
         </w:rPr>
       </w:pPr>
+      <w:r>
+        <w:rPr>
+          <w:rFonts w:ascii="Arial" w:hAnsi="Arial" w:cs="Arial"/>
+          <w:i/>
+          <w:sz w:val="24"/>
+        </w:rPr>
+        <w:t>Fournir tous les document de conception:</w:t>
+      </w:r>
+    </w:p>
+    <w:p>
+      <w:pPr>
+        <w:pStyle w:val="Retraitnormal1"/>
+        <w:numPr>
+          <w:ilvl w:val="0"/>
+          <w:numId w:val="0"/>
+        </w:numPr>
+        <w:ind w:left="360"/>
+        <w:rPr>
+          <w:rFonts w:ascii="Arial" w:hAnsi="Arial" w:cs="Arial"/>
+          <w:i/>
+          <w:sz w:val="24"/>
+        </w:rPr>
+      </w:pPr>
     </w:p>
     <w:p>
       <w:pPr>
@@ -5530,6 +5829,7 @@
           <w:i/>
           <w:sz w:val="24"/>
         </w:rPr>
+        <w:lastRenderedPageBreak/>
         <w:t>le choix du matériel HW</w:t>
       </w:r>
     </w:p>
@@ -5812,12 +6112,11 @@
       <w:pPr>
         <w:pStyle w:val="Titre3"/>
       </w:pPr>
-      <w:bookmarkStart w:id="17" w:name="_Toc514336113"/>
-      <w:r>
-        <w:lastRenderedPageBreak/>
+      <w:bookmarkStart w:id="18" w:name="_Toc514336113"/>
+      <w:r>
         <w:t>Maquettes</w:t>
       </w:r>
-      <w:bookmarkEnd w:id="17"/>
+      <w:bookmarkEnd w:id="18"/>
     </w:p>
     <w:p>
       <w:pPr>
@@ -5874,6 +6173,7 @@
           <w:noProof/>
           <w:lang w:val="fr-CH" w:eastAsia="fr-CH"/>
         </w:rPr>
+        <w:lastRenderedPageBreak/>
         <w:drawing>
           <wp:anchor distT="0" distB="0" distL="114300" distR="114300" simplePos="0" relativeHeight="251660288" behindDoc="0" locked="0" layoutInCell="1" allowOverlap="1" wp14:anchorId="6E9D83BC" wp14:editId="1E981E18">
             <wp:simplePos x="0" y="0"/>
@@ -6252,6 +6552,7 @@
           <w:noProof/>
           <w:lang w:val="fr-CH" w:eastAsia="fr-CH"/>
         </w:rPr>
+        <w:lastRenderedPageBreak/>
         <w:drawing>
           <wp:anchor distT="0" distB="0" distL="114300" distR="114300" simplePos="0" relativeHeight="251661312" behindDoc="0" locked="0" layoutInCell="1" allowOverlap="1" wp14:anchorId="31F36E97" wp14:editId="709D4D1F">
             <wp:simplePos x="0" y="0"/>
@@ -6588,7 +6889,6 @@
         <w:pStyle w:val="Titre4"/>
       </w:pPr>
       <w:r>
-        <w:lastRenderedPageBreak/>
         <w:t>Ajouter un nouveau vin</w:t>
       </w:r>
     </w:p>
@@ -6604,6 +6904,7 @@
           <w:noProof/>
           <w:lang w:val="fr-CH" w:eastAsia="fr-CH"/>
         </w:rPr>
+        <w:lastRenderedPageBreak/>
         <w:drawing>
           <wp:anchor distT="0" distB="0" distL="114300" distR="114300" simplePos="0" relativeHeight="251662336" behindDoc="0" locked="0" layoutInCell="1" allowOverlap="1" wp14:anchorId="6C7F4492" wp14:editId="66A6A34B">
             <wp:simplePos x="0" y="0"/>
@@ -6687,13 +6988,13 @@
         <w:pStyle w:val="Titre4"/>
       </w:pPr>
       <w:r>
+        <w:t>Entrée sortie du vin</w:t>
+      </w:r>
+    </w:p>
+    <w:p/>
+    <w:p>
+      <w:r>
         <w:lastRenderedPageBreak/>
-        <w:t>Entrée sortie du vin</w:t>
-      </w:r>
-    </w:p>
-    <w:p/>
-    <w:p>
-      <w:r>
         <w:t>Cette page permet au caviste d’ajouter les bouteilles qui rentrent dans la cave et mettre à jour dans la base de données. Il pourra aussi faire l’inverse, enlever le nombre de bouteille qu’il enlève de la cave et mettre à jour dans la base de données.</w:t>
       </w:r>
     </w:p>
@@ -6791,13 +7092,13 @@
         <w:pStyle w:val="Titre4"/>
       </w:pPr>
       <w:r>
+        <w:t>Aperçu du stock</w:t>
+      </w:r>
+    </w:p>
+    <w:p/>
+    <w:p>
+      <w:r>
         <w:lastRenderedPageBreak/>
-        <w:t>Aperçu du stock</w:t>
-      </w:r>
-    </w:p>
-    <w:p/>
-    <w:p>
-      <w:r>
         <w:t>Cette page permet au caviste d’avoir une vue d’ensemble de son stock de vin dans la base de données.</w:t>
       </w:r>
       <w:r>
@@ -6967,25 +7268,25 @@
       <w:pPr>
         <w:pStyle w:val="Titre3"/>
       </w:pPr>
-      <w:bookmarkStart w:id="18" w:name="_Toc514336114"/>
+      <w:bookmarkStart w:id="19" w:name="_Toc514336114"/>
+      <w:r>
+        <w:t>Use cases / Scénarios</w:t>
+      </w:r>
+      <w:bookmarkEnd w:id="19"/>
+    </w:p>
+    <w:p>
+      <w:pPr>
+        <w:rPr>
+          <w:highlight w:val="yellow"/>
+        </w:rPr>
+      </w:pPr>
+    </w:p>
+    <w:p>
+      <w:pPr>
+        <w:pStyle w:val="Titre4"/>
+      </w:pPr>
       <w:r>
         <w:lastRenderedPageBreak/>
-        <w:t>Use cases / Scénarios</w:t>
-      </w:r>
-      <w:bookmarkEnd w:id="18"/>
-    </w:p>
-    <w:p>
-      <w:pPr>
-        <w:rPr>
-          <w:highlight w:val="yellow"/>
-        </w:rPr>
-      </w:pPr>
-    </w:p>
-    <w:p>
-      <w:pPr>
-        <w:pStyle w:val="Titre4"/>
-      </w:pPr>
-      <w:r>
         <w:t xml:space="preserve">Visualiser le stock </w:t>
       </w:r>
     </w:p>
@@ -9259,11 +9560,11 @@
       <w:pPr>
         <w:pStyle w:val="Titre3"/>
       </w:pPr>
-      <w:bookmarkStart w:id="19" w:name="_Toc514336115"/>
+      <w:bookmarkStart w:id="20" w:name="_Toc514336115"/>
       <w:r>
         <w:t>MLD</w:t>
       </w:r>
-      <w:bookmarkEnd w:id="19"/>
+      <w:bookmarkEnd w:id="20"/>
     </w:p>
     <w:p/>
     <w:p>
@@ -9346,12 +9647,12 @@
       <w:pPr>
         <w:pStyle w:val="Titre3"/>
       </w:pPr>
-      <w:bookmarkStart w:id="20" w:name="_Toc514336116"/>
-      <w:bookmarkStart w:id="21" w:name="_Toc71703259"/>
+      <w:bookmarkStart w:id="21" w:name="_Toc514336116"/>
+      <w:bookmarkStart w:id="22" w:name="_Toc71703259"/>
       <w:r>
         <w:t>(Particularité 1)</w:t>
       </w:r>
-      <w:bookmarkEnd w:id="20"/>
+      <w:bookmarkEnd w:id="21"/>
     </w:p>
     <w:p>
       <w:r>
@@ -9372,11 +9673,11 @@
       <w:pPr>
         <w:pStyle w:val="Titre3"/>
       </w:pPr>
-      <w:bookmarkStart w:id="22" w:name="_Toc514336117"/>
+      <w:bookmarkStart w:id="23" w:name="_Toc514336117"/>
       <w:r>
         <w:t>(Particularité 2)</w:t>
       </w:r>
-      <w:bookmarkEnd w:id="22"/>
+      <w:bookmarkEnd w:id="23"/>
     </w:p>
     <w:p>
       <w:r>
@@ -9400,15 +9701,15 @@
           <w:tab w:val="num" w:pos="360"/>
         </w:tabs>
       </w:pPr>
-      <w:bookmarkStart w:id="23" w:name="_Toc514336118"/>
+      <w:bookmarkStart w:id="24" w:name="_Toc514336118"/>
       <w:r>
         <w:t>R</w:t>
       </w:r>
-      <w:bookmarkEnd w:id="21"/>
+      <w:bookmarkEnd w:id="22"/>
       <w:r>
         <w:t>éalisation</w:t>
       </w:r>
-      <w:bookmarkEnd w:id="23"/>
+      <w:bookmarkEnd w:id="24"/>
     </w:p>
     <w:p>
       <w:pPr>
@@ -9418,21 +9719,21 @@
           <w:iCs/>
         </w:rPr>
       </w:pPr>
-      <w:bookmarkStart w:id="24" w:name="_Toc25553317"/>
-      <w:bookmarkStart w:id="25" w:name="_Toc71691022"/>
-      <w:bookmarkStart w:id="26" w:name="_Toc514336119"/>
+      <w:bookmarkStart w:id="25" w:name="_Toc25553317"/>
+      <w:bookmarkStart w:id="26" w:name="_Toc71691022"/>
+      <w:bookmarkStart w:id="27" w:name="_Toc514336119"/>
       <w:r>
         <w:rPr>
           <w:iCs/>
         </w:rPr>
         <w:t>Dossier de réalisation</w:t>
       </w:r>
-      <w:bookmarkStart w:id="27" w:name="_Toc25553318"/>
-      <w:bookmarkEnd w:id="24"/>
+      <w:bookmarkStart w:id="28" w:name="_Toc25553318"/>
       <w:bookmarkEnd w:id="25"/>
       <w:bookmarkEnd w:id="26"/>
-    </w:p>
-    <w:bookmarkEnd w:id="27"/>
+      <w:bookmarkEnd w:id="27"/>
+    </w:p>
+    <w:bookmarkEnd w:id="28"/>
     <w:p>
       <w:pPr>
         <w:ind w:firstLine="360"/>
@@ -9769,24 +10070,24 @@
           <w:iCs/>
         </w:rPr>
       </w:pPr>
-      <w:bookmarkStart w:id="28" w:name="_Toc25553321"/>
-      <w:bookmarkStart w:id="29" w:name="_Toc71691025"/>
-      <w:bookmarkStart w:id="30" w:name="_Toc514336120"/>
+      <w:bookmarkStart w:id="29" w:name="_Toc25553321"/>
+      <w:bookmarkStart w:id="30" w:name="_Toc71691025"/>
+      <w:bookmarkStart w:id="31" w:name="_Toc514336120"/>
       <w:r>
         <w:rPr>
           <w:iCs/>
         </w:rPr>
         <w:t>Description des test</w:t>
       </w:r>
-      <w:bookmarkEnd w:id="28"/>
+      <w:bookmarkEnd w:id="29"/>
       <w:r>
         <w:rPr>
           <w:iCs/>
         </w:rPr>
         <w:t>s effectués</w:t>
       </w:r>
-      <w:bookmarkEnd w:id="29"/>
       <w:bookmarkEnd w:id="30"/>
+      <w:bookmarkEnd w:id="31"/>
     </w:p>
     <w:p>
       <w:pPr>
@@ -10745,8 +11046,8 @@
       </w:tr>
     </w:tbl>
     <w:p>
-      <w:bookmarkStart w:id="31" w:name="_Toc25553322"/>
-      <w:bookmarkStart w:id="32" w:name="_Toc71691026"/>
+      <w:bookmarkStart w:id="32" w:name="_Toc25553322"/>
+      <w:bookmarkStart w:id="33" w:name="_Toc71691026"/>
       <w:r>
         <w:rPr>
           <w:highlight w:val="yellow"/>
@@ -10783,22 +11084,22 @@
           <w:iCs/>
         </w:rPr>
       </w:pPr>
-      <w:bookmarkStart w:id="33" w:name="_Toc514336121"/>
+      <w:bookmarkStart w:id="34" w:name="_Toc514336121"/>
       <w:r>
         <w:rPr>
           <w:iCs/>
         </w:rPr>
         <w:t xml:space="preserve">Erreurs </w:t>
       </w:r>
-      <w:bookmarkEnd w:id="31"/>
+      <w:bookmarkEnd w:id="32"/>
       <w:r>
         <w:rPr>
           <w:iCs/>
         </w:rPr>
         <w:t>restantes</w:t>
       </w:r>
-      <w:bookmarkEnd w:id="32"/>
       <w:bookmarkEnd w:id="33"/>
+      <w:bookmarkEnd w:id="34"/>
       <w:r>
         <w:rPr>
           <w:iCs/>
@@ -10813,7 +11114,7 @@
           <w:i/>
         </w:rPr>
       </w:pPr>
-      <w:bookmarkStart w:id="34" w:name="_Toc25553323"/>
+      <w:bookmarkStart w:id="35" w:name="_Toc25553323"/>
     </w:p>
     <w:p>
       <w:pPr>
@@ -10870,7 +11171,7 @@
         </w:rPr>
         <w:t>Conséquences sur l'utilisation du produit</w:t>
       </w:r>
-      <w:bookmarkEnd w:id="34"/>
+      <w:bookmarkEnd w:id="35"/>
     </w:p>
     <w:p>
       <w:pPr>
@@ -10929,24 +11230,24 @@
           <w:iCs/>
         </w:rPr>
       </w:pPr>
-      <w:bookmarkStart w:id="35" w:name="_Toc25553326"/>
-      <w:bookmarkStart w:id="36" w:name="_Toc71691029"/>
-      <w:bookmarkStart w:id="37" w:name="_Toc514336122"/>
+      <w:bookmarkStart w:id="36" w:name="_Toc25553326"/>
+      <w:bookmarkStart w:id="37" w:name="_Toc71691029"/>
+      <w:bookmarkStart w:id="38" w:name="_Toc514336122"/>
       <w:r>
         <w:rPr>
           <w:iCs/>
         </w:rPr>
         <w:t>Liste des documents</w:t>
       </w:r>
-      <w:bookmarkEnd w:id="35"/>
+      <w:bookmarkEnd w:id="36"/>
       <w:r>
         <w:rPr>
           <w:iCs/>
         </w:rPr>
         <w:t xml:space="preserve"> fournis</w:t>
       </w:r>
-      <w:bookmarkEnd w:id="36"/>
       <w:bookmarkEnd w:id="37"/>
+      <w:bookmarkEnd w:id="38"/>
     </w:p>
     <w:p>
       <w:pPr>
@@ -11107,18 +11408,18 @@
           <w:tab w:val="num" w:pos="360"/>
         </w:tabs>
       </w:pPr>
-      <w:bookmarkStart w:id="38" w:name="_Toc25553328"/>
-      <w:bookmarkStart w:id="39" w:name="_Toc71703263"/>
-      <w:bookmarkStart w:id="40" w:name="_Toc514336123"/>
+      <w:bookmarkStart w:id="39" w:name="_Toc25553328"/>
+      <w:bookmarkStart w:id="40" w:name="_Toc71703263"/>
+      <w:bookmarkStart w:id="41" w:name="_Toc514336123"/>
       <w:r>
         <w:t>C</w:t>
       </w:r>
-      <w:bookmarkEnd w:id="38"/>
       <w:bookmarkEnd w:id="39"/>
+      <w:bookmarkEnd w:id="40"/>
       <w:r>
         <w:t>onclusions</w:t>
       </w:r>
-      <w:bookmarkEnd w:id="40"/>
+      <w:bookmarkEnd w:id="41"/>
     </w:p>
     <w:p>
       <w:pPr>
@@ -11275,16 +11576,16 @@
           <w:tab w:val="num" w:pos="360"/>
         </w:tabs>
       </w:pPr>
-      <w:bookmarkStart w:id="41" w:name="_Toc71703264"/>
-      <w:bookmarkStart w:id="42" w:name="_Toc514336124"/>
+      <w:bookmarkStart w:id="42" w:name="_Toc71703264"/>
+      <w:bookmarkStart w:id="43" w:name="_Toc514336124"/>
       <w:r>
         <w:t>A</w:t>
       </w:r>
-      <w:bookmarkEnd w:id="41"/>
+      <w:bookmarkEnd w:id="42"/>
       <w:r>
         <w:t>nnexes</w:t>
       </w:r>
-      <w:bookmarkEnd w:id="42"/>
+      <w:bookmarkEnd w:id="43"/>
     </w:p>
     <w:p/>
     <w:p>
@@ -11295,7 +11596,7 @@
           <w:iCs/>
         </w:rPr>
       </w:pPr>
-      <w:bookmarkStart w:id="43" w:name="_Toc514336125"/>
+      <w:bookmarkStart w:id="44" w:name="_Toc514336125"/>
       <w:r>
         <w:rPr>
           <w:iCs/>
@@ -11303,7 +11604,7 @@
         <w:lastRenderedPageBreak/>
         <w:t>Résumé du rapport du TPI / version succincte de la documentation</w:t>
       </w:r>
-      <w:bookmarkEnd w:id="43"/>
+      <w:bookmarkEnd w:id="44"/>
     </w:p>
     <w:p/>
     <w:p>
@@ -11314,16 +11615,16 @@
           <w:iCs/>
         </w:rPr>
       </w:pPr>
-      <w:bookmarkStart w:id="44" w:name="_Toc71703265"/>
-      <w:bookmarkStart w:id="45" w:name="_Toc514336126"/>
+      <w:bookmarkStart w:id="45" w:name="_Toc71703265"/>
+      <w:bookmarkStart w:id="46" w:name="_Toc514336126"/>
       <w:r>
         <w:rPr>
           <w:iCs/>
         </w:rPr>
         <w:t>Sources – Bibliographie</w:t>
       </w:r>
-      <w:bookmarkEnd w:id="44"/>
       <w:bookmarkEnd w:id="45"/>
+      <w:bookmarkEnd w:id="46"/>
     </w:p>
     <w:p>
       <w:pPr>
@@ -11368,9 +11669,9 @@
           <w:highlight w:val="yellow"/>
         </w:rPr>
       </w:pPr>
-      <w:bookmarkStart w:id="46" w:name="_Toc25553330"/>
-      <w:bookmarkStart w:id="47" w:name="_Toc71703266"/>
-      <w:bookmarkStart w:id="48" w:name="_Toc514336127"/>
+      <w:bookmarkStart w:id="47" w:name="_Toc25553330"/>
+      <w:bookmarkStart w:id="48" w:name="_Toc71703266"/>
+      <w:bookmarkStart w:id="49" w:name="_Toc514336127"/>
       <w:r>
         <w:rPr>
           <w:iCs/>
@@ -11378,8 +11679,8 @@
         </w:rPr>
         <w:t xml:space="preserve">Journal de </w:t>
       </w:r>
-      <w:bookmarkEnd w:id="46"/>
       <w:bookmarkEnd w:id="47"/>
+      <w:bookmarkEnd w:id="48"/>
       <w:r>
         <w:rPr>
           <w:iCs/>
@@ -11387,7 +11688,7 @@
         </w:rPr>
         <w:t>bord</w:t>
       </w:r>
-      <w:bookmarkEnd w:id="48"/>
+      <w:bookmarkEnd w:id="49"/>
     </w:p>
     <w:p>
       <w:pPr>
@@ -11517,7 +11818,7 @@
           <w:highlight w:val="yellow"/>
         </w:rPr>
       </w:pPr>
-      <w:bookmarkStart w:id="49" w:name="_Toc25553331"/>
+      <w:bookmarkStart w:id="50" w:name="_Toc25553331"/>
     </w:p>
     <w:p>
       <w:pPr>
@@ -11627,17 +11928,17 @@
           <w:iCs/>
         </w:rPr>
       </w:pPr>
-      <w:bookmarkStart w:id="50" w:name="_Toc71703267"/>
-      <w:bookmarkStart w:id="51" w:name="_Toc514336128"/>
+      <w:bookmarkStart w:id="51" w:name="_Toc71703267"/>
+      <w:bookmarkStart w:id="52" w:name="_Toc514336128"/>
       <w:r>
         <w:rPr>
           <w:iCs/>
         </w:rPr>
         <w:t>Manuel d'Installation</w:t>
       </w:r>
-      <w:bookmarkEnd w:id="49"/>
       <w:bookmarkEnd w:id="50"/>
       <w:bookmarkEnd w:id="51"/>
+      <w:bookmarkEnd w:id="52"/>
     </w:p>
     <w:p>
       <w:r>
@@ -11679,18 +11980,18 @@
           <w:iCs/>
         </w:rPr>
       </w:pPr>
-      <w:bookmarkStart w:id="52" w:name="_Toc25553332"/>
-      <w:bookmarkStart w:id="53" w:name="_Toc71703268"/>
-      <w:bookmarkStart w:id="54" w:name="_Toc514336129"/>
+      <w:bookmarkStart w:id="53" w:name="_Toc25553332"/>
+      <w:bookmarkStart w:id="54" w:name="_Toc71703268"/>
+      <w:bookmarkStart w:id="55" w:name="_Toc514336129"/>
       <w:r>
         <w:rPr>
           <w:iCs/>
         </w:rPr>
         <w:t>Manuel d'Utilisation</w:t>
       </w:r>
-      <w:bookmarkEnd w:id="52"/>
       <w:bookmarkEnd w:id="53"/>
       <w:bookmarkEnd w:id="54"/>
+      <w:bookmarkEnd w:id="55"/>
     </w:p>
     <w:p>
       <w:r>
@@ -11709,9 +12010,9 @@
           <w:iCs/>
         </w:rPr>
       </w:pPr>
-      <w:bookmarkStart w:id="55" w:name="_Toc71703270"/>
-      <w:bookmarkStart w:id="56" w:name="_Toc514336130"/>
-      <w:bookmarkStart w:id="57" w:name="_Toc25553334"/>
+      <w:bookmarkStart w:id="56" w:name="_Toc71703270"/>
+      <w:bookmarkStart w:id="57" w:name="_Toc514336130"/>
+      <w:bookmarkStart w:id="58" w:name="_Toc25553334"/>
       <w:r>
         <w:rPr>
           <w:iCs/>
@@ -11724,15 +12025,15 @@
         </w:rPr>
         <w:t>rchives du projet</w:t>
       </w:r>
-      <w:bookmarkEnd w:id="55"/>
       <w:bookmarkEnd w:id="56"/>
+      <w:bookmarkEnd w:id="57"/>
       <w:r>
         <w:rPr>
           <w:iCs/>
         </w:rPr>
         <w:t xml:space="preserve"> </w:t>
       </w:r>
-      <w:bookmarkEnd w:id="57"/>
+      <w:bookmarkEnd w:id="58"/>
     </w:p>
     <w:p/>
     <w:p>
@@ -11760,11 +12061,11 @@
       <w:pPr>
         <w:pStyle w:val="Titre2"/>
       </w:pPr>
-      <w:bookmarkStart w:id="58" w:name="_Toc514336131"/>
+      <w:bookmarkStart w:id="59" w:name="_Toc514336131"/>
       <w:r>
         <w:t>Journal de bord</w:t>
       </w:r>
-      <w:bookmarkEnd w:id="58"/>
+      <w:bookmarkEnd w:id="59"/>
       <w:r>
         <w:t xml:space="preserve"> </w:t>
       </w:r>
@@ -11783,8 +12084,6 @@
       <w:r>
         <w:t>14.05.2018 : J’ai pris rendez-vous avec le client pour lui montrer les maquettes que j’avais créé pour voir avec lui si elles lui convenaient. Dans l’ensemble, il était content, il m’a quand même suggéré de faire quelques modifications.</w:t>
       </w:r>
-      <w:bookmarkStart w:id="59" w:name="_GoBack"/>
-      <w:bookmarkEnd w:id="59"/>
     </w:p>
     <w:p>
       <w:pPr>
@@ -11836,7 +12135,7 @@
 </file>
 
 <file path=word/endnotes.xml><?xml version="1.0" encoding="utf-8"?>
-<w:endnotes xmlns:wpc="http://schemas.microsoft.com/office/word/2010/wordprocessingCanvas" xmlns:cx="http://schemas.microsoft.com/office/drawing/2014/chartex" xmlns:cx1="http://schemas.microsoft.com/office/drawing/2015/9/8/chartex" xmlns:mc="http://schemas.openxmlformats.org/markup-compatibility/2006" xmlns:o="urn:schemas-microsoft-com:office:office" xmlns:r="http://schemas.openxmlformats.org/officeDocument/2006/relationships" xmlns:m="http://schemas.openxmlformats.org/officeDocument/2006/math" xmlns:v="urn:schemas-microsoft-com:vml" xmlns:wp14="http://schemas.microsoft.com/office/word/2010/wordprocessingDrawing" xmlns:wp="http://schemas.openxmlformats.org/drawingml/2006/wordprocessingDrawing" xmlns:w10="urn:schemas-microsoft-com:office:word" xmlns:w="http://schemas.openxmlformats.org/wordprocessingml/2006/main" xmlns:w14="http://schemas.microsoft.com/office/word/2010/wordml" xmlns:w15="http://schemas.microsoft.com/office/word/2012/wordml" xmlns:w16se="http://schemas.microsoft.com/office/word/2015/wordml/symex" xmlns:wpg="http://schemas.microsoft.com/office/word/2010/wordprocessingGroup" xmlns:wpi="http://schemas.microsoft.com/office/word/2010/wordprocessingInk" xmlns:wne="http://schemas.microsoft.com/office/word/2006/wordml" xmlns:wps="http://schemas.microsoft.com/office/word/2010/wordprocessingShape" mc:Ignorable="w14 w15 w16se wp14">
+<w:endnotes xmlns:wpc="http://schemas.microsoft.com/office/word/2010/wordprocessingCanvas" xmlns:cx="http://schemas.microsoft.com/office/drawing/2014/chartex" xmlns:cx1="http://schemas.microsoft.com/office/drawing/2015/9/8/chartex" xmlns:cx2="http://schemas.microsoft.com/office/drawing/2015/10/21/chartex" xmlns:cx3="http://schemas.microsoft.com/office/drawing/2016/5/9/chartex" xmlns:cx4="http://schemas.microsoft.com/office/drawing/2016/5/10/chartex" xmlns:cx5="http://schemas.microsoft.com/office/drawing/2016/5/11/chartex" xmlns:cx6="http://schemas.microsoft.com/office/drawing/2016/5/12/chartex" xmlns:cx7="http://schemas.microsoft.com/office/drawing/2016/5/13/chartex" xmlns:cx8="http://schemas.microsoft.com/office/drawing/2016/5/14/chartex" xmlns:mc="http://schemas.openxmlformats.org/markup-compatibility/2006" xmlns:aink="http://schemas.microsoft.com/office/drawing/2016/ink" xmlns:am3d="http://schemas.microsoft.com/office/drawing/2017/model3d" xmlns:o="urn:schemas-microsoft-com:office:office" xmlns:r="http://schemas.openxmlformats.org/officeDocument/2006/relationships" xmlns:m="http://schemas.openxmlformats.org/officeDocument/2006/math" xmlns:v="urn:schemas-microsoft-com:vml" xmlns:wp14="http://schemas.microsoft.com/office/word/2010/wordprocessingDrawing" xmlns:wp="http://schemas.openxmlformats.org/drawingml/2006/wordprocessingDrawing" xmlns:w10="urn:schemas-microsoft-com:office:word" xmlns:w="http://schemas.openxmlformats.org/wordprocessingml/2006/main" xmlns:w14="http://schemas.microsoft.com/office/word/2010/wordml" xmlns:w15="http://schemas.microsoft.com/office/word/2012/wordml" xmlns:w16cid="http://schemas.microsoft.com/office/word/2016/wordml/cid" xmlns:w16se="http://schemas.microsoft.com/office/word/2015/wordml/symex" xmlns:wpg="http://schemas.microsoft.com/office/word/2010/wordprocessingGroup" xmlns:wpi="http://schemas.microsoft.com/office/word/2010/wordprocessingInk" xmlns:wne="http://schemas.microsoft.com/office/word/2006/wordml" xmlns:wps="http://schemas.microsoft.com/office/word/2010/wordprocessingShape" mc:Ignorable="w14 w15 w16se w16cid wp14">
   <w:endnote w:type="separator" w:id="-1">
     <w:p>
       <w:r>
@@ -11855,7 +12154,7 @@
 </file>
 
 <file path=word/footer1.xml><?xml version="1.0" encoding="utf-8"?>
-<w:ftr xmlns:wpc="http://schemas.microsoft.com/office/word/2010/wordprocessingCanvas" xmlns:cx="http://schemas.microsoft.com/office/drawing/2014/chartex" xmlns:cx1="http://schemas.microsoft.com/office/drawing/2015/9/8/chartex" xmlns:mc="http://schemas.openxmlformats.org/markup-compatibility/2006" xmlns:o="urn:schemas-microsoft-com:office:office" xmlns:r="http://schemas.openxmlformats.org/officeDocument/2006/relationships" xmlns:m="http://schemas.openxmlformats.org/officeDocument/2006/math" xmlns:v="urn:schemas-microsoft-com:vml" xmlns:wp14="http://schemas.microsoft.com/office/word/2010/wordprocessingDrawing" xmlns:wp="http://schemas.openxmlformats.org/drawingml/2006/wordprocessingDrawing" xmlns:w10="urn:schemas-microsoft-com:office:word" xmlns:w="http://schemas.openxmlformats.org/wordprocessingml/2006/main" xmlns:w14="http://schemas.microsoft.com/office/word/2010/wordml" xmlns:w15="http://schemas.microsoft.com/office/word/2012/wordml" xmlns:w16se="http://schemas.microsoft.com/office/word/2015/wordml/symex" xmlns:wpg="http://schemas.microsoft.com/office/word/2010/wordprocessingGroup" xmlns:wpi="http://schemas.microsoft.com/office/word/2010/wordprocessingInk" xmlns:wne="http://schemas.microsoft.com/office/word/2006/wordml" xmlns:wps="http://schemas.microsoft.com/office/word/2010/wordprocessingShape" mc:Ignorable="w14 w15 w16se wp14">
+<w:ftr xmlns:wpc="http://schemas.microsoft.com/office/word/2010/wordprocessingCanvas" xmlns:cx="http://schemas.microsoft.com/office/drawing/2014/chartex" xmlns:cx1="http://schemas.microsoft.com/office/drawing/2015/9/8/chartex" xmlns:cx2="http://schemas.microsoft.com/office/drawing/2015/10/21/chartex" xmlns:cx3="http://schemas.microsoft.com/office/drawing/2016/5/9/chartex" xmlns:cx4="http://schemas.microsoft.com/office/drawing/2016/5/10/chartex" xmlns:cx5="http://schemas.microsoft.com/office/drawing/2016/5/11/chartex" xmlns:cx6="http://schemas.microsoft.com/office/drawing/2016/5/12/chartex" xmlns:cx7="http://schemas.microsoft.com/office/drawing/2016/5/13/chartex" xmlns:cx8="http://schemas.microsoft.com/office/drawing/2016/5/14/chartex" xmlns:mc="http://schemas.openxmlformats.org/markup-compatibility/2006" xmlns:aink="http://schemas.microsoft.com/office/drawing/2016/ink" xmlns:am3d="http://schemas.microsoft.com/office/drawing/2017/model3d" xmlns:o="urn:schemas-microsoft-com:office:office" xmlns:r="http://schemas.openxmlformats.org/officeDocument/2006/relationships" xmlns:m="http://schemas.openxmlformats.org/officeDocument/2006/math" xmlns:v="urn:schemas-microsoft-com:vml" xmlns:wp14="http://schemas.microsoft.com/office/word/2010/wordprocessingDrawing" xmlns:wp="http://schemas.openxmlformats.org/drawingml/2006/wordprocessingDrawing" xmlns:w10="urn:schemas-microsoft-com:office:word" xmlns:w="http://schemas.openxmlformats.org/wordprocessingml/2006/main" xmlns:w14="http://schemas.microsoft.com/office/word/2010/wordml" xmlns:w15="http://schemas.microsoft.com/office/word/2012/wordml" xmlns:w16cid="http://schemas.microsoft.com/office/word/2016/wordml/cid" xmlns:w16se="http://schemas.microsoft.com/office/word/2015/wordml/symex" xmlns:wpg="http://schemas.microsoft.com/office/word/2010/wordprocessingGroup" xmlns:wpi="http://schemas.microsoft.com/office/word/2010/wordprocessingInk" xmlns:wne="http://schemas.microsoft.com/office/word/2006/wordml" xmlns:wps="http://schemas.microsoft.com/office/word/2010/wordprocessingShape" mc:Ignorable="w14 w15 w16se w16cid wp14">
   <w:p>
     <w:pPr>
       <w:pStyle w:val="Pieddepage"/>
@@ -11949,7 +12248,7 @@
 </file>
 
 <file path=word/footnotes.xml><?xml version="1.0" encoding="utf-8"?>
-<w:footnotes xmlns:wpc="http://schemas.microsoft.com/office/word/2010/wordprocessingCanvas" xmlns:cx="http://schemas.microsoft.com/office/drawing/2014/chartex" xmlns:cx1="http://schemas.microsoft.com/office/drawing/2015/9/8/chartex" xmlns:mc="http://schemas.openxmlformats.org/markup-compatibility/2006" xmlns:o="urn:schemas-microsoft-com:office:office" xmlns:r="http://schemas.openxmlformats.org/officeDocument/2006/relationships" xmlns:m="http://schemas.openxmlformats.org/officeDocument/2006/math" xmlns:v="urn:schemas-microsoft-com:vml" xmlns:wp14="http://schemas.microsoft.com/office/word/2010/wordprocessingDrawing" xmlns:wp="http://schemas.openxmlformats.org/drawingml/2006/wordprocessingDrawing" xmlns:w10="urn:schemas-microsoft-com:office:word" xmlns:w="http://schemas.openxmlformats.org/wordprocessingml/2006/main" xmlns:w14="http://schemas.microsoft.com/office/word/2010/wordml" xmlns:w15="http://schemas.microsoft.com/office/word/2012/wordml" xmlns:w16se="http://schemas.microsoft.com/office/word/2015/wordml/symex" xmlns:wpg="http://schemas.microsoft.com/office/word/2010/wordprocessingGroup" xmlns:wpi="http://schemas.microsoft.com/office/word/2010/wordprocessingInk" xmlns:wne="http://schemas.microsoft.com/office/word/2006/wordml" xmlns:wps="http://schemas.microsoft.com/office/word/2010/wordprocessingShape" mc:Ignorable="w14 w15 w16se wp14">
+<w:footnotes xmlns:wpc="http://schemas.microsoft.com/office/word/2010/wordprocessingCanvas" xmlns:cx="http://schemas.microsoft.com/office/drawing/2014/chartex" xmlns:cx1="http://schemas.microsoft.com/office/drawing/2015/9/8/chartex" xmlns:cx2="http://schemas.microsoft.com/office/drawing/2015/10/21/chartex" xmlns:cx3="http://schemas.microsoft.com/office/drawing/2016/5/9/chartex" xmlns:cx4="http://schemas.microsoft.com/office/drawing/2016/5/10/chartex" xmlns:cx5="http://schemas.microsoft.com/office/drawing/2016/5/11/chartex" xmlns:cx6="http://schemas.microsoft.com/office/drawing/2016/5/12/chartex" xmlns:cx7="http://schemas.microsoft.com/office/drawing/2016/5/13/chartex" xmlns:cx8="http://schemas.microsoft.com/office/drawing/2016/5/14/chartex" xmlns:mc="http://schemas.openxmlformats.org/markup-compatibility/2006" xmlns:aink="http://schemas.microsoft.com/office/drawing/2016/ink" xmlns:am3d="http://schemas.microsoft.com/office/drawing/2017/model3d" xmlns:o="urn:schemas-microsoft-com:office:office" xmlns:r="http://schemas.openxmlformats.org/officeDocument/2006/relationships" xmlns:m="http://schemas.openxmlformats.org/officeDocument/2006/math" xmlns:v="urn:schemas-microsoft-com:vml" xmlns:wp14="http://schemas.microsoft.com/office/word/2010/wordprocessingDrawing" xmlns:wp="http://schemas.openxmlformats.org/drawingml/2006/wordprocessingDrawing" xmlns:w10="urn:schemas-microsoft-com:office:word" xmlns:w="http://schemas.openxmlformats.org/wordprocessingml/2006/main" xmlns:w14="http://schemas.microsoft.com/office/word/2010/wordml" xmlns:w15="http://schemas.microsoft.com/office/word/2012/wordml" xmlns:w16cid="http://schemas.microsoft.com/office/word/2016/wordml/cid" xmlns:w16se="http://schemas.microsoft.com/office/word/2015/wordml/symex" xmlns:wpg="http://schemas.microsoft.com/office/word/2010/wordprocessingGroup" xmlns:wpi="http://schemas.microsoft.com/office/word/2010/wordprocessingInk" xmlns:wne="http://schemas.microsoft.com/office/word/2006/wordml" xmlns:wps="http://schemas.microsoft.com/office/word/2010/wordprocessingShape" mc:Ignorable="w14 w15 w16se w16cid wp14">
   <w:footnote w:type="separator" w:id="-1">
     <w:p>
       <w:r>
@@ -11968,7 +12267,7 @@
 </file>
 
 <file path=word/header1.xml><?xml version="1.0" encoding="utf-8"?>
-<w:hdr xmlns:wpc="http://schemas.microsoft.com/office/word/2010/wordprocessingCanvas" xmlns:cx="http://schemas.microsoft.com/office/drawing/2014/chartex" xmlns:cx1="http://schemas.microsoft.com/office/drawing/2015/9/8/chartex" xmlns:mc="http://schemas.openxmlformats.org/markup-compatibility/2006" xmlns:o="urn:schemas-microsoft-com:office:office" xmlns:r="http://schemas.openxmlformats.org/officeDocument/2006/relationships" xmlns:m="http://schemas.openxmlformats.org/officeDocument/2006/math" xmlns:v="urn:schemas-microsoft-com:vml" xmlns:wp14="http://schemas.microsoft.com/office/word/2010/wordprocessingDrawing" xmlns:wp="http://schemas.openxmlformats.org/drawingml/2006/wordprocessingDrawing" xmlns:w10="urn:schemas-microsoft-com:office:word" xmlns:w="http://schemas.openxmlformats.org/wordprocessingml/2006/main" xmlns:w14="http://schemas.microsoft.com/office/word/2010/wordml" xmlns:w15="http://schemas.microsoft.com/office/word/2012/wordml" xmlns:w16se="http://schemas.microsoft.com/office/word/2015/wordml/symex" xmlns:wpg="http://schemas.microsoft.com/office/word/2010/wordprocessingGroup" xmlns:wpi="http://schemas.microsoft.com/office/word/2010/wordprocessingInk" xmlns:wne="http://schemas.microsoft.com/office/word/2006/wordml" xmlns:wps="http://schemas.microsoft.com/office/word/2010/wordprocessingShape" mc:Ignorable="w14 w15 w16se wp14">
+<w:hdr xmlns:wpc="http://schemas.microsoft.com/office/word/2010/wordprocessingCanvas" xmlns:cx="http://schemas.microsoft.com/office/drawing/2014/chartex" xmlns:cx1="http://schemas.microsoft.com/office/drawing/2015/9/8/chartex" xmlns:cx2="http://schemas.microsoft.com/office/drawing/2015/10/21/chartex" xmlns:cx3="http://schemas.microsoft.com/office/drawing/2016/5/9/chartex" xmlns:cx4="http://schemas.microsoft.com/office/drawing/2016/5/10/chartex" xmlns:cx5="http://schemas.microsoft.com/office/drawing/2016/5/11/chartex" xmlns:cx6="http://schemas.microsoft.com/office/drawing/2016/5/12/chartex" xmlns:cx7="http://schemas.microsoft.com/office/drawing/2016/5/13/chartex" xmlns:cx8="http://schemas.microsoft.com/office/drawing/2016/5/14/chartex" xmlns:mc="http://schemas.openxmlformats.org/markup-compatibility/2006" xmlns:aink="http://schemas.microsoft.com/office/drawing/2016/ink" xmlns:am3d="http://schemas.microsoft.com/office/drawing/2017/model3d" xmlns:o="urn:schemas-microsoft-com:office:office" xmlns:r="http://schemas.openxmlformats.org/officeDocument/2006/relationships" xmlns:m="http://schemas.openxmlformats.org/officeDocument/2006/math" xmlns:v="urn:schemas-microsoft-com:vml" xmlns:wp14="http://schemas.microsoft.com/office/word/2010/wordprocessingDrawing" xmlns:wp="http://schemas.openxmlformats.org/drawingml/2006/wordprocessingDrawing" xmlns:w10="urn:schemas-microsoft-com:office:word" xmlns:w="http://schemas.openxmlformats.org/wordprocessingml/2006/main" xmlns:w14="http://schemas.microsoft.com/office/word/2010/wordml" xmlns:w15="http://schemas.microsoft.com/office/word/2012/wordml" xmlns:w16cid="http://schemas.microsoft.com/office/word/2016/wordml/cid" xmlns:w16se="http://schemas.microsoft.com/office/word/2015/wordml/symex" xmlns:wpg="http://schemas.microsoft.com/office/word/2010/wordprocessingGroup" xmlns:wpi="http://schemas.microsoft.com/office/word/2010/wordprocessingInk" xmlns:wne="http://schemas.microsoft.com/office/word/2006/wordml" xmlns:wps="http://schemas.microsoft.com/office/word/2010/wordprocessingShape" mc:Ignorable="w14 w15 w16se w16cid wp14">
   <w:p>
     <w:pPr>
       <w:pStyle w:val="En-tte"/>
@@ -12040,7 +12339,7 @@
 </file>
 
 <file path=word/numbering.xml><?xml version="1.0" encoding="utf-8"?>
-<w:numbering xmlns:wpc="http://schemas.microsoft.com/office/word/2010/wordprocessingCanvas" xmlns:cx="http://schemas.microsoft.com/office/drawing/2014/chartex" xmlns:cx1="http://schemas.microsoft.com/office/drawing/2015/9/8/chartex" xmlns:mc="http://schemas.openxmlformats.org/markup-compatibility/2006" xmlns:o="urn:schemas-microsoft-com:office:office" xmlns:r="http://schemas.openxmlformats.org/officeDocument/2006/relationships" xmlns:m="http://schemas.openxmlformats.org/officeDocument/2006/math" xmlns:v="urn:schemas-microsoft-com:vml" xmlns:wp14="http://schemas.microsoft.com/office/word/2010/wordprocessingDrawing" xmlns:wp="http://schemas.openxmlformats.org/drawingml/2006/wordprocessingDrawing" xmlns:w10="urn:schemas-microsoft-com:office:word" xmlns:w="http://schemas.openxmlformats.org/wordprocessingml/2006/main" xmlns:w14="http://schemas.microsoft.com/office/word/2010/wordml" xmlns:w15="http://schemas.microsoft.com/office/word/2012/wordml" xmlns:w16se="http://schemas.microsoft.com/office/word/2015/wordml/symex" xmlns:wpg="http://schemas.microsoft.com/office/word/2010/wordprocessingGroup" xmlns:wpi="http://schemas.microsoft.com/office/word/2010/wordprocessingInk" xmlns:wne="http://schemas.microsoft.com/office/word/2006/wordml" xmlns:wps="http://schemas.microsoft.com/office/word/2010/wordprocessingShape" mc:Ignorable="w14 w15 w16se wp14">
+<w:numbering xmlns:wpc="http://schemas.microsoft.com/office/word/2010/wordprocessingCanvas" xmlns:cx="http://schemas.microsoft.com/office/drawing/2014/chartex" xmlns:cx1="http://schemas.microsoft.com/office/drawing/2015/9/8/chartex" xmlns:cx2="http://schemas.microsoft.com/office/drawing/2015/10/21/chartex" xmlns:cx3="http://schemas.microsoft.com/office/drawing/2016/5/9/chartex" xmlns:cx4="http://schemas.microsoft.com/office/drawing/2016/5/10/chartex" xmlns:cx5="http://schemas.microsoft.com/office/drawing/2016/5/11/chartex" xmlns:cx6="http://schemas.microsoft.com/office/drawing/2016/5/12/chartex" xmlns:cx7="http://schemas.microsoft.com/office/drawing/2016/5/13/chartex" xmlns:cx8="http://schemas.microsoft.com/office/drawing/2016/5/14/chartex" xmlns:mc="http://schemas.openxmlformats.org/markup-compatibility/2006" xmlns:aink="http://schemas.microsoft.com/office/drawing/2016/ink" xmlns:am3d="http://schemas.microsoft.com/office/drawing/2017/model3d" xmlns:o="urn:schemas-microsoft-com:office:office" xmlns:r="http://schemas.openxmlformats.org/officeDocument/2006/relationships" xmlns:m="http://schemas.openxmlformats.org/officeDocument/2006/math" xmlns:v="urn:schemas-microsoft-com:vml" xmlns:wp14="http://schemas.microsoft.com/office/word/2010/wordprocessingDrawing" xmlns:wp="http://schemas.openxmlformats.org/drawingml/2006/wordprocessingDrawing" xmlns:w10="urn:schemas-microsoft-com:office:word" xmlns:w="http://schemas.openxmlformats.org/wordprocessingml/2006/main" xmlns:w14="http://schemas.microsoft.com/office/word/2010/wordml" xmlns:w15="http://schemas.microsoft.com/office/word/2012/wordml" xmlns:w16cid="http://schemas.microsoft.com/office/word/2016/wordml/cid" xmlns:w16se="http://schemas.microsoft.com/office/word/2015/wordml/symex" xmlns:wpg="http://schemas.microsoft.com/office/word/2010/wordprocessingGroup" xmlns:wpi="http://schemas.microsoft.com/office/word/2010/wordprocessingInk" xmlns:wne="http://schemas.microsoft.com/office/word/2006/wordml" xmlns:wps="http://schemas.microsoft.com/office/word/2010/wordprocessingShape" mc:Ignorable="w14 w15 w16se w16cid wp14">
   <w:abstractNum w:abstractNumId="0" w15:restartNumberingAfterBreak="0">
     <w:nsid w:val="05B927CC"/>
     <w:multiLevelType w:val="hybridMultilevel"/>
@@ -12709,6 +13008,118 @@
     </w:lvl>
   </w:abstractNum>
   <w:abstractNum w:abstractNumId="6" w15:restartNumberingAfterBreak="0">
+    <w:nsid w:val="33B27FA3"/>
+    <w:multiLevelType w:val="hybridMultilevel"/>
+    <w:tmpl w:val="C36699E0"/>
+    <w:lvl w:ilvl="0" w:tplc="8B6E9612">
+      <w:numFmt w:val="bullet"/>
+      <w:lvlText w:val="-"/>
+      <w:lvlJc w:val="left"/>
+      <w:pPr>
+        <w:ind w:left="720" w:hanging="360"/>
+      </w:pPr>
+      <w:rPr>
+        <w:rFonts w:ascii="Arial" w:eastAsia="Times New Roman" w:hAnsi="Arial" w:cs="Arial" w:hint="default"/>
+      </w:rPr>
+    </w:lvl>
+    <w:lvl w:ilvl="1" w:tplc="040C0003" w:tentative="1">
+      <w:start w:val="1"/>
+      <w:numFmt w:val="bullet"/>
+      <w:lvlText w:val="o"/>
+      <w:lvlJc w:val="left"/>
+      <w:pPr>
+        <w:ind w:left="1440" w:hanging="360"/>
+      </w:pPr>
+      <w:rPr>
+        <w:rFonts w:ascii="Courier New" w:hAnsi="Courier New" w:cs="Courier New" w:hint="default"/>
+      </w:rPr>
+    </w:lvl>
+    <w:lvl w:ilvl="2" w:tplc="040C0005" w:tentative="1">
+      <w:start w:val="1"/>
+      <w:numFmt w:val="bullet"/>
+      <w:lvlText w:val=""/>
+      <w:lvlJc w:val="left"/>
+      <w:pPr>
+        <w:ind w:left="2160" w:hanging="360"/>
+      </w:pPr>
+      <w:rPr>
+        <w:rFonts w:ascii="Wingdings" w:hAnsi="Wingdings" w:hint="default"/>
+      </w:rPr>
+    </w:lvl>
+    <w:lvl w:ilvl="3" w:tplc="040C0001" w:tentative="1">
+      <w:start w:val="1"/>
+      <w:numFmt w:val="bullet"/>
+      <w:lvlText w:val=""/>
+      <w:lvlJc w:val="left"/>
+      <w:pPr>
+        <w:ind w:left="2880" w:hanging="360"/>
+      </w:pPr>
+      <w:rPr>
+        <w:rFonts w:ascii="Symbol" w:hAnsi="Symbol" w:hint="default"/>
+      </w:rPr>
+    </w:lvl>
+    <w:lvl w:ilvl="4" w:tplc="040C0003" w:tentative="1">
+      <w:start w:val="1"/>
+      <w:numFmt w:val="bullet"/>
+      <w:lvlText w:val="o"/>
+      <w:lvlJc w:val="left"/>
+      <w:pPr>
+        <w:ind w:left="3600" w:hanging="360"/>
+      </w:pPr>
+      <w:rPr>
+        <w:rFonts w:ascii="Courier New" w:hAnsi="Courier New" w:cs="Courier New" w:hint="default"/>
+      </w:rPr>
+    </w:lvl>
+    <w:lvl w:ilvl="5" w:tplc="040C0005" w:tentative="1">
+      <w:start w:val="1"/>
+      <w:numFmt w:val="bullet"/>
+      <w:lvlText w:val=""/>
+      <w:lvlJc w:val="left"/>
+      <w:pPr>
+        <w:ind w:left="4320" w:hanging="360"/>
+      </w:pPr>
+      <w:rPr>
+        <w:rFonts w:ascii="Wingdings" w:hAnsi="Wingdings" w:hint="default"/>
+      </w:rPr>
+    </w:lvl>
+    <w:lvl w:ilvl="6" w:tplc="040C0001" w:tentative="1">
+      <w:start w:val="1"/>
+      <w:numFmt w:val="bullet"/>
+      <w:lvlText w:val=""/>
+      <w:lvlJc w:val="left"/>
+      <w:pPr>
+        <w:ind w:left="5040" w:hanging="360"/>
+      </w:pPr>
+      <w:rPr>
+        <w:rFonts w:ascii="Symbol" w:hAnsi="Symbol" w:hint="default"/>
+      </w:rPr>
+    </w:lvl>
+    <w:lvl w:ilvl="7" w:tplc="040C0003" w:tentative="1">
+      <w:start w:val="1"/>
+      <w:numFmt w:val="bullet"/>
+      <w:lvlText w:val="o"/>
+      <w:lvlJc w:val="left"/>
+      <w:pPr>
+        <w:ind w:left="5760" w:hanging="360"/>
+      </w:pPr>
+      <w:rPr>
+        <w:rFonts w:ascii="Courier New" w:hAnsi="Courier New" w:cs="Courier New" w:hint="default"/>
+      </w:rPr>
+    </w:lvl>
+    <w:lvl w:ilvl="8" w:tplc="040C0005" w:tentative="1">
+      <w:start w:val="1"/>
+      <w:numFmt w:val="bullet"/>
+      <w:lvlText w:val=""/>
+      <w:lvlJc w:val="left"/>
+      <w:pPr>
+        <w:ind w:left="6480" w:hanging="360"/>
+      </w:pPr>
+      <w:rPr>
+        <w:rFonts w:ascii="Wingdings" w:hAnsi="Wingdings" w:hint="default"/>
+      </w:rPr>
+    </w:lvl>
+  </w:abstractNum>
+  <w:abstractNum w:abstractNumId="7" w15:restartNumberingAfterBreak="0">
     <w:nsid w:val="408C02FF"/>
     <w:multiLevelType w:val="hybridMultilevel"/>
     <w:tmpl w:val="1C925AC4"/>
@@ -12845,7 +13256,7 @@
       </w:rPr>
     </w:lvl>
   </w:abstractNum>
-  <w:abstractNum w:abstractNumId="7" w15:restartNumberingAfterBreak="0">
+  <w:abstractNum w:abstractNumId="8" w15:restartNumberingAfterBreak="0">
     <w:nsid w:val="42F31DAB"/>
     <w:multiLevelType w:val="hybridMultilevel"/>
     <w:tmpl w:val="A46C5D1C"/>
@@ -12985,7 +13396,7 @@
       </w:rPr>
     </w:lvl>
   </w:abstractNum>
-  <w:abstractNum w:abstractNumId="8" w15:restartNumberingAfterBreak="0">
+  <w:abstractNum w:abstractNumId="9" w15:restartNumberingAfterBreak="0">
     <w:nsid w:val="5082572C"/>
     <w:multiLevelType w:val="hybridMultilevel"/>
     <w:tmpl w:val="ED4ACFA4"/>
@@ -13125,7 +13536,7 @@
       </w:rPr>
     </w:lvl>
   </w:abstractNum>
-  <w:abstractNum w:abstractNumId="9" w15:restartNumberingAfterBreak="0">
+  <w:abstractNum w:abstractNumId="10" w15:restartNumberingAfterBreak="0">
     <w:nsid w:val="52B247CA"/>
     <w:multiLevelType w:val="hybridMultilevel"/>
     <w:tmpl w:val="B7D4D45A"/>
@@ -13265,7 +13676,7 @@
       </w:rPr>
     </w:lvl>
   </w:abstractNum>
-  <w:abstractNum w:abstractNumId="10" w15:restartNumberingAfterBreak="0">
+  <w:abstractNum w:abstractNumId="11" w15:restartNumberingAfterBreak="0">
     <w:nsid w:val="594C1361"/>
     <w:multiLevelType w:val="hybridMultilevel"/>
     <w:tmpl w:val="5C243628"/>
@@ -13405,7 +13816,7 @@
       </w:rPr>
     </w:lvl>
   </w:abstractNum>
-  <w:abstractNum w:abstractNumId="11" w15:restartNumberingAfterBreak="0">
+  <w:abstractNum w:abstractNumId="12" w15:restartNumberingAfterBreak="0">
     <w:nsid w:val="61B63F73"/>
     <w:multiLevelType w:val="hybridMultilevel"/>
     <w:tmpl w:val="E47C0FE4"/>
@@ -13492,7 +13903,7 @@
       </w:pPr>
     </w:lvl>
   </w:abstractNum>
-  <w:abstractNum w:abstractNumId="12" w15:restartNumberingAfterBreak="0">
+  <w:abstractNum w:abstractNumId="13" w15:restartNumberingAfterBreak="0">
     <w:nsid w:val="6F987B12"/>
     <w:multiLevelType w:val="hybridMultilevel"/>
     <w:tmpl w:val="A1D2945C"/>
@@ -13605,7 +14016,7 @@
       </w:rPr>
     </w:lvl>
   </w:abstractNum>
-  <w:abstractNum w:abstractNumId="13" w15:restartNumberingAfterBreak="0">
+  <w:abstractNum w:abstractNumId="14" w15:restartNumberingAfterBreak="0">
     <w:nsid w:val="71E06583"/>
     <w:multiLevelType w:val="hybridMultilevel"/>
     <w:tmpl w:val="26C81FCE"/>
@@ -13745,7 +14156,7 @@
       </w:rPr>
     </w:lvl>
   </w:abstractNum>
-  <w:abstractNum w:abstractNumId="14" w15:restartNumberingAfterBreak="0">
+  <w:abstractNum w:abstractNumId="15" w15:restartNumberingAfterBreak="0">
     <w:nsid w:val="75A3529B"/>
     <w:multiLevelType w:val="hybridMultilevel"/>
     <w:tmpl w:val="819EEA64"/>
@@ -13885,7 +14296,7 @@
       </w:rPr>
     </w:lvl>
   </w:abstractNum>
-  <w:abstractNum w:abstractNumId="15" w15:restartNumberingAfterBreak="0">
+  <w:abstractNum w:abstractNumId="16" w15:restartNumberingAfterBreak="0">
     <w:nsid w:val="75F16095"/>
     <w:multiLevelType w:val="hybridMultilevel"/>
     <w:tmpl w:val="F392B39E"/>
@@ -13998,7 +14409,7 @@
       </w:rPr>
     </w:lvl>
   </w:abstractNum>
-  <w:abstractNum w:abstractNumId="16" w15:restartNumberingAfterBreak="0">
+  <w:abstractNum w:abstractNumId="17" w15:restartNumberingAfterBreak="0">
     <w:nsid w:val="7B193736"/>
     <w:multiLevelType w:val="multilevel"/>
     <w:tmpl w:val="3E0A631E"/>
@@ -14120,7 +14531,7 @@
       </w:pPr>
     </w:lvl>
   </w:abstractNum>
-  <w:abstractNum w:abstractNumId="17" w15:restartNumberingAfterBreak="0">
+  <w:abstractNum w:abstractNumId="18" w15:restartNumberingAfterBreak="0">
     <w:nsid w:val="7DD245F2"/>
     <w:multiLevelType w:val="hybridMultilevel"/>
     <w:tmpl w:val="3100450C"/>
@@ -14261,7 +14672,7 @@
     </w:lvl>
   </w:abstractNum>
   <w:num w:numId="1">
-    <w:abstractNumId w:val="16"/>
+    <w:abstractNumId w:val="17"/>
   </w:num>
   <w:num w:numId="2">
     <w:abstractNumId w:val="2"/>
@@ -14270,34 +14681,34 @@
     <w:abstractNumId w:val="4"/>
   </w:num>
   <w:num w:numId="4">
-    <w:abstractNumId w:val="14"/>
+    <w:abstractNumId w:val="15"/>
   </w:num>
   <w:num w:numId="5">
-    <w:abstractNumId w:val="9"/>
+    <w:abstractNumId w:val="10"/>
   </w:num>
   <w:num w:numId="6">
     <w:abstractNumId w:val="5"/>
   </w:num>
   <w:num w:numId="7">
-    <w:abstractNumId w:val="10"/>
+    <w:abstractNumId w:val="11"/>
   </w:num>
   <w:num w:numId="8">
-    <w:abstractNumId w:val="17"/>
+    <w:abstractNumId w:val="18"/>
   </w:num>
   <w:num w:numId="9">
     <w:abstractNumId w:val="3"/>
   </w:num>
   <w:num w:numId="10">
-    <w:abstractNumId w:val="6"/>
+    <w:abstractNumId w:val="7"/>
   </w:num>
   <w:num w:numId="11">
+    <w:abstractNumId w:val="9"/>
+  </w:num>
+  <w:num w:numId="12">
     <w:abstractNumId w:val="8"/>
   </w:num>
-  <w:num w:numId="12">
-    <w:abstractNumId w:val="7"/>
-  </w:num>
   <w:num w:numId="13">
-    <w:abstractNumId w:val="13"/>
+    <w:abstractNumId w:val="14"/>
   </w:num>
   <w:num w:numId="14">
     <w:abstractNumId w:val="2"/>
@@ -14306,23 +14717,29 @@
     <w:abstractNumId w:val="0"/>
   </w:num>
   <w:num w:numId="16">
-    <w:abstractNumId w:val="15"/>
+    <w:abstractNumId w:val="16"/>
   </w:num>
   <w:num w:numId="17">
     <w:abstractNumId w:val="1"/>
   </w:num>
   <w:num w:numId="18">
+    <w:abstractNumId w:val="13"/>
+  </w:num>
+  <w:num w:numId="19">
     <w:abstractNumId w:val="12"/>
   </w:num>
-  <w:num w:numId="19">
-    <w:abstractNumId w:val="11"/>
+  <w:num w:numId="20">
+    <w:abstractNumId w:val="2"/>
+  </w:num>
+  <w:num w:numId="21">
+    <w:abstractNumId w:val="6"/>
   </w:num>
   <w:numIdMacAtCleanup w:val="13"/>
 </w:numbering>
 </file>
 
 <file path=word/styles.xml><?xml version="1.0" encoding="utf-8"?>
-<w:styles xmlns:mc="http://schemas.openxmlformats.org/markup-compatibility/2006" xmlns:r="http://schemas.openxmlformats.org/officeDocument/2006/relationships" xmlns:w="http://schemas.openxmlformats.org/wordprocessingml/2006/main" xmlns:w14="http://schemas.microsoft.com/office/word/2010/wordml" xmlns:w15="http://schemas.microsoft.com/office/word/2012/wordml" xmlns:w16se="http://schemas.microsoft.com/office/word/2015/wordml/symex" mc:Ignorable="w14 w15 w16se">
+<w:styles xmlns:mc="http://schemas.openxmlformats.org/markup-compatibility/2006" xmlns:r="http://schemas.openxmlformats.org/officeDocument/2006/relationships" xmlns:w="http://schemas.openxmlformats.org/wordprocessingml/2006/main" xmlns:w14="http://schemas.microsoft.com/office/word/2010/wordml" xmlns:w15="http://schemas.microsoft.com/office/word/2012/wordml" xmlns:w16cid="http://schemas.microsoft.com/office/word/2016/wordml/cid" xmlns:w16se="http://schemas.microsoft.com/office/word/2015/wordml/symex" mc:Ignorable="w14 w15 w16se w16cid">
   <w:docDefaults>
     <w:rPrDefault>
       <w:rPr>
@@ -14332,7 +14749,7 @@
     </w:rPrDefault>
     <w:pPrDefault/>
   </w:docDefaults>
-  <w:latentStyles w:defLockedState="0" w:defUIPriority="0" w:defSemiHidden="0" w:defUnhideWhenUsed="0" w:defQFormat="0" w:count="371">
+  <w:latentStyles w:defLockedState="0" w:defUIPriority="0" w:defSemiHidden="0" w:defUnhideWhenUsed="0" w:defQFormat="0" w:count="375">
     <w:lsdException w:name="Normal" w:qFormat="1"/>
     <w:lsdException w:name="heading 1" w:qFormat="1"/>
     <w:lsdException w:name="heading 2" w:qFormat="1"/>
@@ -14353,7 +14770,6 @@
     <w:lsdException w:name="Strong" w:qFormat="1"/>
     <w:lsdException w:name="Emphasis" w:qFormat="1"/>
     <w:lsdException w:name="HTML Preformatted" w:semiHidden="1" w:unhideWhenUsed="1"/>
-    <w:lsdException w:name="Normal Table" w:semiHidden="1" w:unhideWhenUsed="1"/>
     <w:lsdException w:name="No List" w:semiHidden="1" w:unhideWhenUsed="1"/>
     <w:lsdException w:name="Outline List 1" w:semiHidden="1" w:unhideWhenUsed="1"/>
     <w:lsdException w:name="Outline List 2" w:semiHidden="1" w:unhideWhenUsed="1"/>
@@ -14396,10 +14812,8 @@
     <w:lsdException w:name="Table Elegant" w:semiHidden="1" w:unhideWhenUsed="1"/>
     <w:lsdException w:name="Table Professional" w:semiHidden="1" w:unhideWhenUsed="1"/>
     <w:lsdException w:name="Table Subtle 1" w:semiHidden="1" w:unhideWhenUsed="1"/>
-    <w:lsdException w:name="Table Subtle 2" w:semiHidden="1" w:unhideWhenUsed="1"/>
     <w:lsdException w:name="Table Web 1" w:semiHidden="1" w:unhideWhenUsed="1"/>
     <w:lsdException w:name="Table Web 2" w:semiHidden="1" w:unhideWhenUsed="1"/>
-    <w:lsdException w:name="Table Web 3" w:semiHidden="1" w:unhideWhenUsed="1"/>
     <w:lsdException w:name="Table Theme" w:semiHidden="1" w:unhideWhenUsed="1"/>
     <w:lsdException w:name="Placeholder Text" w:semiHidden="1" w:uiPriority="99"/>
     <w:lsdException w:name="No Spacing" w:uiPriority="1" w:qFormat="1"/>
@@ -14616,6 +15030,10 @@
     <w:lsdException w:name="List Table 5 Dark Accent 6" w:uiPriority="50"/>
     <w:lsdException w:name="List Table 6 Colorful Accent 6" w:uiPriority="51"/>
     <w:lsdException w:name="List Table 7 Colorful Accent 6" w:uiPriority="52"/>
+    <w:lsdException w:name="Mention" w:semiHidden="1" w:uiPriority="99" w:unhideWhenUsed="1"/>
+    <w:lsdException w:name="Smart Hyperlink" w:semiHidden="1" w:uiPriority="99" w:unhideWhenUsed="1"/>
+    <w:lsdException w:name="Hashtag" w:semiHidden="1" w:uiPriority="99" w:unhideWhenUsed="1"/>
+    <w:lsdException w:name="Unresolved Mention" w:semiHidden="1" w:uiPriority="99" w:unhideWhenUsed="1"/>
   </w:latentStyles>
   <w:style w:type="paragraph" w:default="1" w:styleId="Normal">
     <w:name w:val="Normal"/>
@@ -15547,7 +15965,7 @@
 </file>
 
 <file path=customXml/itemProps1.xml><?xml version="1.0" encoding="utf-8"?>
-<ds:datastoreItem xmlns:ds="http://schemas.openxmlformats.org/officeDocument/2006/customXml" ds:itemID="{23D1C717-E566-48F3-B9DA-8BA34FDEF68C}">
+<ds:datastoreItem xmlns:ds="http://schemas.openxmlformats.org/officeDocument/2006/customXml" ds:itemID="{A949A229-89D2-2C44-9A25-12C292139361}">
   <ds:schemaRefs>
     <ds:schemaRef ds:uri="http://schemas.openxmlformats.org/officeDocument/2006/bibliography"/>
   </ds:schemaRefs>

</xml_diff>

<commit_message>
Revert "Documentation du projet"
This reverts commit 18c670450d702e40a530adb626e2a0e13d595ba4.
</commit_message>
<xml_diff>
--- a/Documentation/Documentation/V2.docx
+++ b/Documentation/Documentation/V2.docx
@@ -115,19 +115,11 @@
       </w:r>
     </w:p>
     <w:p>
-      <w:proofErr w:type="spellStart"/>
-      <w:r>
-        <w:rPr>
-          <w:highlight w:val="yellow"/>
-        </w:rPr>
-        <w:t>Echéance</w:t>
-      </w:r>
-      <w:proofErr w:type="spellEnd"/>
-      <w:r>
-        <w:rPr>
-          <w:highlight w:val="yellow"/>
-        </w:rPr>
-        <w:t xml:space="preserve"> 1</w:t>
+      <w:r>
+        <w:rPr>
+          <w:highlight w:val="yellow"/>
+        </w:rPr>
+        <w:t>Echéance 1</w:t>
       </w:r>
     </w:p>
     <w:p/>
@@ -3323,81 +3315,51 @@
           <w:szCs w:val="14"/>
           <w:highlight w:val="yellow"/>
         </w:rPr>
-        <w:t>(=</w:t>
-      </w:r>
-      <w:proofErr w:type="spellStart"/>
+        <w:t>(=pre-TPI)</w:t>
+      </w:r>
       <w:r>
         <w:rPr>
           <w:i/>
           <w:iCs/>
           <w:color w:val="FF0000"/>
           <w:szCs w:val="14"/>
-          <w:highlight w:val="yellow"/>
-        </w:rPr>
-        <w:t>pre</w:t>
-      </w:r>
-      <w:proofErr w:type="spellEnd"/>
-      <w:r>
-        <w:rPr>
-          <w:i/>
-          <w:iCs/>
+        </w:rPr>
+        <w:t xml:space="preserve"> pour ce projet.</w:t>
+      </w:r>
+    </w:p>
+    <w:p>
+      <w:pPr>
+        <w:rPr>
           <w:color w:val="FF0000"/>
           <w:szCs w:val="14"/>
-          <w:highlight w:val="yellow"/>
-        </w:rPr>
-        <w:t>-TPI)</w:t>
-      </w:r>
-      <w:r>
+        </w:rPr>
+      </w:pPr>
+    </w:p>
+    <w:p>
+      <w:pPr>
         <w:rPr>
           <w:i/>
           <w:iCs/>
           <w:color w:val="FF0000"/>
           <w:szCs w:val="14"/>
         </w:rPr>
-        <w:t xml:space="preserve"> pour ce projet.</w:t>
-      </w:r>
-    </w:p>
-    <w:p>
-      <w:pPr>
-        <w:rPr>
+      </w:pPr>
+      <w:r>
+        <w:rPr>
+          <w:i/>
+          <w:iCs/>
           <w:color w:val="FF0000"/>
           <w:szCs w:val="14"/>
         </w:rPr>
-      </w:pPr>
-    </w:p>
-    <w:p>
-      <w:pPr>
-        <w:rPr>
-          <w:i/>
-          <w:iCs/>
-          <w:color w:val="FF0000"/>
-          <w:szCs w:val="14"/>
-        </w:rPr>
-      </w:pPr>
-      <w:r>
-        <w:rPr>
-          <w:i/>
-          <w:iCs/>
-          <w:color w:val="FF0000"/>
-          <w:szCs w:val="14"/>
-        </w:rPr>
         <w:t>Ces éléments peuvent être repris des spécifications de départ.</w:t>
       </w:r>
     </w:p>
     <w:p>
-      <w:proofErr w:type="spellStart"/>
-      <w:r>
-        <w:rPr>
-          <w:highlight w:val="yellow"/>
-        </w:rPr>
-        <w:t>Echéance</w:t>
-      </w:r>
-      <w:proofErr w:type="spellEnd"/>
-      <w:r>
-        <w:rPr>
-          <w:highlight w:val="yellow"/>
-        </w:rPr>
-        <w:t xml:space="preserve"> 1</w:t>
+      <w:r>
+        <w:rPr>
+          <w:highlight w:val="yellow"/>
+        </w:rPr>
+        <w:t>Echéance 1</w:t>
       </w:r>
     </w:p>
     <w:p>
@@ -3799,19 +3761,11 @@
       </w:r>
     </w:p>
     <w:p>
-      <w:proofErr w:type="spellStart"/>
-      <w:r>
-        <w:rPr>
-          <w:highlight w:val="yellow"/>
-        </w:rPr>
-        <w:t>Echéance</w:t>
-      </w:r>
-      <w:proofErr w:type="spellEnd"/>
-      <w:r>
-        <w:rPr>
-          <w:highlight w:val="yellow"/>
-        </w:rPr>
-        <w:t xml:space="preserve"> 1</w:t>
+      <w:r>
+        <w:rPr>
+          <w:highlight w:val="yellow"/>
+        </w:rPr>
+        <w:t>Echéance 1</w:t>
       </w:r>
     </w:p>
     <w:p>
@@ -4069,34 +4023,15 @@
           <w:szCs w:val="14"/>
           <w:highlight w:val="yellow"/>
         </w:rPr>
-        <w:t xml:space="preserve">Les détails seront dans </w:t>
-      </w:r>
-      <w:proofErr w:type="spellStart"/>
-      <w:r>
-        <w:rPr>
-          <w:i/>
-          <w:iCs/>
-          <w:szCs w:val="14"/>
-          <w:highlight w:val="yellow"/>
-        </w:rPr>
-        <w:t>Trello</w:t>
-      </w:r>
-      <w:proofErr w:type="spellEnd"/>
-    </w:p>
-    <w:p>
-      <w:proofErr w:type="spellStart"/>
-      <w:r>
-        <w:rPr>
-          <w:highlight w:val="yellow"/>
-        </w:rPr>
-        <w:t>Echéance</w:t>
-      </w:r>
-      <w:proofErr w:type="spellEnd"/>
-      <w:r>
-        <w:rPr>
-          <w:highlight w:val="yellow"/>
-        </w:rPr>
-        <w:t xml:space="preserve"> 1</w:t>
+        <w:t>Les détails seront dans Trello</w:t>
+      </w:r>
+    </w:p>
+    <w:p>
+      <w:r>
+        <w:rPr>
+          <w:highlight w:val="yellow"/>
+        </w:rPr>
+        <w:t>Echéance 1</w:t>
       </w:r>
     </w:p>
     <w:p>
@@ -4284,31 +4219,7 @@
           <w:szCs w:val="14"/>
           <w:lang w:eastAsia="fr-FR"/>
         </w:rPr>
-        <w:t xml:space="preserve">ultimédia: carte de site, maquettes papier, story </w:t>
-      </w:r>
-      <w:proofErr w:type="spellStart"/>
-      <w:r>
-        <w:rPr>
-          <w:rFonts w:ascii="Arial" w:hAnsi="Arial"/>
-          <w:i/>
-          <w:iCs/>
-          <w:sz w:val="24"/>
-          <w:szCs w:val="14"/>
-          <w:lang w:eastAsia="fr-FR"/>
-        </w:rPr>
-        <w:t>board</w:t>
-      </w:r>
-      <w:proofErr w:type="spellEnd"/>
-      <w:r>
-        <w:rPr>
-          <w:rFonts w:ascii="Arial" w:hAnsi="Arial"/>
-          <w:i/>
-          <w:iCs/>
-          <w:sz w:val="24"/>
-          <w:szCs w:val="14"/>
-          <w:lang w:eastAsia="fr-FR"/>
-        </w:rPr>
-        <w:t xml:space="preserve"> préliminaire, …</w:t>
+        <w:t>ultimédia: carte de site, maquettes papier, story board préliminaire, …</w:t>
       </w:r>
     </w:p>
     <w:p>
@@ -4529,7 +4440,6 @@
       <w:bookmarkEnd w:id="6"/>
     </w:p>
     <w:p>
-      <w:proofErr w:type="spellStart"/>
       <w:r>
         <w:rPr>
           <w:highlight w:val="yellow"/>
@@ -4540,14 +4450,7 @@
         <w:rPr>
           <w:highlight w:val="yellow"/>
         </w:rPr>
-        <w:t>ance</w:t>
-      </w:r>
-      <w:proofErr w:type="spellEnd"/>
-      <w:r>
-        <w:rPr>
-          <w:highlight w:val="yellow"/>
-        </w:rPr>
-        <w:t xml:space="preserve"> 2</w:t>
+        <w:t>ance 2</w:t>
       </w:r>
     </w:p>
     <w:p>
@@ -4693,72 +4596,19 @@
     </w:p>
     <w:p/>
     <w:p>
-      <w:r>
-        <w:t xml:space="preserve">Pour la partie mobile, </w:t>
-      </w:r>
-      <w:r>
-        <w:t xml:space="preserve">une fois que le développement de l’application sera finie, </w:t>
-      </w:r>
-      <w:r>
-        <w:t xml:space="preserve">je vais effectuer personnellement les tests au CPNV à l’aide de mon smartphone pour voir si tout fonctionne. </w:t>
-      </w:r>
-      <w:r>
-        <w:t xml:space="preserve">Si je pense que l’application est stable j’irai l’essayer dans la cave au cercle d’Yverdon. </w:t>
-      </w:r>
-    </w:p>
-    <w:p/>
-    <w:p>
-      <w:r>
-        <w:t xml:space="preserve">Pour le site, </w:t>
-      </w:r>
-      <w:r>
-        <w:t xml:space="preserve">je ferai les tests au CPNV également. Une fois </w:t>
-      </w:r>
-      <w:r>
-        <w:t>qu’ils seront</w:t>
-      </w:r>
-      <w:r>
-        <w:t xml:space="preserve"> effectués je demanderai à des personnes de la classe d’essayer de la faire planter</w:t>
-      </w:r>
-      <w:r>
-        <w:t xml:space="preserve"> le site</w:t>
-      </w:r>
-      <w:r>
-        <w:t xml:space="preserve"> p</w:t>
-      </w:r>
-      <w:r>
-        <w:t>our voir si tout fonctionne et surtout pour voir si le site est stable.</w:t>
-      </w:r>
-    </w:p>
-    <w:p/>
-    <w:p>
-      <w:r>
-        <w:t>Enfin</w:t>
-      </w:r>
-      <w:r>
-        <w:t>,</w:t>
-      </w:r>
-      <w:r>
-        <w:t xml:space="preserve"> je prendrai contact avec le webmaster du site du cercle d’Yverdon, afin de pouvoir faire les tests directement sur leur site hébergé chez Infomaniak.</w:t>
-      </w:r>
-    </w:p>
-    <w:p/>
-    <w:p>
       <w:pPr>
         <w:pStyle w:val="En-tte"/>
         <w:ind w:firstLine="360"/>
         <w:rPr>
           <w:i/>
           <w:iCs/>
-          <w:color w:val="FF0000"/>
-          <w:szCs w:val="14"/>
-        </w:rPr>
-      </w:pPr>
-      <w:r>
-        <w:rPr>
-          <w:i/>
-          <w:iCs/>
-          <w:color w:val="FF0000"/>
+          <w:szCs w:val="14"/>
+        </w:rPr>
+      </w:pPr>
+      <w:r>
+        <w:rPr>
+          <w:i/>
+          <w:iCs/>
           <w:szCs w:val="14"/>
         </w:rPr>
         <w:t xml:space="preserve">Décrire la stratégie globale de test: </w:t>
@@ -4771,7 +4621,6 @@
         <w:rPr>
           <w:i/>
           <w:iCs/>
-          <w:color w:val="FF0000"/>
           <w:szCs w:val="14"/>
         </w:rPr>
       </w:pPr>
@@ -4790,15 +4639,13 @@
         <w:rPr>
           <w:i/>
           <w:iCs/>
-          <w:color w:val="FF0000"/>
-          <w:szCs w:val="14"/>
-        </w:rPr>
-      </w:pPr>
-      <w:r>
-        <w:rPr>
-          <w:i/>
-          <w:iCs/>
-          <w:color w:val="FF0000"/>
+          <w:szCs w:val="14"/>
+        </w:rPr>
+      </w:pPr>
+      <w:r>
+        <w:rPr>
+          <w:i/>
+          <w:iCs/>
           <w:szCs w:val="14"/>
         </w:rPr>
         <w:t>t</w:t>
@@ -4807,7 +4654,6 @@
         <w:rPr>
           <w:i/>
           <w:iCs/>
-          <w:color w:val="FF0000"/>
           <w:szCs w:val="14"/>
         </w:rPr>
         <w:t>ypes de des tests et ordre dans lequel ils seront effectués.</w:t>
@@ -4827,15 +4673,13 @@
         <w:rPr>
           <w:i/>
           <w:iCs/>
-          <w:color w:val="FF0000"/>
-          <w:szCs w:val="14"/>
-        </w:rPr>
-      </w:pPr>
-      <w:r>
-        <w:rPr>
-          <w:i/>
-          <w:iCs/>
-          <w:color w:val="FF0000"/>
+          <w:szCs w:val="14"/>
+        </w:rPr>
+      </w:pPr>
+      <w:r>
+        <w:rPr>
+          <w:i/>
+          <w:iCs/>
           <w:szCs w:val="14"/>
         </w:rPr>
         <w:t>l</w:t>
@@ -4844,7 +4688,6 @@
         <w:rPr>
           <w:i/>
           <w:iCs/>
-          <w:color w:val="FF0000"/>
           <w:szCs w:val="14"/>
         </w:rPr>
         <w:t>es moyens à mettre en œuvre</w:t>
@@ -4853,7 +4696,6 @@
         <w:rPr>
           <w:i/>
           <w:iCs/>
-          <w:color w:val="FF0000"/>
           <w:szCs w:val="14"/>
         </w:rPr>
         <w:t>.</w:t>
@@ -4873,25 +4715,21 @@
         <w:rPr>
           <w:i/>
           <w:iCs/>
-          <w:color w:val="FF0000"/>
-          <w:szCs w:val="14"/>
-        </w:rPr>
-      </w:pPr>
-      <w:r>
-        <w:rPr>
-          <w:i/>
-          <w:iCs/>
-          <w:color w:val="FF0000"/>
-          <w:szCs w:val="14"/>
-        </w:rPr>
-        <w:lastRenderedPageBreak/>
+          <w:szCs w:val="14"/>
+        </w:rPr>
+      </w:pPr>
+      <w:r>
+        <w:rPr>
+          <w:i/>
+          <w:iCs/>
+          <w:szCs w:val="14"/>
+        </w:rPr>
         <w:t>c</w:t>
       </w:r>
       <w:r>
         <w:rPr>
           <w:i/>
           <w:iCs/>
-          <w:color w:val="FF0000"/>
           <w:szCs w:val="14"/>
         </w:rPr>
         <w:t>ouverture des tests (tests exhaustifs ou non, si non, pourquoi ?)</w:t>
@@ -4900,7 +4738,6 @@
         <w:rPr>
           <w:i/>
           <w:iCs/>
-          <w:color w:val="FF0000"/>
           <w:szCs w:val="14"/>
         </w:rPr>
         <w:t>.</w:t>
@@ -4920,15 +4757,13 @@
         <w:rPr>
           <w:i/>
           <w:iCs/>
-          <w:color w:val="FF0000"/>
-          <w:szCs w:val="14"/>
-        </w:rPr>
-      </w:pPr>
-      <w:r>
-        <w:rPr>
-          <w:i/>
-          <w:iCs/>
-          <w:color w:val="FF0000"/>
+          <w:szCs w:val="14"/>
+        </w:rPr>
+      </w:pPr>
+      <w:r>
+        <w:rPr>
+          <w:i/>
+          <w:iCs/>
           <w:szCs w:val="14"/>
         </w:rPr>
         <w:t>d</w:t>
@@ -4937,7 +4772,6 @@
         <w:rPr>
           <w:i/>
           <w:iCs/>
-          <w:color w:val="FF0000"/>
           <w:szCs w:val="14"/>
         </w:rPr>
         <w:t>onnées de test à prévoir (données réelles ?)</w:t>
@@ -4946,7 +4780,6 @@
         <w:rPr>
           <w:i/>
           <w:iCs/>
-          <w:color w:val="FF0000"/>
           <w:szCs w:val="14"/>
         </w:rPr>
         <w:t>.</w:t>
@@ -4966,15 +4799,13 @@
         <w:rPr>
           <w:i/>
           <w:iCs/>
-          <w:color w:val="FF0000"/>
-          <w:szCs w:val="14"/>
-        </w:rPr>
-      </w:pPr>
-      <w:r>
-        <w:rPr>
-          <w:i/>
-          <w:iCs/>
-          <w:color w:val="FF0000"/>
+          <w:szCs w:val="14"/>
+        </w:rPr>
+      </w:pPr>
+      <w:r>
+        <w:rPr>
+          <w:i/>
+          <w:iCs/>
           <w:szCs w:val="14"/>
         </w:rPr>
         <w:t>les testeurs extérieurs éventuels.</w:t>
@@ -4989,28 +4820,22 @@
         </w:tabs>
         <w:ind w:left="717"/>
         <w:rPr>
-          <w:color w:val="FF0000"/>
-          <w:szCs w:val="14"/>
-        </w:rPr>
-      </w:pPr>
-    </w:p>
-    <w:p>
-      <w:pPr>
-        <w:rPr>
-          <w:color w:val="FF0000"/>
-        </w:rPr>
-      </w:pPr>
-      <w:r>
-        <w:rPr>
-          <w:color w:val="FF0000"/>
-        </w:rPr>
-        <w:t>Échéance</w:t>
-      </w:r>
-      <w:r>
-        <w:rPr>
-          <w:color w:val="FF0000"/>
-        </w:rPr>
-        <w:t xml:space="preserve"> 3</w:t>
+          <w:szCs w:val="14"/>
+        </w:rPr>
+      </w:pPr>
+    </w:p>
+    <w:p>
+      <w:r>
+        <w:rPr>
+          <w:highlight w:val="yellow"/>
+        </w:rPr>
+        <w:t>Eché</w:t>
+      </w:r>
+      <w:r>
+        <w:rPr>
+          <w:highlight w:val="yellow"/>
+        </w:rPr>
+        <w:t>ance 3</w:t>
       </w:r>
     </w:p>
     <w:p>
@@ -5136,6 +4961,7 @@
           <w:i/>
           <w:sz w:val="24"/>
         </w:rPr>
+        <w:lastRenderedPageBreak/>
         <w:t>Décrire aussi quelles solutions ont été appliquées pour réduire les risques (priorités, formation, actions, …)</w:t>
       </w:r>
       <w:r>
@@ -5152,19 +4978,13 @@
         <w:rPr>
           <w:highlight w:val="yellow"/>
         </w:rPr>
-        <w:t>Éché</w:t>
-      </w:r>
-      <w:r>
-        <w:rPr>
-          <w:highlight w:val="yellow"/>
-        </w:rPr>
-        <w:t>ance</w:t>
-      </w:r>
-      <w:r>
-        <w:rPr>
-          <w:highlight w:val="yellow"/>
-        </w:rPr>
-        <w:t xml:space="preserve"> 3</w:t>
+        <w:t>Eché</w:t>
+      </w:r>
+      <w:r>
+        <w:rPr>
+          <w:highlight w:val="yellow"/>
+        </w:rPr>
+        <w:t>ance 3</w:t>
       </w:r>
     </w:p>
     <w:p>
@@ -5201,149 +5021,6 @@
     </w:p>
     <w:p/>
     <w:p>
-      <w:r>
-        <w:t>Planification initiale du projet réalisé sur Project :</w:t>
-      </w:r>
-    </w:p>
-    <w:p>
-      <w:r>
-        <w:rPr>
-          <w:noProof/>
-        </w:rPr>
-        <w:drawing>
-          <wp:anchor distT="0" distB="0" distL="114300" distR="114300" simplePos="0" relativeHeight="251666432" behindDoc="0" locked="0" layoutInCell="1" allowOverlap="1" wp14:anchorId="3EF3C86A" wp14:editId="221B2531">
-            <wp:simplePos x="0" y="0"/>
-            <wp:positionH relativeFrom="column">
-              <wp:posOffset>-453863</wp:posOffset>
-            </wp:positionH>
-            <wp:positionV relativeFrom="paragraph">
-              <wp:posOffset>142506</wp:posOffset>
-            </wp:positionV>
-            <wp:extent cx="6464596" cy="3331852"/>
-            <wp:effectExtent l="0" t="0" r="0" b="0"/>
-            <wp:wrapNone/>
-            <wp:docPr id="4" name="Image 4"/>
-            <wp:cNvGraphicFramePr>
-              <a:graphicFrameLocks xmlns:a="http://schemas.openxmlformats.org/drawingml/2006/main" noChangeAspect="1"/>
-            </wp:cNvGraphicFramePr>
-            <a:graphic xmlns:a="http://schemas.openxmlformats.org/drawingml/2006/main">
-              <a:graphicData uri="http://schemas.openxmlformats.org/drawingml/2006/picture">
-                <pic:pic xmlns:pic="http://schemas.openxmlformats.org/drawingml/2006/picture">
-                  <pic:nvPicPr>
-                    <pic:cNvPr id="4" name="Planification_initiale.PNG"/>
-                    <pic:cNvPicPr/>
-                  </pic:nvPicPr>
-                  <pic:blipFill rotWithShape="1">
-                    <a:blip r:embed="rId10">
-                      <a:extLst>
-                        <a:ext uri="{28A0092B-C50C-407E-A947-70E740481C1C}">
-                          <a14:useLocalDpi xmlns:a14="http://schemas.microsoft.com/office/drawing/2010/main" val="0"/>
-                        </a:ext>
-                      </a:extLst>
-                    </a:blip>
-                    <a:srcRect r="58093"/>
-                    <a:stretch/>
-                  </pic:blipFill>
-                  <pic:spPr bwMode="auto">
-                    <a:xfrm>
-                      <a:off x="0" y="0"/>
-                      <a:ext cx="6513695" cy="3357158"/>
-                    </a:xfrm>
-                    <a:prstGeom prst="rect">
-                      <a:avLst/>
-                    </a:prstGeom>
-                    <a:ln>
-                      <a:noFill/>
-                    </a:ln>
-                    <a:extLst>
-                      <a:ext uri="{53640926-AAD7-44D8-BBD7-CCE9431645EC}">
-                        <a14:shadowObscured xmlns:a14="http://schemas.microsoft.com/office/drawing/2010/main"/>
-                      </a:ext>
-                    </a:extLst>
-                  </pic:spPr>
-                </pic:pic>
-              </a:graphicData>
-            </a:graphic>
-            <wp14:sizeRelH relativeFrom="page">
-              <wp14:pctWidth>0</wp14:pctWidth>
-            </wp14:sizeRelH>
-            <wp14:sizeRelV relativeFrom="page">
-              <wp14:pctHeight>0</wp14:pctHeight>
-            </wp14:sizeRelV>
-          </wp:anchor>
-        </w:drawing>
-      </w:r>
-    </w:p>
-    <w:p/>
-    <w:p/>
-    <w:p/>
-    <w:p/>
-    <w:p/>
-    <w:p/>
-    <w:p/>
-    <w:p/>
-    <w:p/>
-    <w:p/>
-    <w:p/>
-    <w:p/>
-    <w:p/>
-    <w:p/>
-    <w:p/>
-    <w:p/>
-    <w:p/>
-    <w:p/>
-    <w:p/>
-    <w:p/>
-    <w:p>
-      <w:r>
-        <w:t xml:space="preserve">Le temps d’une tâche sera mis à jour si elle prend plus, ou moins de temps, de ce qui est prévu ci-dessus. </w:t>
-      </w:r>
-    </w:p>
-    <w:p/>
-    <w:p>
-      <w:r>
-        <w:t xml:space="preserve">La documentation du projet est tenu à jour hebdomadairement tandis que le journal de travail lui est tenu à jour </w:t>
-      </w:r>
-      <w:proofErr w:type="spellStart"/>
-      <w:r>
-        <w:t>journalièrement</w:t>
-      </w:r>
-      <w:proofErr w:type="spellEnd"/>
-      <w:r>
-        <w:t>.</w:t>
-      </w:r>
-      <w:r>
-        <w:t xml:space="preserve"> Ils ne seront pas remplis le dernier jour du TPI comme indiqué dans le point 12 de la planification initiale ci-dessus.</w:t>
-      </w:r>
-      <w:r>
-        <w:t xml:space="preserve"> </w:t>
-      </w:r>
-    </w:p>
-    <w:p>
-      <w:r>
-        <w:t>Pendant</w:t>
-      </w:r>
-      <w:r>
-        <w:t xml:space="preserve"> tout le projet, la documentation est à donner une fois par semaine aux experts </w:t>
-      </w:r>
-      <w:r>
-        <w:t>contrairement au</w:t>
-      </w:r>
-      <w:r>
-        <w:t xml:space="preserve"> journal de </w:t>
-      </w:r>
-      <w:r>
-        <w:t xml:space="preserve">travail </w:t>
-      </w:r>
-      <w:r>
-        <w:t xml:space="preserve">qui est à envoyer </w:t>
-      </w:r>
-      <w:r>
-        <w:t>deux fois par semaine.</w:t>
-      </w:r>
-    </w:p>
-    <w:p/>
-    <w:p>
       <w:pPr>
         <w:pStyle w:val="Retraitnormal1"/>
         <w:numPr>
@@ -5563,22 +5240,8 @@
           <w:highlight w:val="yellow"/>
           <w:lang w:eastAsia="fr-FR"/>
         </w:rPr>
-        <w:t xml:space="preserve">=résumé du </w:t>
-      </w:r>
-      <w:proofErr w:type="spellStart"/>
-      <w:r>
-        <w:rPr>
-          <w:rFonts w:ascii="Arial" w:hAnsi="Arial"/>
-          <w:i/>
-          <w:iCs/>
-          <w:sz w:val="24"/>
-          <w:szCs w:val="14"/>
-          <w:highlight w:val="yellow"/>
-          <w:lang w:eastAsia="fr-FR"/>
-        </w:rPr>
-        <w:t>Trello</w:t>
-      </w:r>
-      <w:proofErr w:type="spellEnd"/>
+        <w:t>=résumé du Trello</w:t>
+      </w:r>
     </w:p>
     <w:tbl>
       <w:tblPr>
@@ -5768,7 +5431,6 @@
       </w:tr>
     </w:tbl>
     <w:p>
-      <w:proofErr w:type="spellStart"/>
       <w:r>
         <w:rPr>
           <w:highlight w:val="yellow"/>
@@ -5779,18 +5441,10 @@
         <w:rPr>
           <w:highlight w:val="yellow"/>
         </w:rPr>
-        <w:t>ance</w:t>
-      </w:r>
-      <w:proofErr w:type="spellEnd"/>
-      <w:r>
-        <w:rPr>
-          <w:highlight w:val="yellow"/>
-        </w:rPr>
-        <w:t xml:space="preserve"> 2</w:t>
-      </w:r>
-    </w:p>
-    <w:p>
-      <w:proofErr w:type="spellStart"/>
+        <w:t>ance 2</w:t>
+      </w:r>
+    </w:p>
+    <w:p>
       <w:r>
         <w:rPr>
           <w:highlight w:val="yellow"/>
@@ -5801,18 +5455,10 @@
         <w:rPr>
           <w:highlight w:val="yellow"/>
         </w:rPr>
-        <w:t>ance</w:t>
-      </w:r>
-      <w:proofErr w:type="spellEnd"/>
-      <w:r>
-        <w:rPr>
-          <w:highlight w:val="yellow"/>
-        </w:rPr>
-        <w:t xml:space="preserve"> 3</w:t>
-      </w:r>
-    </w:p>
-    <w:p>
-      <w:proofErr w:type="spellStart"/>
+        <w:t>ance 3</w:t>
+      </w:r>
+    </w:p>
+    <w:p>
       <w:r>
         <w:rPr>
           <w:highlight w:val="yellow"/>
@@ -5823,18 +5469,10 @@
         <w:rPr>
           <w:highlight w:val="yellow"/>
         </w:rPr>
-        <w:t>ance</w:t>
-      </w:r>
-      <w:proofErr w:type="spellEnd"/>
-      <w:r>
-        <w:rPr>
-          <w:highlight w:val="yellow"/>
-        </w:rPr>
-        <w:t xml:space="preserve"> 4</w:t>
-      </w:r>
-    </w:p>
-    <w:p>
-      <w:proofErr w:type="spellStart"/>
+        <w:t>ance 4</w:t>
+      </w:r>
+    </w:p>
+    <w:p>
       <w:r>
         <w:rPr>
           <w:highlight w:val="yellow"/>
@@ -5845,14 +5483,7 @@
         <w:rPr>
           <w:highlight w:val="yellow"/>
         </w:rPr>
-        <w:t>ance</w:t>
-      </w:r>
-      <w:proofErr w:type="spellEnd"/>
-      <w:r>
-        <w:rPr>
-          <w:highlight w:val="yellow"/>
-        </w:rPr>
-        <w:t xml:space="preserve"> 5</w:t>
+        <w:t>ance 5</w:t>
       </w:r>
     </w:p>
     <w:p>
@@ -5955,21 +5586,12 @@
           <w:sz w:val="24"/>
         </w:rPr>
       </w:pPr>
-      <w:proofErr w:type="spellStart"/>
       <w:r>
         <w:rPr>
           <w:rFonts w:ascii="Arial" w:hAnsi="Arial" w:cs="Arial"/>
           <w:sz w:val="24"/>
         </w:rPr>
-        <w:t>Cmder</w:t>
-      </w:r>
-      <w:proofErr w:type="spellEnd"/>
-      <w:r>
-        <w:rPr>
-          <w:rFonts w:ascii="Arial" w:hAnsi="Arial" w:cs="Arial"/>
-          <w:sz w:val="24"/>
-        </w:rPr>
-        <w:t>, c’est une version amélioré du cmd qui est de base sur les machines Windows.</w:t>
+        <w:t>Cmder, c’est une version amélioré du cmd qui est de base sur les machines Windows.</w:t>
       </w:r>
     </w:p>
     <w:p>
@@ -6058,7 +5680,6 @@
         </w:rPr>
         <w:t xml:space="preserve">GitHub desktop, cette application permet de synchroniser mes fichiers modifiés sur mon répertoire GitHub. Git est un système de </w:t>
       </w:r>
-      <w:proofErr w:type="spellStart"/>
       <w:r>
         <w:rPr>
           <w:rFonts w:ascii="Arial" w:hAnsi="Arial" w:cs="Arial"/>
@@ -6066,7 +5687,6 @@
         </w:rPr>
         <w:t>versioning</w:t>
       </w:r>
-      <w:proofErr w:type="spellEnd"/>
       <w:r>
         <w:rPr>
           <w:rFonts w:ascii="Arial" w:hAnsi="Arial" w:cs="Arial"/>
@@ -6092,23 +5712,7 @@
           <w:rFonts w:ascii="Arial" w:hAnsi="Arial" w:cs="Arial"/>
           <w:sz w:val="24"/>
         </w:rPr>
-        <w:t xml:space="preserve">MySQL </w:t>
-      </w:r>
-      <w:proofErr w:type="spellStart"/>
-      <w:r>
-        <w:rPr>
-          <w:rFonts w:ascii="Arial" w:hAnsi="Arial" w:cs="Arial"/>
-          <w:sz w:val="24"/>
-        </w:rPr>
-        <w:t>Workbench</w:t>
-      </w:r>
-      <w:proofErr w:type="spellEnd"/>
-      <w:r>
-        <w:rPr>
-          <w:rFonts w:ascii="Arial" w:hAnsi="Arial" w:cs="Arial"/>
-          <w:sz w:val="24"/>
-        </w:rPr>
-        <w:t>, il me permet de gérer ma base de données.</w:t>
+        <w:t>MySQL Workbench, il me permet de gérer ma base de données.</w:t>
       </w:r>
     </w:p>
     <w:p>
@@ -6150,75 +5754,8 @@
         </w:rPr>
         <w:t>Explorateur de fichier de Windows, me permettant d’aller chercher, de déplacer ou de télécharger des fichiers.</w:t>
       </w:r>
-    </w:p>
-    <w:p>
-      <w:pPr>
-        <w:pStyle w:val="Retraitnormal1"/>
-        <w:numPr>
-          <w:ilvl w:val="0"/>
-          <w:numId w:val="21"/>
-        </w:numPr>
-        <w:rPr>
-          <w:rFonts w:ascii="Arial" w:hAnsi="Arial" w:cs="Arial"/>
-          <w:sz w:val="24"/>
-        </w:rPr>
-      </w:pPr>
-      <w:proofErr w:type="spellStart"/>
-      <w:r>
-        <w:rPr>
-          <w:rFonts w:ascii="Arial" w:hAnsi="Arial" w:cs="Arial"/>
-          <w:sz w:val="24"/>
-        </w:rPr>
-        <w:t>Wamp</w:t>
-      </w:r>
-      <w:proofErr w:type="spellEnd"/>
-      <w:r>
-        <w:rPr>
-          <w:rFonts w:ascii="Arial" w:hAnsi="Arial" w:cs="Arial"/>
-          <w:sz w:val="24"/>
-        </w:rPr>
-        <w:t>, un serveur local pour pouvoir utiliser les fichier au format PHP.</w:t>
-      </w:r>
-    </w:p>
-    <w:p>
-      <w:pPr>
-        <w:pStyle w:val="Retraitnormal1"/>
-        <w:numPr>
-          <w:ilvl w:val="0"/>
-          <w:numId w:val="21"/>
-        </w:numPr>
-        <w:rPr>
-          <w:rFonts w:ascii="Arial" w:hAnsi="Arial" w:cs="Arial"/>
-          <w:sz w:val="24"/>
-        </w:rPr>
-      </w:pPr>
-      <w:r>
-        <w:rPr>
-          <w:rFonts w:ascii="Arial" w:hAnsi="Arial" w:cs="Arial"/>
-          <w:sz w:val="24"/>
-        </w:rPr>
-        <w:t xml:space="preserve">Project, pouvoir créer la planification initiale du projet. </w:t>
-      </w:r>
-    </w:p>
-    <w:p>
-      <w:pPr>
-        <w:pStyle w:val="Retraitnormal1"/>
-        <w:numPr>
-          <w:ilvl w:val="0"/>
-          <w:numId w:val="21"/>
-        </w:numPr>
-        <w:rPr>
-          <w:rFonts w:ascii="Arial" w:hAnsi="Arial" w:cs="Arial"/>
-          <w:sz w:val="24"/>
-        </w:rPr>
-      </w:pPr>
-      <w:r>
-        <w:rPr>
-          <w:rFonts w:ascii="Arial" w:hAnsi="Arial" w:cs="Arial"/>
-          <w:sz w:val="24"/>
-        </w:rPr>
-        <w:t>Outil capture, permet de faire des captures d’écrans.</w:t>
-      </w:r>
+      <w:bookmarkStart w:id="17" w:name="_GoBack"/>
+      <w:bookmarkEnd w:id="17"/>
     </w:p>
     <w:p>
       <w:pPr>
@@ -6292,6 +5829,7 @@
           <w:i/>
           <w:sz w:val="24"/>
         </w:rPr>
+        <w:lastRenderedPageBreak/>
         <w:t>le choix du matériel HW</w:t>
       </w:r>
     </w:p>
@@ -6392,7 +5930,6 @@
           <w:i/>
           <w:sz w:val="24"/>
         </w:rPr>
-        <w:lastRenderedPageBreak/>
         <w:t xml:space="preserve">site web: </w:t>
       </w:r>
       <w:r>
@@ -6445,24 +5982,30 @@
           <w:i/>
           <w:sz w:val="24"/>
         </w:rPr>
-        <w:t xml:space="preserve">programmation et scripts: organigramme, architecture du programme, découpage modulaire, entrées-sorties des modules, </w:t>
-      </w:r>
-      <w:proofErr w:type="spellStart"/>
+        <w:t>programmation et scripts: organigramme, architecture du programme, découpage modulaire, entrées-sorties des modules, pseudo-code</w:t>
+      </w:r>
       <w:r>
         <w:rPr>
           <w:rFonts w:ascii="Arial" w:hAnsi="Arial" w:cs="Arial"/>
           <w:i/>
           <w:sz w:val="24"/>
         </w:rPr>
-        <w:t>pseudo-code</w:t>
-      </w:r>
-      <w:proofErr w:type="spellEnd"/>
+        <w:t xml:space="preserve"> </w:t>
+      </w:r>
       <w:r>
         <w:rPr>
           <w:rFonts w:ascii="Arial" w:hAnsi="Arial" w:cs="Arial"/>
           <w:i/>
           <w:sz w:val="24"/>
         </w:rPr>
+        <w:t>/</w:t>
+      </w:r>
+      <w:r>
+        <w:rPr>
+          <w:rFonts w:ascii="Arial" w:hAnsi="Arial" w:cs="Arial"/>
+          <w:i/>
+          <w:sz w:val="24"/>
+        </w:rPr>
         <w:t xml:space="preserve"> </w:t>
       </w:r>
       <w:r>
@@ -6471,33 +6014,7 @@
           <w:i/>
           <w:sz w:val="24"/>
         </w:rPr>
-        <w:t>/</w:t>
-      </w:r>
-      <w:r>
-        <w:rPr>
-          <w:rFonts w:ascii="Arial" w:hAnsi="Arial" w:cs="Arial"/>
-          <w:i/>
-          <w:sz w:val="24"/>
-        </w:rPr>
-        <w:t xml:space="preserve"> </w:t>
-      </w:r>
-      <w:proofErr w:type="spellStart"/>
-      <w:r>
-        <w:rPr>
-          <w:rFonts w:ascii="Arial" w:hAnsi="Arial" w:cs="Arial"/>
-          <w:i/>
-          <w:sz w:val="24"/>
-        </w:rPr>
-        <w:t>structogramme</w:t>
-      </w:r>
-      <w:proofErr w:type="spellEnd"/>
-      <w:r>
-        <w:rPr>
-          <w:rFonts w:ascii="Arial" w:hAnsi="Arial" w:cs="Arial"/>
-          <w:i/>
-          <w:sz w:val="24"/>
-        </w:rPr>
-        <w:t>…</w:t>
+        <w:t>structogramme…</w:t>
       </w:r>
     </w:p>
     <w:p>
@@ -6593,216 +6110,10 @@
     </w:p>
     <w:p>
       <w:pPr>
-        <w:rPr>
-          <w:highlight w:val="yellow"/>
-        </w:rPr>
-      </w:pPr>
-    </w:p>
-    <w:p>
-      <w:pPr>
-        <w:rPr>
-          <w:highlight w:val="yellow"/>
-        </w:rPr>
-      </w:pPr>
-    </w:p>
-    <w:p>
-      <w:pPr>
-        <w:rPr>
-          <w:highlight w:val="yellow"/>
-        </w:rPr>
-      </w:pPr>
-    </w:p>
-    <w:p>
-      <w:pPr>
-        <w:rPr>
-          <w:highlight w:val="yellow"/>
-        </w:rPr>
-      </w:pPr>
-    </w:p>
-    <w:p>
-      <w:pPr>
-        <w:rPr>
-          <w:highlight w:val="yellow"/>
-        </w:rPr>
-      </w:pPr>
-    </w:p>
-    <w:p>
-      <w:pPr>
-        <w:rPr>
-          <w:highlight w:val="yellow"/>
-        </w:rPr>
-      </w:pPr>
-    </w:p>
-    <w:p>
-      <w:pPr>
-        <w:rPr>
-          <w:highlight w:val="yellow"/>
-        </w:rPr>
-      </w:pPr>
-    </w:p>
-    <w:p>
-      <w:pPr>
-        <w:rPr>
-          <w:highlight w:val="yellow"/>
-        </w:rPr>
-      </w:pPr>
-    </w:p>
-    <w:p>
-      <w:pPr>
-        <w:rPr>
-          <w:highlight w:val="yellow"/>
-        </w:rPr>
-      </w:pPr>
-    </w:p>
-    <w:p>
-      <w:pPr>
-        <w:rPr>
-          <w:highlight w:val="yellow"/>
-        </w:rPr>
-      </w:pPr>
-    </w:p>
-    <w:p>
-      <w:pPr>
-        <w:rPr>
-          <w:highlight w:val="yellow"/>
-        </w:rPr>
-      </w:pPr>
-    </w:p>
-    <w:p>
-      <w:pPr>
-        <w:rPr>
-          <w:highlight w:val="yellow"/>
-        </w:rPr>
-      </w:pPr>
-    </w:p>
-    <w:p>
-      <w:pPr>
-        <w:rPr>
-          <w:highlight w:val="yellow"/>
-        </w:rPr>
-      </w:pPr>
-    </w:p>
-    <w:p>
-      <w:pPr>
-        <w:rPr>
-          <w:highlight w:val="yellow"/>
-        </w:rPr>
-      </w:pPr>
-    </w:p>
-    <w:p>
-      <w:pPr>
-        <w:rPr>
-          <w:highlight w:val="yellow"/>
-        </w:rPr>
-      </w:pPr>
-    </w:p>
-    <w:p>
-      <w:pPr>
-        <w:rPr>
-          <w:highlight w:val="yellow"/>
-        </w:rPr>
-      </w:pPr>
-    </w:p>
-    <w:p>
-      <w:pPr>
-        <w:rPr>
-          <w:highlight w:val="yellow"/>
-        </w:rPr>
-      </w:pPr>
-    </w:p>
-    <w:p>
-      <w:pPr>
-        <w:rPr>
-          <w:highlight w:val="yellow"/>
-        </w:rPr>
-      </w:pPr>
-    </w:p>
-    <w:p>
-      <w:pPr>
-        <w:rPr>
-          <w:highlight w:val="yellow"/>
-        </w:rPr>
-      </w:pPr>
-    </w:p>
-    <w:p>
-      <w:pPr>
-        <w:rPr>
-          <w:highlight w:val="yellow"/>
-        </w:rPr>
-      </w:pPr>
-    </w:p>
-    <w:p>
-      <w:pPr>
-        <w:rPr>
-          <w:highlight w:val="yellow"/>
-        </w:rPr>
-      </w:pPr>
-    </w:p>
-    <w:p>
-      <w:pPr>
-        <w:rPr>
-          <w:highlight w:val="yellow"/>
-        </w:rPr>
-      </w:pPr>
-    </w:p>
-    <w:p>
-      <w:pPr>
-        <w:rPr>
-          <w:highlight w:val="yellow"/>
-        </w:rPr>
-      </w:pPr>
-    </w:p>
-    <w:p>
-      <w:pPr>
-        <w:rPr>
-          <w:highlight w:val="yellow"/>
-        </w:rPr>
-      </w:pPr>
-    </w:p>
-    <w:p>
-      <w:pPr>
-        <w:rPr>
-          <w:highlight w:val="yellow"/>
-        </w:rPr>
-      </w:pPr>
-    </w:p>
-    <w:p>
-      <w:pPr>
-        <w:rPr>
-          <w:highlight w:val="yellow"/>
-        </w:rPr>
-      </w:pPr>
-    </w:p>
-    <w:p>
-      <w:pPr>
-        <w:rPr>
-          <w:highlight w:val="yellow"/>
-        </w:rPr>
-      </w:pPr>
-    </w:p>
-    <w:p>
-      <w:pPr>
-        <w:rPr>
-          <w:highlight w:val="yellow"/>
-        </w:rPr>
-      </w:pPr>
-    </w:p>
-    <w:p>
-      <w:pPr>
-        <w:rPr>
-          <w:highlight w:val="yellow"/>
-        </w:rPr>
-      </w:pPr>
-      <w:bookmarkStart w:id="17" w:name="_GoBack"/>
-      <w:bookmarkEnd w:id="17"/>
-    </w:p>
-    <w:p>
-      <w:pPr>
         <w:pStyle w:val="Titre3"/>
       </w:pPr>
       <w:bookmarkStart w:id="18" w:name="_Toc514336113"/>
       <w:r>
-        <w:lastRenderedPageBreak/>
         <w:t>Maquettes</w:t>
       </w:r>
       <w:bookmarkEnd w:id="18"/>
@@ -6862,6 +6173,7 @@
           <w:noProof/>
           <w:lang w:val="fr-CH" w:eastAsia="fr-CH"/>
         </w:rPr>
+        <w:lastRenderedPageBreak/>
         <w:drawing>
           <wp:anchor distT="0" distB="0" distL="114300" distR="114300" simplePos="0" relativeHeight="251660288" behindDoc="0" locked="0" layoutInCell="1" allowOverlap="1" wp14:anchorId="6E9D83BC" wp14:editId="1E981E18">
             <wp:simplePos x="0" y="0"/>
@@ -6886,7 +6198,7 @@
                     <pic:cNvPicPr/>
                   </pic:nvPicPr>
                   <pic:blipFill>
-                    <a:blip r:embed="rId11">
+                    <a:blip r:embed="rId10">
                       <a:extLst>
                         <a:ext uri="{28A0092B-C50C-407E-A947-70E740481C1C}">
                           <a14:useLocalDpi xmlns:a14="http://schemas.microsoft.com/office/drawing/2010/main" val="0"/>
@@ -7240,6 +6552,7 @@
           <w:noProof/>
           <w:lang w:val="fr-CH" w:eastAsia="fr-CH"/>
         </w:rPr>
+        <w:lastRenderedPageBreak/>
         <w:drawing>
           <wp:anchor distT="0" distB="0" distL="114300" distR="114300" simplePos="0" relativeHeight="251661312" behindDoc="0" locked="0" layoutInCell="1" allowOverlap="1" wp14:anchorId="31F36E97" wp14:editId="709D4D1F">
             <wp:simplePos x="0" y="0"/>
@@ -7264,7 +6577,7 @@
                     <pic:cNvPicPr/>
                   </pic:nvPicPr>
                   <pic:blipFill>
-                    <a:blip r:embed="rId12">
+                    <a:blip r:embed="rId11">
                       <a:extLst>
                         <a:ext uri="{28A0092B-C50C-407E-A947-70E740481C1C}">
                           <a14:useLocalDpi xmlns:a14="http://schemas.microsoft.com/office/drawing/2010/main" val="0"/>
@@ -7576,7 +6889,6 @@
         <w:pStyle w:val="Titre4"/>
       </w:pPr>
       <w:r>
-        <w:lastRenderedPageBreak/>
         <w:t>Ajouter un nouveau vin</w:t>
       </w:r>
     </w:p>
@@ -7592,6 +6904,7 @@
           <w:noProof/>
           <w:lang w:val="fr-CH" w:eastAsia="fr-CH"/>
         </w:rPr>
+        <w:lastRenderedPageBreak/>
         <w:drawing>
           <wp:anchor distT="0" distB="0" distL="114300" distR="114300" simplePos="0" relativeHeight="251662336" behindDoc="0" locked="0" layoutInCell="1" allowOverlap="1" wp14:anchorId="6C7F4492" wp14:editId="66A6A34B">
             <wp:simplePos x="0" y="0"/>
@@ -7616,7 +6929,7 @@
                     <pic:cNvPicPr/>
                   </pic:nvPicPr>
                   <pic:blipFill rotWithShape="1">
-                    <a:blip r:embed="rId13" cstate="print">
+                    <a:blip r:embed="rId12" cstate="print">
                       <a:extLst>
                         <a:ext uri="{28A0092B-C50C-407E-A947-70E740481C1C}">
                           <a14:useLocalDpi xmlns:a14="http://schemas.microsoft.com/office/drawing/2010/main" val="0"/>
@@ -7675,13 +6988,13 @@
         <w:pStyle w:val="Titre4"/>
       </w:pPr>
       <w:r>
+        <w:t>Entrée sortie du vin</w:t>
+      </w:r>
+    </w:p>
+    <w:p/>
+    <w:p>
+      <w:r>
         <w:lastRenderedPageBreak/>
-        <w:t>Entrée sortie du vin</w:t>
-      </w:r>
-    </w:p>
-    <w:p/>
-    <w:p>
-      <w:r>
         <w:t>Cette page permet au caviste d’ajouter les bouteilles qui rentrent dans la cave et mettre à jour dans la base de données. Il pourra aussi faire l’inverse, enlever le nombre de bouteille qu’il enlève de la cave et mettre à jour dans la base de données.</w:t>
       </w:r>
     </w:p>
@@ -7716,7 +7029,7 @@
                     <pic:cNvPicPr/>
                   </pic:nvPicPr>
                   <pic:blipFill rotWithShape="1">
-                    <a:blip r:embed="rId14" cstate="print">
+                    <a:blip r:embed="rId13" cstate="print">
                       <a:extLst>
                         <a:ext uri="{28A0092B-C50C-407E-A947-70E740481C1C}">
                           <a14:useLocalDpi xmlns:a14="http://schemas.microsoft.com/office/drawing/2010/main" val="0"/>
@@ -7779,13 +7092,13 @@
         <w:pStyle w:val="Titre4"/>
       </w:pPr>
       <w:r>
+        <w:t>Aperçu du stock</w:t>
+      </w:r>
+    </w:p>
+    <w:p/>
+    <w:p>
+      <w:r>
         <w:lastRenderedPageBreak/>
-        <w:t>Aperçu du stock</w:t>
-      </w:r>
-    </w:p>
-    <w:p/>
-    <w:p>
-      <w:r>
         <w:t>Cette page permet au caviste d’avoir une vue d’ensemble de son stock de vin dans la base de données.</w:t>
       </w:r>
       <w:r>
@@ -7826,7 +7139,7 @@
                     <pic:cNvPicPr/>
                   </pic:nvPicPr>
                   <pic:blipFill rotWithShape="1">
-                    <a:blip r:embed="rId15" cstate="print">
+                    <a:blip r:embed="rId14" cstate="print">
                       <a:extLst>
                         <a:ext uri="{28A0092B-C50C-407E-A947-70E740481C1C}">
                           <a14:useLocalDpi xmlns:a14="http://schemas.microsoft.com/office/drawing/2010/main" val="0"/>
@@ -7911,7 +7224,7 @@
                     <pic:cNvPicPr/>
                   </pic:nvPicPr>
                   <pic:blipFill rotWithShape="1">
-                    <a:blip r:embed="rId16" cstate="print">
+                    <a:blip r:embed="rId15" cstate="print">
                       <a:extLst>
                         <a:ext uri="{28A0092B-C50C-407E-A947-70E740481C1C}">
                           <a14:useLocalDpi xmlns:a14="http://schemas.microsoft.com/office/drawing/2010/main" val="0"/>
@@ -7957,23 +7270,23 @@
       </w:pPr>
       <w:bookmarkStart w:id="19" w:name="_Toc514336114"/>
       <w:r>
+        <w:t>Use cases / Scénarios</w:t>
+      </w:r>
+      <w:bookmarkEnd w:id="19"/>
+    </w:p>
+    <w:p>
+      <w:pPr>
+        <w:rPr>
+          <w:highlight w:val="yellow"/>
+        </w:rPr>
+      </w:pPr>
+    </w:p>
+    <w:p>
+      <w:pPr>
+        <w:pStyle w:val="Titre4"/>
+      </w:pPr>
+      <w:r>
         <w:lastRenderedPageBreak/>
-        <w:t>Use cases / Scénarios</w:t>
-      </w:r>
-      <w:bookmarkEnd w:id="19"/>
-    </w:p>
-    <w:p>
-      <w:pPr>
-        <w:rPr>
-          <w:highlight w:val="yellow"/>
-        </w:rPr>
-      </w:pPr>
-    </w:p>
-    <w:p>
-      <w:pPr>
-        <w:pStyle w:val="Titre4"/>
-      </w:pPr>
-      <w:r>
         <w:t xml:space="preserve">Visualiser le stock </w:t>
       </w:r>
     </w:p>
@@ -10284,7 +9597,7 @@
                     <pic:cNvPicPr/>
                   </pic:nvPicPr>
                   <pic:blipFill rotWithShape="1">
-                    <a:blip r:embed="rId17">
+                    <a:blip r:embed="rId16">
                       <a:extLst>
                         <a:ext uri="{28A0092B-C50C-407E-A947-70E740481C1C}">
                           <a14:useLocalDpi xmlns:a14="http://schemas.microsoft.com/office/drawing/2010/main" val="0"/>
@@ -10342,7 +9655,6 @@
       <w:bookmarkEnd w:id="21"/>
     </w:p>
     <w:p>
-      <w:proofErr w:type="spellStart"/>
       <w:r>
         <w:rPr>
           <w:highlight w:val="yellow"/>
@@ -10353,14 +9665,7 @@
         <w:rPr>
           <w:highlight w:val="yellow"/>
         </w:rPr>
-        <w:t>ance</w:t>
-      </w:r>
-      <w:proofErr w:type="spellEnd"/>
-      <w:r>
-        <w:rPr>
-          <w:highlight w:val="yellow"/>
-        </w:rPr>
-        <w:t xml:space="preserve"> 3</w:t>
+        <w:t>ance 3</w:t>
       </w:r>
     </w:p>
     <w:p/>
@@ -10375,7 +9680,6 @@
       <w:bookmarkEnd w:id="23"/>
     </w:p>
     <w:p>
-      <w:proofErr w:type="spellStart"/>
       <w:r>
         <w:rPr>
           <w:highlight w:val="yellow"/>
@@ -10386,14 +9690,7 @@
         <w:rPr>
           <w:highlight w:val="yellow"/>
         </w:rPr>
-        <w:t>ance</w:t>
-      </w:r>
-      <w:proofErr w:type="spellEnd"/>
-      <w:r>
-        <w:rPr>
-          <w:highlight w:val="yellow"/>
-        </w:rPr>
-        <w:t xml:space="preserve"> 4</w:t>
+        <w:t>ance 4</w:t>
       </w:r>
     </w:p>
     <w:p/>
@@ -10683,23 +9980,13 @@
         </w:rPr>
         <w:t xml:space="preserve">NOTE : </w:t>
       </w:r>
-      <w:proofErr w:type="spellStart"/>
       <w:r>
         <w:rPr>
           <w:i/>
           <w:iCs/>
           <w:u w:val="single"/>
         </w:rPr>
-        <w:t>Evitez</w:t>
-      </w:r>
-      <w:proofErr w:type="spellEnd"/>
-      <w:r>
-        <w:rPr>
-          <w:i/>
-          <w:iCs/>
-          <w:u w:val="single"/>
-        </w:rPr>
-        <w:t xml:space="preserve"> d’inclure les listings des sources</w:t>
+        <w:t>Evitez d’inclure les listings des sources</w:t>
       </w:r>
       <w:r>
         <w:rPr>
@@ -10753,7 +10040,6 @@
       </w:r>
     </w:p>
     <w:p>
-      <w:proofErr w:type="spellStart"/>
       <w:r>
         <w:rPr>
           <w:highlight w:val="yellow"/>
@@ -10764,14 +10050,7 @@
         <w:rPr>
           <w:highlight w:val="yellow"/>
         </w:rPr>
-        <w:t>ance</w:t>
-      </w:r>
-      <w:proofErr w:type="spellEnd"/>
-      <w:r>
-        <w:rPr>
-          <w:highlight w:val="yellow"/>
-        </w:rPr>
-        <w:t xml:space="preserve"> 3</w:t>
+        <w:t>ance 3</w:t>
       </w:r>
     </w:p>
     <w:p>
@@ -11084,21 +10363,12 @@
                 <w:highlight w:val="yellow"/>
               </w:rPr>
             </w:pPr>
-            <w:proofErr w:type="spellStart"/>
             <w:r>
               <w:rPr>
                 <w:i/>
                 <w:highlight w:val="yellow"/>
               </w:rPr>
-              <w:t>Dév</w:t>
-            </w:r>
-            <w:proofErr w:type="spellEnd"/>
-            <w:r>
-              <w:rPr>
-                <w:i/>
-                <w:highlight w:val="yellow"/>
-              </w:rPr>
-              <w:t xml:space="preserve"> </w:t>
+              <w:t xml:space="preserve">Dév </w:t>
             </w:r>
             <w:r>
               <w:rPr>
@@ -11128,21 +10398,12 @@
                 <w:highlight w:val="yellow"/>
               </w:rPr>
             </w:pPr>
-            <w:proofErr w:type="spellStart"/>
             <w:r>
               <w:rPr>
                 <w:i/>
                 <w:highlight w:val="yellow"/>
               </w:rPr>
-              <w:t>CdP</w:t>
-            </w:r>
-            <w:proofErr w:type="spellEnd"/>
-            <w:r>
-              <w:rPr>
-                <w:i/>
-                <w:highlight w:val="yellow"/>
-              </w:rPr>
-              <w:t xml:space="preserve"> </w:t>
+              <w:t xml:space="preserve">CdP </w:t>
             </w:r>
             <w:r>
               <w:rPr>
@@ -11172,21 +10433,12 @@
                 <w:highlight w:val="yellow"/>
               </w:rPr>
             </w:pPr>
-            <w:proofErr w:type="spellStart"/>
             <w:r>
               <w:rPr>
                 <w:i/>
                 <w:highlight w:val="yellow"/>
               </w:rPr>
-              <w:t>CdP</w:t>
-            </w:r>
-            <w:proofErr w:type="spellEnd"/>
-            <w:r>
-              <w:rPr>
-                <w:i/>
-                <w:highlight w:val="yellow"/>
-              </w:rPr>
-              <w:t xml:space="preserve"> </w:t>
+              <w:t xml:space="preserve">CdP </w:t>
             </w:r>
             <w:r>
               <w:rPr>
@@ -11216,21 +10468,12 @@
                 <w:highlight w:val="yellow"/>
               </w:rPr>
             </w:pPr>
-            <w:proofErr w:type="spellStart"/>
             <w:r>
               <w:rPr>
                 <w:i/>
                 <w:highlight w:val="yellow"/>
               </w:rPr>
-              <w:t>Dév</w:t>
-            </w:r>
-            <w:proofErr w:type="spellEnd"/>
-            <w:r>
-              <w:rPr>
-                <w:i/>
-                <w:highlight w:val="yellow"/>
-              </w:rPr>
-              <w:t xml:space="preserve"> </w:t>
+              <w:t xml:space="preserve">Dév </w:t>
             </w:r>
             <w:r>
               <w:rPr>
@@ -11282,21 +10525,12 @@
                 <w:highlight w:val="yellow"/>
               </w:rPr>
             </w:pPr>
-            <w:proofErr w:type="spellStart"/>
             <w:r>
               <w:rPr>
                 <w:i/>
                 <w:highlight w:val="yellow"/>
               </w:rPr>
-              <w:t>Dév</w:t>
-            </w:r>
-            <w:proofErr w:type="spellEnd"/>
-            <w:r>
-              <w:rPr>
-                <w:i/>
-                <w:highlight w:val="yellow"/>
-              </w:rPr>
-              <w:t xml:space="preserve"> </w:t>
+              <w:t xml:space="preserve">Dév </w:t>
             </w:r>
             <w:r>
               <w:rPr>
@@ -11334,21 +10568,12 @@
                 <w:highlight w:val="yellow"/>
               </w:rPr>
             </w:pPr>
-            <w:proofErr w:type="spellStart"/>
             <w:r>
               <w:rPr>
                 <w:i/>
                 <w:highlight w:val="yellow"/>
               </w:rPr>
-              <w:t>CdP</w:t>
-            </w:r>
-            <w:proofErr w:type="spellEnd"/>
-            <w:r>
-              <w:rPr>
-                <w:i/>
-                <w:highlight w:val="yellow"/>
-              </w:rPr>
-              <w:t xml:space="preserve"> </w:t>
+              <w:t xml:space="preserve">CdP </w:t>
             </w:r>
             <w:r>
               <w:rPr>
@@ -11381,21 +10606,12 @@
                 <w:highlight w:val="yellow"/>
               </w:rPr>
             </w:pPr>
-            <w:proofErr w:type="spellStart"/>
             <w:r>
               <w:rPr>
                 <w:i/>
                 <w:highlight w:val="yellow"/>
               </w:rPr>
-              <w:t>CdP</w:t>
-            </w:r>
-            <w:proofErr w:type="spellEnd"/>
-            <w:r>
-              <w:rPr>
-                <w:i/>
-                <w:highlight w:val="yellow"/>
-              </w:rPr>
-              <w:t xml:space="preserve"> </w:t>
+              <w:t xml:space="preserve">CdP </w:t>
             </w:r>
             <w:r>
               <w:rPr>
@@ -11428,21 +10644,12 @@
                 <w:highlight w:val="yellow"/>
               </w:rPr>
             </w:pPr>
-            <w:proofErr w:type="spellStart"/>
             <w:r>
               <w:rPr>
                 <w:i/>
                 <w:highlight w:val="yellow"/>
               </w:rPr>
-              <w:t>Dév</w:t>
-            </w:r>
-            <w:proofErr w:type="spellEnd"/>
-            <w:r>
-              <w:rPr>
-                <w:i/>
-                <w:highlight w:val="yellow"/>
-              </w:rPr>
-              <w:t xml:space="preserve"> </w:t>
+              <w:t xml:space="preserve">Dév </w:t>
             </w:r>
             <w:r>
               <w:rPr>
@@ -11494,21 +10701,12 @@
                 <w:highlight w:val="yellow"/>
               </w:rPr>
             </w:pPr>
-            <w:proofErr w:type="spellStart"/>
             <w:r>
               <w:rPr>
                 <w:i/>
                 <w:highlight w:val="yellow"/>
               </w:rPr>
-              <w:t>Dév</w:t>
-            </w:r>
-            <w:proofErr w:type="spellEnd"/>
-            <w:r>
-              <w:rPr>
-                <w:i/>
-                <w:highlight w:val="yellow"/>
-              </w:rPr>
-              <w:t xml:space="preserve"> </w:t>
+              <w:t xml:space="preserve">Dév </w:t>
             </w:r>
             <w:r>
               <w:rPr>
@@ -11551,21 +10749,12 @@
                 <w:highlight w:val="yellow"/>
               </w:rPr>
             </w:pPr>
-            <w:proofErr w:type="spellStart"/>
             <w:r>
               <w:rPr>
                 <w:i/>
                 <w:highlight w:val="yellow"/>
               </w:rPr>
-              <w:t>CdP</w:t>
-            </w:r>
-            <w:proofErr w:type="spellEnd"/>
-            <w:r>
-              <w:rPr>
-                <w:i/>
-                <w:highlight w:val="yellow"/>
-              </w:rPr>
-              <w:t xml:space="preserve"> </w:t>
+              <w:t xml:space="preserve">CdP </w:t>
             </w:r>
             <w:r>
               <w:rPr>
@@ -11595,21 +10784,12 @@
                 <w:highlight w:val="yellow"/>
               </w:rPr>
             </w:pPr>
-            <w:proofErr w:type="spellStart"/>
             <w:r>
               <w:rPr>
                 <w:i/>
                 <w:highlight w:val="yellow"/>
               </w:rPr>
-              <w:t>Dév</w:t>
-            </w:r>
-            <w:proofErr w:type="spellEnd"/>
-            <w:r>
-              <w:rPr>
-                <w:i/>
-                <w:highlight w:val="yellow"/>
-              </w:rPr>
-              <w:t xml:space="preserve"> </w:t>
+              <w:t xml:space="preserve">Dév </w:t>
             </w:r>
             <w:r>
               <w:rPr>
@@ -11688,21 +10868,12 @@
                 <w:highlight w:val="yellow"/>
               </w:rPr>
             </w:pPr>
-            <w:proofErr w:type="spellStart"/>
             <w:r>
               <w:rPr>
                 <w:i/>
                 <w:highlight w:val="yellow"/>
               </w:rPr>
-              <w:t>CdP</w:t>
-            </w:r>
-            <w:proofErr w:type="spellEnd"/>
-            <w:r>
-              <w:rPr>
-                <w:i/>
-                <w:highlight w:val="yellow"/>
-              </w:rPr>
-              <w:t xml:space="preserve"> </w:t>
+              <w:t xml:space="preserve">CdP </w:t>
             </w:r>
             <w:r>
               <w:rPr>
@@ -11732,21 +10903,12 @@
                 <w:highlight w:val="yellow"/>
               </w:rPr>
             </w:pPr>
-            <w:proofErr w:type="spellStart"/>
             <w:r>
               <w:rPr>
                 <w:i/>
                 <w:highlight w:val="yellow"/>
               </w:rPr>
-              <w:t>Dév</w:t>
-            </w:r>
-            <w:proofErr w:type="spellEnd"/>
-            <w:r>
-              <w:rPr>
-                <w:i/>
-                <w:highlight w:val="yellow"/>
-              </w:rPr>
-              <w:t xml:space="preserve"> </w:t>
+              <w:t xml:space="preserve">Dév </w:t>
             </w:r>
             <w:r>
               <w:rPr>
@@ -11824,21 +10986,12 @@
                 <w:highlight w:val="yellow"/>
               </w:rPr>
             </w:pPr>
-            <w:proofErr w:type="spellStart"/>
             <w:r>
               <w:rPr>
                 <w:i/>
                 <w:highlight w:val="yellow"/>
               </w:rPr>
-              <w:t>CdP</w:t>
-            </w:r>
-            <w:proofErr w:type="spellEnd"/>
-            <w:r>
-              <w:rPr>
-                <w:i/>
-                <w:highlight w:val="yellow"/>
-              </w:rPr>
-              <w:t xml:space="preserve"> </w:t>
+              <w:t xml:space="preserve">CdP </w:t>
             </w:r>
             <w:r>
               <w:rPr>
@@ -11867,21 +11020,12 @@
                 <w:i/>
               </w:rPr>
             </w:pPr>
-            <w:proofErr w:type="spellStart"/>
             <w:r>
               <w:rPr>
                 <w:i/>
                 <w:highlight w:val="yellow"/>
               </w:rPr>
-              <w:t>Dév</w:t>
-            </w:r>
-            <w:proofErr w:type="spellEnd"/>
-            <w:r>
-              <w:rPr>
-                <w:i/>
-                <w:highlight w:val="yellow"/>
-              </w:rPr>
-              <w:t xml:space="preserve"> </w:t>
+              <w:t xml:space="preserve">Dév </w:t>
             </w:r>
             <w:r>
               <w:rPr>
@@ -11904,7 +11048,6 @@
     <w:p>
       <w:bookmarkStart w:id="32" w:name="_Toc25553322"/>
       <w:bookmarkStart w:id="33" w:name="_Toc71691026"/>
-      <w:proofErr w:type="spellStart"/>
       <w:r>
         <w:rPr>
           <w:highlight w:val="yellow"/>
@@ -11915,18 +11058,10 @@
         <w:rPr>
           <w:highlight w:val="yellow"/>
         </w:rPr>
-        <w:t>ance</w:t>
-      </w:r>
-      <w:proofErr w:type="spellEnd"/>
-      <w:r>
-        <w:rPr>
-          <w:highlight w:val="yellow"/>
-        </w:rPr>
-        <w:t xml:space="preserve"> 4</w:t>
-      </w:r>
-    </w:p>
-    <w:p>
-      <w:proofErr w:type="spellStart"/>
+        <w:t>ance 4</w:t>
+      </w:r>
+    </w:p>
+    <w:p>
       <w:r>
         <w:rPr>
           <w:highlight w:val="yellow"/>
@@ -11937,14 +11072,7 @@
         <w:rPr>
           <w:highlight w:val="yellow"/>
         </w:rPr>
-        <w:t>ance</w:t>
-      </w:r>
-      <w:proofErr w:type="spellEnd"/>
-      <w:r>
-        <w:rPr>
-          <w:highlight w:val="yellow"/>
-        </w:rPr>
-        <w:t xml:space="preserve"> 5</w:t>
+        <w:t>ance 5</w:t>
       </w:r>
     </w:p>
     <w:p/>
@@ -12072,7 +11200,6 @@
       </w:pPr>
     </w:p>
     <w:p>
-      <w:proofErr w:type="spellStart"/>
       <w:r>
         <w:rPr>
           <w:highlight w:val="yellow"/>
@@ -12083,14 +11210,7 @@
         <w:rPr>
           <w:highlight w:val="yellow"/>
         </w:rPr>
-        <w:t>ance</w:t>
-      </w:r>
-      <w:proofErr w:type="spellEnd"/>
-      <w:r>
-        <w:rPr>
-          <w:highlight w:val="yellow"/>
-        </w:rPr>
-        <w:t xml:space="preserve"> 5</w:t>
+        <w:t>ance 5</w:t>
       </w:r>
     </w:p>
     <w:p>
@@ -12261,7 +11381,6 @@
       </w:pPr>
     </w:p>
     <w:p>
-      <w:proofErr w:type="spellStart"/>
       <w:r>
         <w:rPr>
           <w:highlight w:val="yellow"/>
@@ -12272,14 +11391,7 @@
         <w:rPr>
           <w:highlight w:val="yellow"/>
         </w:rPr>
-        <w:t>ance</w:t>
-      </w:r>
-      <w:proofErr w:type="spellEnd"/>
-      <w:r>
-        <w:rPr>
-          <w:highlight w:val="yellow"/>
-        </w:rPr>
-        <w:t xml:space="preserve"> 5</w:t>
+        <w:t>ance 5</w:t>
       </w:r>
     </w:p>
     <w:p>
@@ -12437,7 +11549,6 @@
       </w:pPr>
     </w:p>
     <w:p>
-      <w:proofErr w:type="spellStart"/>
       <w:r>
         <w:rPr>
           <w:highlight w:val="yellow"/>
@@ -12448,14 +11559,7 @@
         <w:rPr>
           <w:highlight w:val="yellow"/>
         </w:rPr>
-        <w:t>ance</w:t>
-      </w:r>
-      <w:proofErr w:type="spellEnd"/>
-      <w:r>
-        <w:rPr>
-          <w:highlight w:val="yellow"/>
-        </w:rPr>
-        <w:t xml:space="preserve"> 5</w:t>
+        <w:t>ance 5</w:t>
       </w:r>
     </w:p>
     <w:p>
@@ -12562,6 +11666,7 @@
         <w:rPr>
           <w:i/>
           <w:iCs/>
+          <w:highlight w:val="yellow"/>
         </w:rPr>
       </w:pPr>
       <w:bookmarkStart w:id="47" w:name="_Toc25553330"/>
@@ -12570,6 +11675,7 @@
       <w:r>
         <w:rPr>
           <w:iCs/>
+          <w:highlight w:val="yellow"/>
         </w:rPr>
         <w:t xml:space="preserve">Journal de </w:t>
       </w:r>
@@ -12578,16 +11684,23 @@
       <w:r>
         <w:rPr>
           <w:iCs/>
+          <w:highlight w:val="yellow"/>
         </w:rPr>
         <w:t>bord</w:t>
       </w:r>
       <w:bookmarkEnd w:id="49"/>
     </w:p>
-    <w:p/>
+    <w:p>
+      <w:pPr>
+        <w:rPr>
+          <w:highlight w:val="yellow"/>
+        </w:rPr>
+      </w:pPr>
+    </w:p>
     <w:tbl>
       <w:tblPr>
         <w:tblW w:w="9093" w:type="dxa"/>
-        <w:tblInd w:w="-5" w:type="dxa"/>
+        <w:tblInd w:w="534" w:type="dxa"/>
         <w:tblBorders>
           <w:top w:val="single" w:sz="4" w:space="0" w:color="auto"/>
           <w:left w:val="single" w:sz="4" w:space="0" w:color="auto"/>
@@ -12599,23 +11712,25 @@
         <w:tblLook w:val="00A0" w:firstRow="1" w:lastRow="0" w:firstColumn="1" w:lastColumn="0" w:noHBand="0" w:noVBand="0"/>
       </w:tblPr>
       <w:tblGrid>
-        <w:gridCol w:w="1484"/>
-        <w:gridCol w:w="7609"/>
+        <w:gridCol w:w="820"/>
+        <w:gridCol w:w="8273"/>
       </w:tblGrid>
       <w:tr>
         <w:tc>
           <w:tcPr>
-            <w:tcW w:w="1484" w:type="dxa"/>
+            <w:tcW w:w="820" w:type="dxa"/>
           </w:tcPr>
           <w:p>
             <w:pPr>
               <w:rPr>
                 <w:b/>
+                <w:highlight w:val="yellow"/>
               </w:rPr>
             </w:pPr>
             <w:r>
               <w:rPr>
                 <w:b/>
+                <w:highlight w:val="yellow"/>
               </w:rPr>
               <w:t>Date</w:t>
             </w:r>
@@ -12623,19 +11738,21 @@
         </w:tc>
         <w:tc>
           <w:tcPr>
-            <w:tcW w:w="7609" w:type="dxa"/>
+            <w:tcW w:w="8273" w:type="dxa"/>
           </w:tcPr>
           <w:p>
             <w:pPr>
               <w:rPr>
                 <w:b/>
+                <w:highlight w:val="yellow"/>
               </w:rPr>
             </w:pPr>
             <w:r>
               <w:rPr>
                 <w:b/>
+                <w:highlight w:val="yellow"/>
               </w:rPr>
-              <w:t>Événement</w:t>
+              <w:t>Evénement</w:t>
             </w:r>
           </w:p>
         </w:tc>
@@ -12643,7 +11760,7 @@
       <w:tr>
         <w:tc>
           <w:tcPr>
-            <w:tcW w:w="1484" w:type="dxa"/>
+            <w:tcW w:w="820" w:type="dxa"/>
           </w:tcPr>
           <w:p>
             <w:pPr>
@@ -12651,14 +11768,11 @@
                 <w:highlight w:val="yellow"/>
               </w:rPr>
             </w:pPr>
-            <w:r>
-              <w:t>09.05.2018 </w:t>
-            </w:r>
-          </w:p>
-        </w:tc>
-        <w:tc>
-          <w:tcPr>
-            <w:tcW w:w="7609" w:type="dxa"/>
+          </w:p>
+        </w:tc>
+        <w:tc>
+          <w:tcPr>
+            <w:tcW w:w="8273" w:type="dxa"/>
           </w:tcPr>
           <w:p>
             <w:pPr>
@@ -12666,24 +11780,13 @@
                 <w:highlight w:val="yellow"/>
               </w:rPr>
             </w:pPr>
-            <w:r>
-              <w:t xml:space="preserve">Faire le point avec M. </w:t>
-            </w:r>
-            <w:proofErr w:type="spellStart"/>
-            <w:r>
-              <w:t>Chavey</w:t>
-            </w:r>
-            <w:proofErr w:type="spellEnd"/>
-            <w:r>
-              <w:t xml:space="preserve"> pour la partie analyse, je lui ai montré mes maquettes ainsi que mon MLD et mon MCD. On a fait quelques modifications pour la base de données.</w:t>
-            </w:r>
           </w:p>
         </w:tc>
       </w:tr>
       <w:tr>
         <w:tc>
           <w:tcPr>
-            <w:tcW w:w="1484" w:type="dxa"/>
+            <w:tcW w:w="820" w:type="dxa"/>
           </w:tcPr>
           <w:p>
             <w:pPr>
@@ -12691,20 +11794,12 @@
                 <w:highlight w:val="yellow"/>
               </w:rPr>
             </w:pPr>
-            <w:r>
-              <w:t>14.05.2018 </w:t>
-            </w:r>
-          </w:p>
-        </w:tc>
-        <w:tc>
-          <w:tcPr>
-            <w:tcW w:w="7609" w:type="dxa"/>
-          </w:tcPr>
-          <w:p>
-            <w:r>
-              <w:t>J’ai pris rendez-vous avec le client pour lui montrer les maquettes que j’avais créé pour voir avec lui si elles lui convenaient. Dans l’ensemble, il était content, il m’a quand même suggéré de faire quelques modifications.</w:t>
-            </w:r>
-          </w:p>
+          </w:p>
+        </w:tc>
+        <w:tc>
+          <w:tcPr>
+            <w:tcW w:w="8273" w:type="dxa"/>
+          </w:tcPr>
           <w:p>
             <w:pPr>
               <w:rPr>
@@ -12728,6 +11823,101 @@
     <w:p>
       <w:pPr>
         <w:ind w:left="426"/>
+        <w:rPr>
+          <w:i/>
+        </w:rPr>
+      </w:pPr>
+      <w:r>
+        <w:rPr>
+          <w:i/>
+          <w:highlight w:val="yellow"/>
+        </w:rPr>
+        <w:t xml:space="preserve">Référence au journal de travail externe. Inclus ici seulement si c’est exigé par </w:t>
+      </w:r>
+      <w:r>
+        <w:rPr>
+          <w:i/>
+          <w:highlight w:val="yellow"/>
+        </w:rPr>
+        <w:t>l’expert.</w:t>
+      </w:r>
+    </w:p>
+    <w:p>
+      <w:r>
+        <w:rPr>
+          <w:highlight w:val="yellow"/>
+        </w:rPr>
+        <w:t xml:space="preserve">Echéance </w:t>
+      </w:r>
+      <w:r>
+        <w:rPr>
+          <w:highlight w:val="yellow"/>
+        </w:rPr>
+        <w:t>1</w:t>
+      </w:r>
+    </w:p>
+    <w:p>
+      <w:r>
+        <w:rPr>
+          <w:highlight w:val="yellow"/>
+        </w:rPr>
+        <w:t>Eché</w:t>
+      </w:r>
+      <w:r>
+        <w:rPr>
+          <w:highlight w:val="yellow"/>
+        </w:rPr>
+        <w:t>ance 2</w:t>
+      </w:r>
+    </w:p>
+    <w:p>
+      <w:r>
+        <w:rPr>
+          <w:highlight w:val="yellow"/>
+        </w:rPr>
+        <w:t>Eché</w:t>
+      </w:r>
+      <w:r>
+        <w:rPr>
+          <w:highlight w:val="yellow"/>
+        </w:rPr>
+        <w:t>ance 3</w:t>
+      </w:r>
+    </w:p>
+    <w:p>
+      <w:r>
+        <w:rPr>
+          <w:highlight w:val="yellow"/>
+        </w:rPr>
+        <w:t>Eché</w:t>
+      </w:r>
+      <w:r>
+        <w:rPr>
+          <w:highlight w:val="yellow"/>
+        </w:rPr>
+        <w:t>ance 4</w:t>
+      </w:r>
+    </w:p>
+    <w:p>
+      <w:r>
+        <w:rPr>
+          <w:highlight w:val="yellow"/>
+        </w:rPr>
+        <w:t>Eché</w:t>
+      </w:r>
+      <w:r>
+        <w:rPr>
+          <w:highlight w:val="yellow"/>
+        </w:rPr>
+        <w:t>ance 5</w:t>
+      </w:r>
+    </w:p>
+    <w:p>
+      <w:pPr>
+        <w:ind w:left="426"/>
+        <w:rPr>
+          <w:i/>
+        </w:rPr>
       </w:pPr>
     </w:p>
     <w:p>
@@ -12759,7 +11949,6 @@
       </w:r>
     </w:p>
     <w:p>
-      <w:proofErr w:type="spellStart"/>
       <w:r>
         <w:rPr>
           <w:highlight w:val="yellow"/>
@@ -12770,34 +11959,13 @@
         <w:rPr>
           <w:highlight w:val="yellow"/>
         </w:rPr>
-        <w:t>ance</w:t>
-      </w:r>
-      <w:proofErr w:type="spellEnd"/>
-      <w:r>
-        <w:rPr>
-          <w:highlight w:val="yellow"/>
-        </w:rPr>
-        <w:t xml:space="preserve"> 4</w:t>
-      </w:r>
-      <w:r>
-        <w:rPr>
-          <w:highlight w:val="yellow"/>
-        </w:rPr>
-        <w:t xml:space="preserve"> (</w:t>
-      </w:r>
-      <w:proofErr w:type="spellStart"/>
-      <w:r>
-        <w:rPr>
-          <w:highlight w:val="yellow"/>
-        </w:rPr>
-        <w:t>Readme</w:t>
-      </w:r>
-      <w:proofErr w:type="spellEnd"/>
-      <w:r>
-        <w:rPr>
-          <w:highlight w:val="yellow"/>
-        </w:rPr>
-        <w:t xml:space="preserve"> dans Git</w:t>
+        <w:t>ance 4</w:t>
+      </w:r>
+      <w:r>
+        <w:rPr>
+          <w:highlight w:val="yellow"/>
+        </w:rPr>
+        <w:t xml:space="preserve"> (Readme dans Git</w:t>
       </w:r>
       <w:r>
         <w:t>)</w:t>
@@ -12904,11 +12072,26 @@
     </w:p>
     <w:p/>
     <w:p>
+      <w:r>
+        <w:t>09.05.2018 : Faire le point avec M. Chavey pour la partie analyse, je lui ai montré mes maquettes ainsi que mon MLD et mon MCD.</w:t>
+      </w:r>
+      <w:r>
+        <w:t xml:space="preserve"> On a fait quelques modifications pour la base de données.</w:t>
+      </w:r>
+    </w:p>
+    <w:p/>
+    <w:p>
+      <w:r>
+        <w:t>14.05.2018 : J’ai pris rendez-vous avec le client pour lui montrer les maquettes que j’avais créé pour voir avec lui si elles lui convenaient. Dans l’ensemble, il était content, il m’a quand même suggéré de faire quelques modifications.</w:t>
+      </w:r>
+    </w:p>
+    <w:p>
       <w:pPr>
         <w:pStyle w:val="Titre2"/>
       </w:pPr>
       <w:bookmarkStart w:id="60" w:name="_Toc514336132"/>
       <w:r>
+        <w:lastRenderedPageBreak/>
         <w:t>Bibliographie</w:t>
       </w:r>
       <w:bookmarkEnd w:id="60"/>
@@ -12927,7 +12110,7 @@
           <w:numId w:val="18"/>
         </w:numPr>
       </w:pPr>
-      <w:hyperlink r:id="rId18" w:history="1">
+      <w:hyperlink r:id="rId17" w:history="1">
         <w:r>
           <w:rPr>
             <w:rStyle w:val="Lienhypertexte"/>
@@ -12940,8 +12123,8 @@
     <w:p/>
     <w:p/>
     <w:sectPr>
-      <w:headerReference w:type="default" r:id="rId19"/>
-      <w:footerReference w:type="default" r:id="rId20"/>
+      <w:headerReference w:type="default" r:id="rId18"/>
+      <w:footerReference w:type="default" r:id="rId19"/>
       <w:pgSz w:w="11906" w:h="16838" w:code="9"/>
       <w:pgMar w:top="1418" w:right="1418" w:bottom="1418" w:left="1418" w:header="720" w:footer="720" w:gutter="0"/>
       <w:cols w:space="720"/>
@@ -13044,23 +12227,13 @@
         <w:szCs w:val="16"/>
       </w:rPr>
       <w:tab/>
-      <w:t xml:space="preserve">Dernière </w:t>
     </w:r>
-    <w:proofErr w:type="spellStart"/>
     <w:r>
       <w:rPr>
         <w:sz w:val="16"/>
         <w:szCs w:val="16"/>
       </w:rPr>
-      <w:t>modif</w:t>
-    </w:r>
-    <w:proofErr w:type="spellEnd"/>
-    <w:r>
-      <w:rPr>
-        <w:sz w:val="16"/>
-        <w:szCs w:val="16"/>
-      </w:rPr>
-      <w:t> : 02.12.2010</w:t>
+      <w:t>Dernière modif : 02.12.2010</w:t>
     </w:r>
     <w:r>
       <w:rPr>
@@ -15597,7 +14770,6 @@
     <w:lsdException w:name="Strong" w:qFormat="1"/>
     <w:lsdException w:name="Emphasis" w:qFormat="1"/>
     <w:lsdException w:name="HTML Preformatted" w:semiHidden="1" w:unhideWhenUsed="1"/>
-    <w:lsdException w:name="Normal Table" w:semiHidden="1" w:unhideWhenUsed="1"/>
     <w:lsdException w:name="No List" w:semiHidden="1" w:unhideWhenUsed="1"/>
     <w:lsdException w:name="Outline List 1" w:semiHidden="1" w:unhideWhenUsed="1"/>
     <w:lsdException w:name="Outline List 2" w:semiHidden="1" w:unhideWhenUsed="1"/>
@@ -15640,10 +14812,8 @@
     <w:lsdException w:name="Table Elegant" w:semiHidden="1" w:unhideWhenUsed="1"/>
     <w:lsdException w:name="Table Professional" w:semiHidden="1" w:unhideWhenUsed="1"/>
     <w:lsdException w:name="Table Subtle 1" w:semiHidden="1" w:unhideWhenUsed="1"/>
-    <w:lsdException w:name="Table Subtle 2" w:semiHidden="1" w:unhideWhenUsed="1"/>
     <w:lsdException w:name="Table Web 1" w:semiHidden="1" w:unhideWhenUsed="1"/>
     <w:lsdException w:name="Table Web 2" w:semiHidden="1" w:unhideWhenUsed="1"/>
-    <w:lsdException w:name="Table Web 3" w:semiHidden="1" w:unhideWhenUsed="1"/>
     <w:lsdException w:name="Table Theme" w:semiHidden="1" w:unhideWhenUsed="1"/>
     <w:lsdException w:name="Placeholder Text" w:semiHidden="1" w:uiPriority="99"/>
     <w:lsdException w:name="No Spacing" w:uiPriority="1" w:qFormat="1"/>
@@ -16795,7 +15965,7 @@
 </file>
 
 <file path=customXml/itemProps1.xml><?xml version="1.0" encoding="utf-8"?>
-<ds:datastoreItem xmlns:ds="http://schemas.openxmlformats.org/officeDocument/2006/customXml" ds:itemID="{E886F581-F195-2348-9389-4B549723A055}">
+<ds:datastoreItem xmlns:ds="http://schemas.openxmlformats.org/officeDocument/2006/customXml" ds:itemID="{A949A229-89D2-2C44-9A25-12C292139361}">
   <ds:schemaRefs>
     <ds:schemaRef ds:uri="http://schemas.openxmlformats.org/officeDocument/2006/bibliography"/>
   </ds:schemaRefs>

</xml_diff>